<commit_message>
Documentation update and class diagrams produced
</commit_message>
<xml_diff>
--- a/Hitify Documentation.docx
+++ b/Hitify Documentation.docx
@@ -97,7 +97,7 @@
               </mc:Choice>
               <mc:Fallback>
                 <w:pict>
-                  <v:line w14:anchorId="04E9FB27" id="Straight Connector 37" o:spid="_x0000_s1026" style="position:absolute;z-index:-251657728;visibility:visible;mso-wrap-style:square;mso-height-percent:795;mso-left-percent:100;mso-top-percent:150;mso-wrap-distance-left:9pt;mso-wrap-distance-top:0;mso-wrap-distance-right:9pt;mso-wrap-distance-bottom:0;mso-position-horizontal-relative:page;mso-position-vertical-relative:page;mso-height-percent:795;mso-left-percent:100;mso-top-percent:150;mso-height-relative:page" from="0,0" to="0,121.5pt" o:gfxdata="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" strokecolor="#272727 [2749]" strokeweight="2.25pt">
+                  <v:line w14:anchorId="02FEB372" id="Straight Connector 37" o:spid="_x0000_s1026" style="position:absolute;z-index:-251657728;visibility:visible;mso-wrap-style:square;mso-height-percent:795;mso-left-percent:100;mso-top-percent:150;mso-wrap-distance-left:9pt;mso-wrap-distance-top:0;mso-wrap-distance-right:9pt;mso-wrap-distance-bottom:0;mso-position-horizontal-relative:page;mso-position-vertical-relative:page;mso-height-percent:795;mso-left-percent:100;mso-top-percent:150;mso-height-relative:page" from="0,0" to="0,121.5pt" o:gfxdata="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" strokecolor="#272727 [2749]" strokeweight="2.25pt">
                     <w10:wrap anchorx="page" anchory="page"/>
                   </v:line>
                 </w:pict>
@@ -366,8 +366,8 @@
                     <wp:positionV relativeFrom="page">
                       <wp:align>bottom</wp:align>
                     </wp:positionV>
-                    <wp:extent cx="4667693" cy="2724912"/>
-                    <wp:effectExtent l="0" t="0" r="6350" b="0"/>
+                    <wp:extent cx="4614530" cy="2724912"/>
+                    <wp:effectExtent l="0" t="0" r="8890" b="0"/>
                     <wp:wrapNone/>
                     <wp:docPr id="36" name="Text Box 36" title="Title and subtitle"/>
                     <wp:cNvGraphicFramePr/>
@@ -378,7 +378,7 @@
                           <wps:spPr>
                             <a:xfrm>
                               <a:off x="0" y="0"/>
-                              <a:ext cx="4667693" cy="2724912"/>
+                              <a:ext cx="4614530" cy="2724912"/>
                             </a:xfrm>
                             <a:prstGeom prst="rect">
                               <a:avLst/>
@@ -433,9 +433,8 @@
                                         <w:sz w:val="32"/>
                                         <w:szCs w:val="32"/>
                                       </w:rPr>
-                                      <w:t xml:space="preserve"> </w:t>
+                                      <w:t xml:space="preserve">    </w:t>
                                     </w:r>
-                                    <w:proofErr w:type="gramStart"/>
                                     <w:r>
                                       <w:rPr>
                                         <w:rFonts w:ascii="Arial" w:hAnsi="Arial" w:cs="Arial"/>
@@ -452,17 +451,7 @@
                                         <w:sz w:val="32"/>
                                         <w:szCs w:val="32"/>
                                       </w:rPr>
-                                      <w:t>(</w:t>
-                                    </w:r>
-                                    <w:proofErr w:type="gramEnd"/>
-                                    <w:r>
-                                      <w:rPr>
-                                        <w:rFonts w:ascii="Arial" w:hAnsi="Arial" w:cs="Arial"/>
-                                        <w:color w:val="262626" w:themeColor="text1" w:themeTint="D9"/>
-                                        <w:sz w:val="32"/>
-                                        <w:szCs w:val="32"/>
-                                      </w:rPr>
-                                      <w:t>N0690641)</w:t>
+                                      <w:t>(N0690641)</w:t>
                                     </w:r>
                                   </w:p>
                                 </w:sdtContent>
@@ -563,7 +552,7 @@
               </mc:Choice>
               <mc:Fallback>
                 <w:pict>
-                  <v:shape id="Text Box 36" o:spid="_x0000_s1027" type="#_x0000_t202" alt="Title: Title and subtitle" style="position:absolute;margin-left:0;margin-top:0;width:367.55pt;height:214.55pt;z-index:251661824;visibility:visible;mso-wrap-style:square;mso-width-percent:0;mso-height-percent:0;mso-wrap-distance-left:9pt;mso-wrap-distance-top:0;mso-wrap-distance-right:9pt;mso-wrap-distance-bottom:0;mso-position-horizontal:left;mso-position-horizontal-relative:page;mso-position-vertical:bottom;mso-position-vertical-relative:page;mso-width-percent:0;mso-height-percent:0;mso-width-relative:page;mso-height-relative:margin;v-text-anchor:bottom" o:gfxdata="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" filled="f" stroked="f" strokeweight=".5pt">
+                  <v:shape id="Text Box 36" o:spid="_x0000_s1027" type="#_x0000_t202" alt="Title: Title and subtitle" style="position:absolute;margin-left:0;margin-top:0;width:363.35pt;height:214.55pt;z-index:251661824;visibility:visible;mso-wrap-style:square;mso-width-percent:0;mso-height-percent:0;mso-wrap-distance-left:9pt;mso-wrap-distance-top:0;mso-wrap-distance-right:9pt;mso-wrap-distance-bottom:0;mso-position-horizontal:left;mso-position-horizontal-relative:page;mso-position-vertical:bottom;mso-position-vertical-relative:page;mso-width-percent:0;mso-height-percent:0;mso-width-relative:page;mso-height-relative:margin;v-text-anchor:bottom" o:gfxdata="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" filled="f" stroked="f" strokeweight=".5pt">
                     <v:textbox inset="93.6pt,7.2pt,0,1in">
                       <w:txbxContent>
                         <w:sdt>
@@ -609,9 +598,8 @@
                                   <w:sz w:val="32"/>
                                   <w:szCs w:val="32"/>
                                 </w:rPr>
-                                <w:t xml:space="preserve"> </w:t>
+                                <w:t xml:space="preserve">    </w:t>
                               </w:r>
-                              <w:proofErr w:type="gramStart"/>
                               <w:r>
                                 <w:rPr>
                                   <w:rFonts w:ascii="Arial" w:hAnsi="Arial" w:cs="Arial"/>
@@ -628,17 +616,7 @@
                                   <w:sz w:val="32"/>
                                   <w:szCs w:val="32"/>
                                 </w:rPr>
-                                <w:t>(</w:t>
-                              </w:r>
-                              <w:proofErr w:type="gramEnd"/>
-                              <w:r>
-                                <w:rPr>
-                                  <w:rFonts w:ascii="Arial" w:hAnsi="Arial" w:cs="Arial"/>
-                                  <w:color w:val="262626" w:themeColor="text1" w:themeTint="D9"/>
-                                  <w:sz w:val="32"/>
-                                  <w:szCs w:val="32"/>
-                                </w:rPr>
-                                <w:t>N0690641)</w:t>
+                                <w:t>(N0690641)</w:t>
                               </w:r>
                             </w:p>
                           </w:sdtContent>
@@ -731,6 +709,1525 @@
         </w:p>
       </w:sdtContent>
     </w:sdt>
+    <w:sdt>
+      <w:sdtPr>
+        <w:id w:val="-1690820414"/>
+        <w:docPartObj>
+          <w:docPartGallery w:val="Table of Contents"/>
+          <w:docPartUnique/>
+        </w:docPartObj>
+      </w:sdtPr>
+      <w:sdtEndPr>
+        <w:rPr>
+          <w:rFonts w:ascii="Arial" w:eastAsia="Arial" w:hAnsi="Arial" w:cs="Arial"/>
+          <w:noProof/>
+          <w:color w:val="000000"/>
+          <w:sz w:val="22"/>
+          <w:szCs w:val="22"/>
+          <w:lang w:val="en-GB"/>
+        </w:rPr>
+      </w:sdtEndPr>
+      <w:sdtContent>
+        <w:p>
+          <w:pPr>
+            <w:pStyle w:val="TOCHeading"/>
+            <w:rPr>
+              <w:rFonts w:ascii="Arial" w:hAnsi="Arial" w:cs="Arial"/>
+              <w:b w:val="0"/>
+              <w:color w:val="000000" w:themeColor="text1"/>
+              <w:sz w:val="40"/>
+              <w:szCs w:val="40"/>
+            </w:rPr>
+          </w:pPr>
+          <w:r>
+            <w:rPr>
+              <w:rFonts w:ascii="Arial" w:hAnsi="Arial" w:cs="Arial"/>
+              <w:b w:val="0"/>
+              <w:color w:val="000000" w:themeColor="text1"/>
+              <w:sz w:val="40"/>
+              <w:szCs w:val="40"/>
+            </w:rPr>
+            <w:t>Contents</w:t>
+          </w:r>
+        </w:p>
+        <w:p>
+          <w:pPr>
+            <w:pStyle w:val="TOC1"/>
+            <w:tabs>
+              <w:tab w:val="right" w:leader="dot" w:pos="9019"/>
+            </w:tabs>
+            <w:rPr>
+              <w:rFonts w:ascii="Arial" w:eastAsiaTheme="minorEastAsia" w:hAnsi="Arial"/>
+              <w:b w:val="0"/>
+              <w:bCs w:val="0"/>
+              <w:noProof/>
+              <w:color w:val="auto"/>
+              <w:sz w:val="24"/>
+              <w:szCs w:val="24"/>
+            </w:rPr>
+          </w:pPr>
+          <w:r>
+            <w:rPr>
+              <w:rFonts w:ascii="Arial" w:hAnsi="Arial"/>
+              <w:b w:val="0"/>
+              <w:bCs w:val="0"/>
+            </w:rPr>
+            <w:fldChar w:fldCharType="begin"/>
+          </w:r>
+          <w:r>
+            <w:rPr>
+              <w:rFonts w:ascii="Arial" w:hAnsi="Arial"/>
+            </w:rPr>
+            <w:instrText xml:space="preserve"> TOC \o "1-3" \h \z \u </w:instrText>
+          </w:r>
+          <w:r>
+            <w:rPr>
+              <w:rFonts w:ascii="Arial" w:hAnsi="Arial"/>
+              <w:b w:val="0"/>
+              <w:bCs w:val="0"/>
+            </w:rPr>
+            <w:fldChar w:fldCharType="separate"/>
+          </w:r>
+          <w:hyperlink w:anchor="_Toc510574340" w:history="1">
+            <w:r>
+              <w:rPr>
+                <w:rStyle w:val="Hyperlink"/>
+                <w:rFonts w:ascii="Arial" w:hAnsi="Arial"/>
+                <w:noProof/>
+              </w:rPr>
+              <w:t>Implem</w:t>
+            </w:r>
+            <w:r>
+              <w:rPr>
+                <w:rStyle w:val="Hyperlink"/>
+                <w:rFonts w:ascii="Arial" w:hAnsi="Arial"/>
+                <w:noProof/>
+              </w:rPr>
+              <w:t>e</w:t>
+            </w:r>
+            <w:r>
+              <w:rPr>
+                <w:rStyle w:val="Hyperlink"/>
+                <w:rFonts w:ascii="Arial" w:hAnsi="Arial"/>
+                <w:noProof/>
+              </w:rPr>
+              <w:t>nted F</w:t>
+            </w:r>
+            <w:r>
+              <w:rPr>
+                <w:rStyle w:val="Hyperlink"/>
+                <w:rFonts w:ascii="Arial" w:hAnsi="Arial"/>
+                <w:noProof/>
+              </w:rPr>
+              <w:t>e</w:t>
+            </w:r>
+            <w:r>
+              <w:rPr>
+                <w:rStyle w:val="Hyperlink"/>
+                <w:rFonts w:ascii="Arial" w:hAnsi="Arial"/>
+                <w:noProof/>
+              </w:rPr>
+              <w:t>a</w:t>
+            </w:r>
+            <w:r>
+              <w:rPr>
+                <w:rStyle w:val="Hyperlink"/>
+                <w:rFonts w:ascii="Arial" w:hAnsi="Arial"/>
+                <w:noProof/>
+              </w:rPr>
+              <w:t>tures</w:t>
+            </w:r>
+            <w:r>
+              <w:rPr>
+                <w:rFonts w:ascii="Arial" w:hAnsi="Arial"/>
+                <w:noProof/>
+                <w:webHidden/>
+              </w:rPr>
+              <w:tab/>
+            </w:r>
+            <w:r>
+              <w:rPr>
+                <w:rFonts w:ascii="Arial" w:hAnsi="Arial"/>
+                <w:noProof/>
+                <w:webHidden/>
+              </w:rPr>
+              <w:fldChar w:fldCharType="begin"/>
+            </w:r>
+            <w:r>
+              <w:rPr>
+                <w:rFonts w:ascii="Arial" w:hAnsi="Arial"/>
+                <w:noProof/>
+                <w:webHidden/>
+              </w:rPr>
+              <w:instrText xml:space="preserve"> PAGEREF _Toc510574340 \h </w:instrText>
+            </w:r>
+            <w:r>
+              <w:rPr>
+                <w:rFonts w:ascii="Arial" w:hAnsi="Arial"/>
+                <w:noProof/>
+                <w:webHidden/>
+              </w:rPr>
+            </w:r>
+            <w:r>
+              <w:rPr>
+                <w:rFonts w:ascii="Arial" w:hAnsi="Arial"/>
+                <w:noProof/>
+                <w:webHidden/>
+              </w:rPr>
+              <w:fldChar w:fldCharType="separate"/>
+            </w:r>
+            <w:r>
+              <w:rPr>
+                <w:rFonts w:ascii="Arial" w:hAnsi="Arial"/>
+                <w:noProof/>
+                <w:webHidden/>
+              </w:rPr>
+              <w:t>2</w:t>
+            </w:r>
+            <w:r>
+              <w:rPr>
+                <w:rFonts w:ascii="Arial" w:hAnsi="Arial"/>
+                <w:noProof/>
+                <w:webHidden/>
+              </w:rPr>
+              <w:fldChar w:fldCharType="end"/>
+            </w:r>
+          </w:hyperlink>
+        </w:p>
+        <w:p>
+          <w:pPr>
+            <w:pStyle w:val="TOC2"/>
+            <w:tabs>
+              <w:tab w:val="right" w:leader="dot" w:pos="9019"/>
+            </w:tabs>
+            <w:rPr>
+              <w:rFonts w:ascii="Arial" w:eastAsiaTheme="minorEastAsia" w:hAnsi="Arial"/>
+              <w:i w:val="0"/>
+              <w:iCs w:val="0"/>
+              <w:noProof/>
+              <w:color w:val="auto"/>
+              <w:sz w:val="24"/>
+              <w:szCs w:val="24"/>
+            </w:rPr>
+          </w:pPr>
+          <w:hyperlink w:anchor="_Toc510574341" w:history="1">
+            <w:r>
+              <w:rPr>
+                <w:rStyle w:val="Hyperlink"/>
+                <w:rFonts w:ascii="Arial" w:hAnsi="Arial"/>
+                <w:noProof/>
+              </w:rPr>
+              <w:t>Client</w:t>
+            </w:r>
+            <w:r>
+              <w:rPr>
+                <w:rFonts w:ascii="Arial" w:hAnsi="Arial"/>
+                <w:noProof/>
+                <w:webHidden/>
+              </w:rPr>
+              <w:tab/>
+            </w:r>
+            <w:r>
+              <w:rPr>
+                <w:rFonts w:ascii="Arial" w:hAnsi="Arial"/>
+                <w:noProof/>
+                <w:webHidden/>
+              </w:rPr>
+              <w:fldChar w:fldCharType="begin"/>
+            </w:r>
+            <w:r>
+              <w:rPr>
+                <w:rFonts w:ascii="Arial" w:hAnsi="Arial"/>
+                <w:noProof/>
+                <w:webHidden/>
+              </w:rPr>
+              <w:instrText xml:space="preserve"> PAGEREF _Toc510574341 \h </w:instrText>
+            </w:r>
+            <w:r>
+              <w:rPr>
+                <w:rFonts w:ascii="Arial" w:hAnsi="Arial"/>
+                <w:noProof/>
+                <w:webHidden/>
+              </w:rPr>
+            </w:r>
+            <w:r>
+              <w:rPr>
+                <w:rFonts w:ascii="Arial" w:hAnsi="Arial"/>
+                <w:noProof/>
+                <w:webHidden/>
+              </w:rPr>
+              <w:fldChar w:fldCharType="separate"/>
+            </w:r>
+            <w:r>
+              <w:rPr>
+                <w:rFonts w:ascii="Arial" w:hAnsi="Arial"/>
+                <w:noProof/>
+                <w:webHidden/>
+              </w:rPr>
+              <w:t>2</w:t>
+            </w:r>
+            <w:r>
+              <w:rPr>
+                <w:rFonts w:ascii="Arial" w:hAnsi="Arial"/>
+                <w:noProof/>
+                <w:webHidden/>
+              </w:rPr>
+              <w:fldChar w:fldCharType="end"/>
+            </w:r>
+          </w:hyperlink>
+        </w:p>
+        <w:p>
+          <w:pPr>
+            <w:pStyle w:val="TOC2"/>
+            <w:tabs>
+              <w:tab w:val="right" w:leader="dot" w:pos="9019"/>
+            </w:tabs>
+            <w:rPr>
+              <w:rFonts w:ascii="Arial" w:eastAsiaTheme="minorEastAsia" w:hAnsi="Arial"/>
+              <w:i w:val="0"/>
+              <w:iCs w:val="0"/>
+              <w:noProof/>
+              <w:color w:val="auto"/>
+              <w:sz w:val="24"/>
+              <w:szCs w:val="24"/>
+            </w:rPr>
+          </w:pPr>
+          <w:hyperlink w:anchor="_Toc510574342" w:history="1">
+            <w:r>
+              <w:rPr>
+                <w:rStyle w:val="Hyperlink"/>
+                <w:rFonts w:ascii="Arial" w:hAnsi="Arial"/>
+                <w:noProof/>
+              </w:rPr>
+              <w:t>Music Server</w:t>
+            </w:r>
+            <w:r>
+              <w:rPr>
+                <w:rFonts w:ascii="Arial" w:hAnsi="Arial"/>
+                <w:noProof/>
+                <w:webHidden/>
+              </w:rPr>
+              <w:tab/>
+            </w:r>
+            <w:r>
+              <w:rPr>
+                <w:rFonts w:ascii="Arial" w:hAnsi="Arial"/>
+                <w:noProof/>
+                <w:webHidden/>
+              </w:rPr>
+              <w:fldChar w:fldCharType="begin"/>
+            </w:r>
+            <w:r>
+              <w:rPr>
+                <w:rFonts w:ascii="Arial" w:hAnsi="Arial"/>
+                <w:noProof/>
+                <w:webHidden/>
+              </w:rPr>
+              <w:instrText xml:space="preserve"> PAGEREF _Toc510574342 \h </w:instrText>
+            </w:r>
+            <w:r>
+              <w:rPr>
+                <w:rFonts w:ascii="Arial" w:hAnsi="Arial"/>
+                <w:noProof/>
+                <w:webHidden/>
+              </w:rPr>
+            </w:r>
+            <w:r>
+              <w:rPr>
+                <w:rFonts w:ascii="Arial" w:hAnsi="Arial"/>
+                <w:noProof/>
+                <w:webHidden/>
+              </w:rPr>
+              <w:fldChar w:fldCharType="separate"/>
+            </w:r>
+            <w:r>
+              <w:rPr>
+                <w:rFonts w:ascii="Arial" w:hAnsi="Arial"/>
+                <w:noProof/>
+                <w:webHidden/>
+              </w:rPr>
+              <w:t>2</w:t>
+            </w:r>
+            <w:r>
+              <w:rPr>
+                <w:rFonts w:ascii="Arial" w:hAnsi="Arial"/>
+                <w:noProof/>
+                <w:webHidden/>
+              </w:rPr>
+              <w:fldChar w:fldCharType="end"/>
+            </w:r>
+          </w:hyperlink>
+        </w:p>
+        <w:p>
+          <w:pPr>
+            <w:pStyle w:val="TOC2"/>
+            <w:tabs>
+              <w:tab w:val="right" w:leader="dot" w:pos="9019"/>
+            </w:tabs>
+            <w:rPr>
+              <w:rFonts w:ascii="Arial" w:eastAsiaTheme="minorEastAsia" w:hAnsi="Arial"/>
+              <w:i w:val="0"/>
+              <w:iCs w:val="0"/>
+              <w:noProof/>
+              <w:color w:val="auto"/>
+              <w:sz w:val="24"/>
+              <w:szCs w:val="24"/>
+            </w:rPr>
+          </w:pPr>
+          <w:hyperlink w:anchor="_Toc510574343" w:history="1">
+            <w:r>
+              <w:rPr>
+                <w:rStyle w:val="Hyperlink"/>
+                <w:rFonts w:ascii="Arial" w:hAnsi="Arial"/>
+                <w:noProof/>
+              </w:rPr>
+              <w:t>Chat Server</w:t>
+            </w:r>
+            <w:r>
+              <w:rPr>
+                <w:rFonts w:ascii="Arial" w:hAnsi="Arial"/>
+                <w:noProof/>
+                <w:webHidden/>
+              </w:rPr>
+              <w:tab/>
+            </w:r>
+            <w:r>
+              <w:rPr>
+                <w:rFonts w:ascii="Arial" w:hAnsi="Arial"/>
+                <w:noProof/>
+                <w:webHidden/>
+              </w:rPr>
+              <w:fldChar w:fldCharType="begin"/>
+            </w:r>
+            <w:r>
+              <w:rPr>
+                <w:rFonts w:ascii="Arial" w:hAnsi="Arial"/>
+                <w:noProof/>
+                <w:webHidden/>
+              </w:rPr>
+              <w:instrText xml:space="preserve"> PAGEREF _Toc510574343 \h </w:instrText>
+            </w:r>
+            <w:r>
+              <w:rPr>
+                <w:rFonts w:ascii="Arial" w:hAnsi="Arial"/>
+                <w:noProof/>
+                <w:webHidden/>
+              </w:rPr>
+            </w:r>
+            <w:r>
+              <w:rPr>
+                <w:rFonts w:ascii="Arial" w:hAnsi="Arial"/>
+                <w:noProof/>
+                <w:webHidden/>
+              </w:rPr>
+              <w:fldChar w:fldCharType="separate"/>
+            </w:r>
+            <w:r>
+              <w:rPr>
+                <w:rFonts w:ascii="Arial" w:hAnsi="Arial"/>
+                <w:noProof/>
+                <w:webHidden/>
+              </w:rPr>
+              <w:t>2</w:t>
+            </w:r>
+            <w:r>
+              <w:rPr>
+                <w:rFonts w:ascii="Arial" w:hAnsi="Arial"/>
+                <w:noProof/>
+                <w:webHidden/>
+              </w:rPr>
+              <w:fldChar w:fldCharType="end"/>
+            </w:r>
+          </w:hyperlink>
+        </w:p>
+        <w:p>
+          <w:pPr>
+            <w:pStyle w:val="TOC1"/>
+            <w:tabs>
+              <w:tab w:val="right" w:leader="dot" w:pos="9019"/>
+            </w:tabs>
+            <w:rPr>
+              <w:rFonts w:ascii="Arial" w:eastAsiaTheme="minorEastAsia" w:hAnsi="Arial"/>
+              <w:b w:val="0"/>
+              <w:bCs w:val="0"/>
+              <w:noProof/>
+              <w:color w:val="auto"/>
+              <w:sz w:val="24"/>
+              <w:szCs w:val="24"/>
+            </w:rPr>
+          </w:pPr>
+          <w:hyperlink w:anchor="_Toc510574344" w:history="1">
+            <w:r>
+              <w:rPr>
+                <w:rStyle w:val="Hyperlink"/>
+                <w:rFonts w:ascii="Arial" w:hAnsi="Arial"/>
+                <w:noProof/>
+              </w:rPr>
+              <w:t>Overview of System</w:t>
+            </w:r>
+            <w:r>
+              <w:rPr>
+                <w:rFonts w:ascii="Arial" w:hAnsi="Arial"/>
+                <w:noProof/>
+                <w:webHidden/>
+              </w:rPr>
+              <w:tab/>
+            </w:r>
+            <w:r>
+              <w:rPr>
+                <w:rFonts w:ascii="Arial" w:hAnsi="Arial"/>
+                <w:noProof/>
+                <w:webHidden/>
+              </w:rPr>
+              <w:fldChar w:fldCharType="begin"/>
+            </w:r>
+            <w:r>
+              <w:rPr>
+                <w:rFonts w:ascii="Arial" w:hAnsi="Arial"/>
+                <w:noProof/>
+                <w:webHidden/>
+              </w:rPr>
+              <w:instrText xml:space="preserve"> PAGEREF _Toc510574344 \h </w:instrText>
+            </w:r>
+            <w:r>
+              <w:rPr>
+                <w:rFonts w:ascii="Arial" w:hAnsi="Arial"/>
+                <w:noProof/>
+                <w:webHidden/>
+              </w:rPr>
+            </w:r>
+            <w:r>
+              <w:rPr>
+                <w:rFonts w:ascii="Arial" w:hAnsi="Arial"/>
+                <w:noProof/>
+                <w:webHidden/>
+              </w:rPr>
+              <w:fldChar w:fldCharType="separate"/>
+            </w:r>
+            <w:r>
+              <w:rPr>
+                <w:rFonts w:ascii="Arial" w:hAnsi="Arial"/>
+                <w:noProof/>
+                <w:webHidden/>
+              </w:rPr>
+              <w:t>3</w:t>
+            </w:r>
+            <w:r>
+              <w:rPr>
+                <w:rFonts w:ascii="Arial" w:hAnsi="Arial"/>
+                <w:noProof/>
+                <w:webHidden/>
+              </w:rPr>
+              <w:fldChar w:fldCharType="end"/>
+            </w:r>
+          </w:hyperlink>
+        </w:p>
+        <w:p>
+          <w:pPr>
+            <w:pStyle w:val="TOC2"/>
+            <w:tabs>
+              <w:tab w:val="right" w:leader="dot" w:pos="9019"/>
+            </w:tabs>
+            <w:rPr>
+              <w:rFonts w:ascii="Arial" w:eastAsiaTheme="minorEastAsia" w:hAnsi="Arial"/>
+              <w:i w:val="0"/>
+              <w:iCs w:val="0"/>
+              <w:noProof/>
+              <w:color w:val="auto"/>
+              <w:sz w:val="24"/>
+              <w:szCs w:val="24"/>
+            </w:rPr>
+          </w:pPr>
+          <w:hyperlink w:anchor="_Toc510574345" w:history="1">
+            <w:r>
+              <w:rPr>
+                <w:rStyle w:val="Hyperlink"/>
+                <w:rFonts w:ascii="Arial" w:hAnsi="Arial"/>
+                <w:noProof/>
+              </w:rPr>
+              <w:t>Client</w:t>
+            </w:r>
+            <w:r>
+              <w:rPr>
+                <w:rFonts w:ascii="Arial" w:hAnsi="Arial"/>
+                <w:noProof/>
+                <w:webHidden/>
+              </w:rPr>
+              <w:tab/>
+            </w:r>
+            <w:r>
+              <w:rPr>
+                <w:rFonts w:ascii="Arial" w:hAnsi="Arial"/>
+                <w:noProof/>
+                <w:webHidden/>
+              </w:rPr>
+              <w:fldChar w:fldCharType="begin"/>
+            </w:r>
+            <w:r>
+              <w:rPr>
+                <w:rFonts w:ascii="Arial" w:hAnsi="Arial"/>
+                <w:noProof/>
+                <w:webHidden/>
+              </w:rPr>
+              <w:instrText xml:space="preserve"> PAGEREF _Toc510574345 \h </w:instrText>
+            </w:r>
+            <w:r>
+              <w:rPr>
+                <w:rFonts w:ascii="Arial" w:hAnsi="Arial"/>
+                <w:noProof/>
+                <w:webHidden/>
+              </w:rPr>
+            </w:r>
+            <w:r>
+              <w:rPr>
+                <w:rFonts w:ascii="Arial" w:hAnsi="Arial"/>
+                <w:noProof/>
+                <w:webHidden/>
+              </w:rPr>
+              <w:fldChar w:fldCharType="separate"/>
+            </w:r>
+            <w:r>
+              <w:rPr>
+                <w:rFonts w:ascii="Arial" w:hAnsi="Arial"/>
+                <w:noProof/>
+                <w:webHidden/>
+              </w:rPr>
+              <w:t>3</w:t>
+            </w:r>
+            <w:r>
+              <w:rPr>
+                <w:rFonts w:ascii="Arial" w:hAnsi="Arial"/>
+                <w:noProof/>
+                <w:webHidden/>
+              </w:rPr>
+              <w:fldChar w:fldCharType="end"/>
+            </w:r>
+          </w:hyperlink>
+        </w:p>
+        <w:p>
+          <w:pPr>
+            <w:pStyle w:val="TOC3"/>
+            <w:tabs>
+              <w:tab w:val="right" w:leader="dot" w:pos="9019"/>
+            </w:tabs>
+            <w:rPr>
+              <w:rFonts w:ascii="Arial" w:eastAsiaTheme="minorEastAsia" w:hAnsi="Arial"/>
+              <w:noProof/>
+              <w:color w:val="auto"/>
+              <w:sz w:val="24"/>
+              <w:szCs w:val="24"/>
+            </w:rPr>
+          </w:pPr>
+          <w:hyperlink w:anchor="_Toc510574346" w:history="1">
+            <w:r>
+              <w:rPr>
+                <w:rStyle w:val="Hyperlink"/>
+                <w:rFonts w:ascii="Arial" w:hAnsi="Arial"/>
+                <w:noProof/>
+              </w:rPr>
+              <w:t>GUI</w:t>
+            </w:r>
+            <w:r>
+              <w:rPr>
+                <w:rFonts w:ascii="Arial" w:hAnsi="Arial"/>
+                <w:noProof/>
+                <w:webHidden/>
+              </w:rPr>
+              <w:tab/>
+            </w:r>
+            <w:r>
+              <w:rPr>
+                <w:rFonts w:ascii="Arial" w:hAnsi="Arial"/>
+                <w:noProof/>
+                <w:webHidden/>
+              </w:rPr>
+              <w:fldChar w:fldCharType="begin"/>
+            </w:r>
+            <w:r>
+              <w:rPr>
+                <w:rFonts w:ascii="Arial" w:hAnsi="Arial"/>
+                <w:noProof/>
+                <w:webHidden/>
+              </w:rPr>
+              <w:instrText xml:space="preserve"> PAGEREF _Toc510574346 \h </w:instrText>
+            </w:r>
+            <w:r>
+              <w:rPr>
+                <w:rFonts w:ascii="Arial" w:hAnsi="Arial"/>
+                <w:noProof/>
+                <w:webHidden/>
+              </w:rPr>
+            </w:r>
+            <w:r>
+              <w:rPr>
+                <w:rFonts w:ascii="Arial" w:hAnsi="Arial"/>
+                <w:noProof/>
+                <w:webHidden/>
+              </w:rPr>
+              <w:fldChar w:fldCharType="separate"/>
+            </w:r>
+            <w:r>
+              <w:rPr>
+                <w:rFonts w:ascii="Arial" w:hAnsi="Arial"/>
+                <w:noProof/>
+                <w:webHidden/>
+              </w:rPr>
+              <w:t>3</w:t>
+            </w:r>
+            <w:r>
+              <w:rPr>
+                <w:rFonts w:ascii="Arial" w:hAnsi="Arial"/>
+                <w:noProof/>
+                <w:webHidden/>
+              </w:rPr>
+              <w:fldChar w:fldCharType="end"/>
+            </w:r>
+          </w:hyperlink>
+        </w:p>
+        <w:p>
+          <w:pPr>
+            <w:pStyle w:val="TOC3"/>
+            <w:tabs>
+              <w:tab w:val="right" w:leader="dot" w:pos="9019"/>
+            </w:tabs>
+            <w:rPr>
+              <w:rFonts w:ascii="Arial" w:eastAsiaTheme="minorEastAsia" w:hAnsi="Arial"/>
+              <w:noProof/>
+              <w:color w:val="auto"/>
+              <w:sz w:val="24"/>
+              <w:szCs w:val="24"/>
+            </w:rPr>
+          </w:pPr>
+          <w:hyperlink w:anchor="_Toc510574347" w:history="1">
+            <w:r>
+              <w:rPr>
+                <w:rStyle w:val="Hyperlink"/>
+                <w:rFonts w:ascii="Arial" w:hAnsi="Arial"/>
+                <w:noProof/>
+              </w:rPr>
+              <w:t>Sending and Receiving Data</w:t>
+            </w:r>
+            <w:r>
+              <w:rPr>
+                <w:rFonts w:ascii="Arial" w:hAnsi="Arial"/>
+                <w:noProof/>
+                <w:webHidden/>
+              </w:rPr>
+              <w:tab/>
+            </w:r>
+            <w:r>
+              <w:rPr>
+                <w:rFonts w:ascii="Arial" w:hAnsi="Arial"/>
+                <w:noProof/>
+                <w:webHidden/>
+              </w:rPr>
+              <w:fldChar w:fldCharType="begin"/>
+            </w:r>
+            <w:r>
+              <w:rPr>
+                <w:rFonts w:ascii="Arial" w:hAnsi="Arial"/>
+                <w:noProof/>
+                <w:webHidden/>
+              </w:rPr>
+              <w:instrText xml:space="preserve"> PAGEREF _Toc510574347 \h </w:instrText>
+            </w:r>
+            <w:r>
+              <w:rPr>
+                <w:rFonts w:ascii="Arial" w:hAnsi="Arial"/>
+                <w:noProof/>
+                <w:webHidden/>
+              </w:rPr>
+            </w:r>
+            <w:r>
+              <w:rPr>
+                <w:rFonts w:ascii="Arial" w:hAnsi="Arial"/>
+                <w:noProof/>
+                <w:webHidden/>
+              </w:rPr>
+              <w:fldChar w:fldCharType="separate"/>
+            </w:r>
+            <w:r>
+              <w:rPr>
+                <w:rFonts w:ascii="Arial" w:hAnsi="Arial"/>
+                <w:noProof/>
+                <w:webHidden/>
+              </w:rPr>
+              <w:t>3</w:t>
+            </w:r>
+            <w:r>
+              <w:rPr>
+                <w:rFonts w:ascii="Arial" w:hAnsi="Arial"/>
+                <w:noProof/>
+                <w:webHidden/>
+              </w:rPr>
+              <w:fldChar w:fldCharType="end"/>
+            </w:r>
+          </w:hyperlink>
+        </w:p>
+        <w:p>
+          <w:pPr>
+            <w:pStyle w:val="TOC3"/>
+            <w:tabs>
+              <w:tab w:val="right" w:leader="dot" w:pos="9019"/>
+            </w:tabs>
+            <w:rPr>
+              <w:rFonts w:ascii="Arial" w:eastAsiaTheme="minorEastAsia" w:hAnsi="Arial"/>
+              <w:noProof/>
+              <w:color w:val="auto"/>
+              <w:sz w:val="24"/>
+              <w:szCs w:val="24"/>
+            </w:rPr>
+          </w:pPr>
+          <w:hyperlink w:anchor="_Toc510574348" w:history="1">
+            <w:r>
+              <w:rPr>
+                <w:rStyle w:val="Hyperlink"/>
+                <w:rFonts w:ascii="Arial" w:hAnsi="Arial"/>
+                <w:noProof/>
+              </w:rPr>
+              <w:t>Music Player</w:t>
+            </w:r>
+            <w:r>
+              <w:rPr>
+                <w:rFonts w:ascii="Arial" w:hAnsi="Arial"/>
+                <w:noProof/>
+                <w:webHidden/>
+              </w:rPr>
+              <w:tab/>
+            </w:r>
+            <w:r>
+              <w:rPr>
+                <w:rFonts w:ascii="Arial" w:hAnsi="Arial"/>
+                <w:noProof/>
+                <w:webHidden/>
+              </w:rPr>
+              <w:fldChar w:fldCharType="begin"/>
+            </w:r>
+            <w:r>
+              <w:rPr>
+                <w:rFonts w:ascii="Arial" w:hAnsi="Arial"/>
+                <w:noProof/>
+                <w:webHidden/>
+              </w:rPr>
+              <w:instrText xml:space="preserve"> PAGEREF _Toc510574348 \h </w:instrText>
+            </w:r>
+            <w:r>
+              <w:rPr>
+                <w:rFonts w:ascii="Arial" w:hAnsi="Arial"/>
+                <w:noProof/>
+                <w:webHidden/>
+              </w:rPr>
+            </w:r>
+            <w:r>
+              <w:rPr>
+                <w:rFonts w:ascii="Arial" w:hAnsi="Arial"/>
+                <w:noProof/>
+                <w:webHidden/>
+              </w:rPr>
+              <w:fldChar w:fldCharType="separate"/>
+            </w:r>
+            <w:r>
+              <w:rPr>
+                <w:rFonts w:ascii="Arial" w:hAnsi="Arial"/>
+                <w:noProof/>
+                <w:webHidden/>
+              </w:rPr>
+              <w:t>3</w:t>
+            </w:r>
+            <w:r>
+              <w:rPr>
+                <w:rFonts w:ascii="Arial" w:hAnsi="Arial"/>
+                <w:noProof/>
+                <w:webHidden/>
+              </w:rPr>
+              <w:fldChar w:fldCharType="end"/>
+            </w:r>
+          </w:hyperlink>
+        </w:p>
+        <w:p>
+          <w:pPr>
+            <w:pStyle w:val="TOC2"/>
+            <w:tabs>
+              <w:tab w:val="right" w:leader="dot" w:pos="9019"/>
+            </w:tabs>
+            <w:rPr>
+              <w:rFonts w:ascii="Arial" w:eastAsiaTheme="minorEastAsia" w:hAnsi="Arial"/>
+              <w:i w:val="0"/>
+              <w:iCs w:val="0"/>
+              <w:noProof/>
+              <w:color w:val="auto"/>
+              <w:sz w:val="24"/>
+              <w:szCs w:val="24"/>
+            </w:rPr>
+          </w:pPr>
+          <w:hyperlink w:anchor="_Toc510574349" w:history="1">
+            <w:r>
+              <w:rPr>
+                <w:rStyle w:val="Hyperlink"/>
+                <w:rFonts w:ascii="Arial" w:hAnsi="Arial"/>
+                <w:noProof/>
+              </w:rPr>
+              <w:t>Chat Server</w:t>
+            </w:r>
+            <w:r>
+              <w:rPr>
+                <w:rFonts w:ascii="Arial" w:hAnsi="Arial"/>
+                <w:noProof/>
+                <w:webHidden/>
+              </w:rPr>
+              <w:tab/>
+            </w:r>
+            <w:r>
+              <w:rPr>
+                <w:rFonts w:ascii="Arial" w:hAnsi="Arial"/>
+                <w:noProof/>
+                <w:webHidden/>
+              </w:rPr>
+              <w:fldChar w:fldCharType="begin"/>
+            </w:r>
+            <w:r>
+              <w:rPr>
+                <w:rFonts w:ascii="Arial" w:hAnsi="Arial"/>
+                <w:noProof/>
+                <w:webHidden/>
+              </w:rPr>
+              <w:instrText xml:space="preserve"> PAGEREF _Toc510574349 \h </w:instrText>
+            </w:r>
+            <w:r>
+              <w:rPr>
+                <w:rFonts w:ascii="Arial" w:hAnsi="Arial"/>
+                <w:noProof/>
+                <w:webHidden/>
+              </w:rPr>
+            </w:r>
+            <w:r>
+              <w:rPr>
+                <w:rFonts w:ascii="Arial" w:hAnsi="Arial"/>
+                <w:noProof/>
+                <w:webHidden/>
+              </w:rPr>
+              <w:fldChar w:fldCharType="separate"/>
+            </w:r>
+            <w:r>
+              <w:rPr>
+                <w:rFonts w:ascii="Arial" w:hAnsi="Arial"/>
+                <w:noProof/>
+                <w:webHidden/>
+              </w:rPr>
+              <w:t>3</w:t>
+            </w:r>
+            <w:r>
+              <w:rPr>
+                <w:rFonts w:ascii="Arial" w:hAnsi="Arial"/>
+                <w:noProof/>
+                <w:webHidden/>
+              </w:rPr>
+              <w:fldChar w:fldCharType="end"/>
+            </w:r>
+          </w:hyperlink>
+        </w:p>
+        <w:p>
+          <w:pPr>
+            <w:pStyle w:val="TOC3"/>
+            <w:tabs>
+              <w:tab w:val="right" w:leader="dot" w:pos="9019"/>
+            </w:tabs>
+            <w:rPr>
+              <w:rFonts w:ascii="Arial" w:eastAsiaTheme="minorEastAsia" w:hAnsi="Arial"/>
+              <w:noProof/>
+              <w:color w:val="auto"/>
+              <w:sz w:val="24"/>
+              <w:szCs w:val="24"/>
+            </w:rPr>
+          </w:pPr>
+          <w:hyperlink w:anchor="_Toc510574350" w:history="1">
+            <w:r>
+              <w:rPr>
+                <w:rStyle w:val="Hyperlink"/>
+                <w:rFonts w:ascii="Arial" w:hAnsi="Arial"/>
+                <w:noProof/>
+              </w:rPr>
+              <w:t>Sending and Receiving Data</w:t>
+            </w:r>
+            <w:r>
+              <w:rPr>
+                <w:rFonts w:ascii="Arial" w:hAnsi="Arial"/>
+                <w:noProof/>
+                <w:webHidden/>
+              </w:rPr>
+              <w:tab/>
+            </w:r>
+            <w:r>
+              <w:rPr>
+                <w:rFonts w:ascii="Arial" w:hAnsi="Arial"/>
+                <w:noProof/>
+                <w:webHidden/>
+              </w:rPr>
+              <w:fldChar w:fldCharType="begin"/>
+            </w:r>
+            <w:r>
+              <w:rPr>
+                <w:rFonts w:ascii="Arial" w:hAnsi="Arial"/>
+                <w:noProof/>
+                <w:webHidden/>
+              </w:rPr>
+              <w:instrText xml:space="preserve"> PAGEREF _Toc510574350 \h </w:instrText>
+            </w:r>
+            <w:r>
+              <w:rPr>
+                <w:rFonts w:ascii="Arial" w:hAnsi="Arial"/>
+                <w:noProof/>
+                <w:webHidden/>
+              </w:rPr>
+            </w:r>
+            <w:r>
+              <w:rPr>
+                <w:rFonts w:ascii="Arial" w:hAnsi="Arial"/>
+                <w:noProof/>
+                <w:webHidden/>
+              </w:rPr>
+              <w:fldChar w:fldCharType="separate"/>
+            </w:r>
+            <w:r>
+              <w:rPr>
+                <w:rFonts w:ascii="Arial" w:hAnsi="Arial"/>
+                <w:noProof/>
+                <w:webHidden/>
+              </w:rPr>
+              <w:t>3</w:t>
+            </w:r>
+            <w:r>
+              <w:rPr>
+                <w:rFonts w:ascii="Arial" w:hAnsi="Arial"/>
+                <w:noProof/>
+                <w:webHidden/>
+              </w:rPr>
+              <w:fldChar w:fldCharType="end"/>
+            </w:r>
+          </w:hyperlink>
+        </w:p>
+        <w:p>
+          <w:pPr>
+            <w:pStyle w:val="TOC3"/>
+            <w:tabs>
+              <w:tab w:val="right" w:leader="dot" w:pos="9019"/>
+            </w:tabs>
+            <w:rPr>
+              <w:rFonts w:ascii="Arial" w:eastAsiaTheme="minorEastAsia" w:hAnsi="Arial"/>
+              <w:noProof/>
+              <w:color w:val="auto"/>
+              <w:sz w:val="24"/>
+              <w:szCs w:val="24"/>
+            </w:rPr>
+          </w:pPr>
+          <w:hyperlink w:anchor="_Toc510574351" w:history="1">
+            <w:r>
+              <w:rPr>
+                <w:rStyle w:val="Hyperlink"/>
+                <w:rFonts w:ascii="Arial" w:hAnsi="Arial"/>
+                <w:noProof/>
+              </w:rPr>
+              <w:t>Storing Chat History</w:t>
+            </w:r>
+            <w:r>
+              <w:rPr>
+                <w:rFonts w:ascii="Arial" w:hAnsi="Arial"/>
+                <w:noProof/>
+                <w:webHidden/>
+              </w:rPr>
+              <w:tab/>
+            </w:r>
+            <w:r>
+              <w:rPr>
+                <w:rFonts w:ascii="Arial" w:hAnsi="Arial"/>
+                <w:noProof/>
+                <w:webHidden/>
+              </w:rPr>
+              <w:fldChar w:fldCharType="begin"/>
+            </w:r>
+            <w:r>
+              <w:rPr>
+                <w:rFonts w:ascii="Arial" w:hAnsi="Arial"/>
+                <w:noProof/>
+                <w:webHidden/>
+              </w:rPr>
+              <w:instrText xml:space="preserve"> PAGEREF _Toc510574351 \h </w:instrText>
+            </w:r>
+            <w:r>
+              <w:rPr>
+                <w:rFonts w:ascii="Arial" w:hAnsi="Arial"/>
+                <w:noProof/>
+                <w:webHidden/>
+              </w:rPr>
+            </w:r>
+            <w:r>
+              <w:rPr>
+                <w:rFonts w:ascii="Arial" w:hAnsi="Arial"/>
+                <w:noProof/>
+                <w:webHidden/>
+              </w:rPr>
+              <w:fldChar w:fldCharType="separate"/>
+            </w:r>
+            <w:r>
+              <w:rPr>
+                <w:rFonts w:ascii="Arial" w:hAnsi="Arial"/>
+                <w:noProof/>
+                <w:webHidden/>
+              </w:rPr>
+              <w:t>4</w:t>
+            </w:r>
+            <w:r>
+              <w:rPr>
+                <w:rFonts w:ascii="Arial" w:hAnsi="Arial"/>
+                <w:noProof/>
+                <w:webHidden/>
+              </w:rPr>
+              <w:fldChar w:fldCharType="end"/>
+            </w:r>
+          </w:hyperlink>
+        </w:p>
+        <w:p>
+          <w:pPr>
+            <w:pStyle w:val="TOC3"/>
+            <w:tabs>
+              <w:tab w:val="right" w:leader="dot" w:pos="9019"/>
+            </w:tabs>
+            <w:rPr>
+              <w:rFonts w:ascii="Arial" w:eastAsiaTheme="minorEastAsia" w:hAnsi="Arial"/>
+              <w:noProof/>
+              <w:color w:val="auto"/>
+              <w:sz w:val="24"/>
+              <w:szCs w:val="24"/>
+            </w:rPr>
+          </w:pPr>
+          <w:hyperlink w:anchor="_Toc510574352" w:history="1">
+            <w:r>
+              <w:rPr>
+                <w:rStyle w:val="Hyperlink"/>
+                <w:rFonts w:ascii="Arial" w:hAnsi="Arial"/>
+                <w:noProof/>
+              </w:rPr>
+              <w:t>Multi-Threading</w:t>
+            </w:r>
+            <w:r>
+              <w:rPr>
+                <w:rFonts w:ascii="Arial" w:hAnsi="Arial"/>
+                <w:noProof/>
+                <w:webHidden/>
+              </w:rPr>
+              <w:tab/>
+            </w:r>
+            <w:r>
+              <w:rPr>
+                <w:rFonts w:ascii="Arial" w:hAnsi="Arial"/>
+                <w:noProof/>
+                <w:webHidden/>
+              </w:rPr>
+              <w:fldChar w:fldCharType="begin"/>
+            </w:r>
+            <w:r>
+              <w:rPr>
+                <w:rFonts w:ascii="Arial" w:hAnsi="Arial"/>
+                <w:noProof/>
+                <w:webHidden/>
+              </w:rPr>
+              <w:instrText xml:space="preserve"> PAGEREF _Toc510574352 \h </w:instrText>
+            </w:r>
+            <w:r>
+              <w:rPr>
+                <w:rFonts w:ascii="Arial" w:hAnsi="Arial"/>
+                <w:noProof/>
+                <w:webHidden/>
+              </w:rPr>
+            </w:r>
+            <w:r>
+              <w:rPr>
+                <w:rFonts w:ascii="Arial" w:hAnsi="Arial"/>
+                <w:noProof/>
+                <w:webHidden/>
+              </w:rPr>
+              <w:fldChar w:fldCharType="separate"/>
+            </w:r>
+            <w:r>
+              <w:rPr>
+                <w:rFonts w:ascii="Arial" w:hAnsi="Arial"/>
+                <w:noProof/>
+                <w:webHidden/>
+              </w:rPr>
+              <w:t>4</w:t>
+            </w:r>
+            <w:r>
+              <w:rPr>
+                <w:rFonts w:ascii="Arial" w:hAnsi="Arial"/>
+                <w:noProof/>
+                <w:webHidden/>
+              </w:rPr>
+              <w:fldChar w:fldCharType="end"/>
+            </w:r>
+          </w:hyperlink>
+        </w:p>
+        <w:p>
+          <w:pPr>
+            <w:pStyle w:val="TOC2"/>
+            <w:tabs>
+              <w:tab w:val="right" w:leader="dot" w:pos="9019"/>
+            </w:tabs>
+            <w:rPr>
+              <w:rFonts w:ascii="Arial" w:eastAsiaTheme="minorEastAsia" w:hAnsi="Arial"/>
+              <w:i w:val="0"/>
+              <w:iCs w:val="0"/>
+              <w:noProof/>
+              <w:color w:val="auto"/>
+              <w:sz w:val="24"/>
+              <w:szCs w:val="24"/>
+            </w:rPr>
+          </w:pPr>
+          <w:hyperlink w:anchor="_Toc510574353" w:history="1">
+            <w:r>
+              <w:rPr>
+                <w:rStyle w:val="Hyperlink"/>
+                <w:rFonts w:ascii="Arial" w:hAnsi="Arial"/>
+                <w:noProof/>
+              </w:rPr>
+              <w:t>Music Server</w:t>
+            </w:r>
+            <w:r>
+              <w:rPr>
+                <w:rFonts w:ascii="Arial" w:hAnsi="Arial"/>
+                <w:noProof/>
+                <w:webHidden/>
+              </w:rPr>
+              <w:tab/>
+            </w:r>
+            <w:r>
+              <w:rPr>
+                <w:rFonts w:ascii="Arial" w:hAnsi="Arial"/>
+                <w:noProof/>
+                <w:webHidden/>
+              </w:rPr>
+              <w:fldChar w:fldCharType="begin"/>
+            </w:r>
+            <w:r>
+              <w:rPr>
+                <w:rFonts w:ascii="Arial" w:hAnsi="Arial"/>
+                <w:noProof/>
+                <w:webHidden/>
+              </w:rPr>
+              <w:instrText xml:space="preserve"> PAGEREF _Toc510574353 \h </w:instrText>
+            </w:r>
+            <w:r>
+              <w:rPr>
+                <w:rFonts w:ascii="Arial" w:hAnsi="Arial"/>
+                <w:noProof/>
+                <w:webHidden/>
+              </w:rPr>
+            </w:r>
+            <w:r>
+              <w:rPr>
+                <w:rFonts w:ascii="Arial" w:hAnsi="Arial"/>
+                <w:noProof/>
+                <w:webHidden/>
+              </w:rPr>
+              <w:fldChar w:fldCharType="separate"/>
+            </w:r>
+            <w:r>
+              <w:rPr>
+                <w:rFonts w:ascii="Arial" w:hAnsi="Arial"/>
+                <w:noProof/>
+                <w:webHidden/>
+              </w:rPr>
+              <w:t>4</w:t>
+            </w:r>
+            <w:r>
+              <w:rPr>
+                <w:rFonts w:ascii="Arial" w:hAnsi="Arial"/>
+                <w:noProof/>
+                <w:webHidden/>
+              </w:rPr>
+              <w:fldChar w:fldCharType="end"/>
+            </w:r>
+          </w:hyperlink>
+        </w:p>
+        <w:p>
+          <w:pPr>
+            <w:pStyle w:val="TOC3"/>
+            <w:tabs>
+              <w:tab w:val="right" w:leader="dot" w:pos="9019"/>
+            </w:tabs>
+            <w:rPr>
+              <w:rFonts w:ascii="Arial" w:eastAsiaTheme="minorEastAsia" w:hAnsi="Arial"/>
+              <w:noProof/>
+              <w:color w:val="auto"/>
+              <w:sz w:val="24"/>
+              <w:szCs w:val="24"/>
+            </w:rPr>
+          </w:pPr>
+          <w:hyperlink w:anchor="_Toc510574354" w:history="1">
+            <w:r>
+              <w:rPr>
+                <w:rStyle w:val="Hyperlink"/>
+                <w:rFonts w:ascii="Arial" w:hAnsi="Arial"/>
+                <w:noProof/>
+              </w:rPr>
+              <w:t>Sending and Receiving Data</w:t>
+            </w:r>
+            <w:r>
+              <w:rPr>
+                <w:rFonts w:ascii="Arial" w:hAnsi="Arial"/>
+                <w:noProof/>
+                <w:webHidden/>
+              </w:rPr>
+              <w:tab/>
+            </w:r>
+            <w:r>
+              <w:rPr>
+                <w:rFonts w:ascii="Arial" w:hAnsi="Arial"/>
+                <w:noProof/>
+                <w:webHidden/>
+              </w:rPr>
+              <w:fldChar w:fldCharType="begin"/>
+            </w:r>
+            <w:r>
+              <w:rPr>
+                <w:rFonts w:ascii="Arial" w:hAnsi="Arial"/>
+                <w:noProof/>
+                <w:webHidden/>
+              </w:rPr>
+              <w:instrText xml:space="preserve"> PAGEREF _Toc510574354 \h </w:instrText>
+            </w:r>
+            <w:r>
+              <w:rPr>
+                <w:rFonts w:ascii="Arial" w:hAnsi="Arial"/>
+                <w:noProof/>
+                <w:webHidden/>
+              </w:rPr>
+            </w:r>
+            <w:r>
+              <w:rPr>
+                <w:rFonts w:ascii="Arial" w:hAnsi="Arial"/>
+                <w:noProof/>
+                <w:webHidden/>
+              </w:rPr>
+              <w:fldChar w:fldCharType="separate"/>
+            </w:r>
+            <w:r>
+              <w:rPr>
+                <w:rFonts w:ascii="Arial" w:hAnsi="Arial"/>
+                <w:noProof/>
+                <w:webHidden/>
+              </w:rPr>
+              <w:t>4</w:t>
+            </w:r>
+            <w:r>
+              <w:rPr>
+                <w:rFonts w:ascii="Arial" w:hAnsi="Arial"/>
+                <w:noProof/>
+                <w:webHidden/>
+              </w:rPr>
+              <w:fldChar w:fldCharType="end"/>
+            </w:r>
+          </w:hyperlink>
+        </w:p>
+        <w:p>
+          <w:pPr>
+            <w:pStyle w:val="TOC3"/>
+            <w:tabs>
+              <w:tab w:val="right" w:leader="dot" w:pos="9019"/>
+            </w:tabs>
+            <w:rPr>
+              <w:rFonts w:ascii="Arial" w:eastAsiaTheme="minorEastAsia" w:hAnsi="Arial"/>
+              <w:noProof/>
+              <w:color w:val="auto"/>
+              <w:sz w:val="24"/>
+              <w:szCs w:val="24"/>
+            </w:rPr>
+          </w:pPr>
+          <w:hyperlink w:anchor="_Toc510574355" w:history="1">
+            <w:r>
+              <w:rPr>
+                <w:rStyle w:val="Hyperlink"/>
+                <w:rFonts w:ascii="Arial" w:hAnsi="Arial"/>
+                <w:noProof/>
+              </w:rPr>
+              <w:t>Multi-Threading</w:t>
+            </w:r>
+            <w:r>
+              <w:rPr>
+                <w:rFonts w:ascii="Arial" w:hAnsi="Arial"/>
+                <w:noProof/>
+                <w:webHidden/>
+              </w:rPr>
+              <w:tab/>
+            </w:r>
+            <w:r>
+              <w:rPr>
+                <w:rFonts w:ascii="Arial" w:hAnsi="Arial"/>
+                <w:noProof/>
+                <w:webHidden/>
+              </w:rPr>
+              <w:fldChar w:fldCharType="begin"/>
+            </w:r>
+            <w:r>
+              <w:rPr>
+                <w:rFonts w:ascii="Arial" w:hAnsi="Arial"/>
+                <w:noProof/>
+                <w:webHidden/>
+              </w:rPr>
+              <w:instrText xml:space="preserve"> PAGEREF _Toc510574355 \h </w:instrText>
+            </w:r>
+            <w:r>
+              <w:rPr>
+                <w:rFonts w:ascii="Arial" w:hAnsi="Arial"/>
+                <w:noProof/>
+                <w:webHidden/>
+              </w:rPr>
+            </w:r>
+            <w:r>
+              <w:rPr>
+                <w:rFonts w:ascii="Arial" w:hAnsi="Arial"/>
+                <w:noProof/>
+                <w:webHidden/>
+              </w:rPr>
+              <w:fldChar w:fldCharType="separate"/>
+            </w:r>
+            <w:r>
+              <w:rPr>
+                <w:rFonts w:ascii="Arial" w:hAnsi="Arial"/>
+                <w:noProof/>
+                <w:webHidden/>
+              </w:rPr>
+              <w:t>4</w:t>
+            </w:r>
+            <w:r>
+              <w:rPr>
+                <w:rFonts w:ascii="Arial" w:hAnsi="Arial"/>
+                <w:noProof/>
+                <w:webHidden/>
+              </w:rPr>
+              <w:fldChar w:fldCharType="end"/>
+            </w:r>
+          </w:hyperlink>
+        </w:p>
+        <w:p>
+          <w:pPr>
+            <w:pStyle w:val="TOC3"/>
+            <w:tabs>
+              <w:tab w:val="right" w:leader="dot" w:pos="9019"/>
+            </w:tabs>
+            <w:rPr>
+              <w:rFonts w:ascii="Arial" w:eastAsiaTheme="minorEastAsia" w:hAnsi="Arial"/>
+              <w:noProof/>
+              <w:color w:val="auto"/>
+              <w:sz w:val="24"/>
+              <w:szCs w:val="24"/>
+            </w:rPr>
+          </w:pPr>
+          <w:hyperlink w:anchor="_Toc510574356" w:history="1">
+            <w:r>
+              <w:rPr>
+                <w:rStyle w:val="Hyperlink"/>
+                <w:rFonts w:ascii="Arial" w:hAnsi="Arial"/>
+                <w:noProof/>
+              </w:rPr>
+              <w:t>Database</w:t>
+            </w:r>
+            <w:r>
+              <w:rPr>
+                <w:rFonts w:ascii="Arial" w:hAnsi="Arial"/>
+                <w:noProof/>
+                <w:webHidden/>
+              </w:rPr>
+              <w:tab/>
+            </w:r>
+            <w:r>
+              <w:rPr>
+                <w:rFonts w:ascii="Arial" w:hAnsi="Arial"/>
+                <w:noProof/>
+                <w:webHidden/>
+              </w:rPr>
+              <w:fldChar w:fldCharType="begin"/>
+            </w:r>
+            <w:r>
+              <w:rPr>
+                <w:rFonts w:ascii="Arial" w:hAnsi="Arial"/>
+                <w:noProof/>
+                <w:webHidden/>
+              </w:rPr>
+              <w:instrText xml:space="preserve"> PAGEREF _Toc510574356 \h </w:instrText>
+            </w:r>
+            <w:r>
+              <w:rPr>
+                <w:rFonts w:ascii="Arial" w:hAnsi="Arial"/>
+                <w:noProof/>
+                <w:webHidden/>
+              </w:rPr>
+            </w:r>
+            <w:r>
+              <w:rPr>
+                <w:rFonts w:ascii="Arial" w:hAnsi="Arial"/>
+                <w:noProof/>
+                <w:webHidden/>
+              </w:rPr>
+              <w:fldChar w:fldCharType="separate"/>
+            </w:r>
+            <w:r>
+              <w:rPr>
+                <w:rFonts w:ascii="Arial" w:hAnsi="Arial"/>
+                <w:noProof/>
+                <w:webHidden/>
+              </w:rPr>
+              <w:t>4</w:t>
+            </w:r>
+            <w:r>
+              <w:rPr>
+                <w:rFonts w:ascii="Arial" w:hAnsi="Arial"/>
+                <w:noProof/>
+                <w:webHidden/>
+              </w:rPr>
+              <w:fldChar w:fldCharType="end"/>
+            </w:r>
+          </w:hyperlink>
+        </w:p>
+        <w:p>
+          <w:r>
+            <w:rPr>
+              <w:b/>
+              <w:bCs/>
+              <w:noProof/>
+            </w:rPr>
+            <w:fldChar w:fldCharType="end"/>
+          </w:r>
+        </w:p>
+      </w:sdtContent>
+    </w:sdt>
+    <w:p>
+      <w:pPr>
+        <w:pStyle w:val="Heading1"/>
+        <w:rPr>
+          <w:rStyle w:val="SubtleEmphasis"/>
+          <w:i w:val="0"/>
+          <w:iCs w:val="0"/>
+          <w:color w:val="000000"/>
+        </w:rPr>
+      </w:pPr>
+      <w:bookmarkStart w:id="0" w:name="_Toc510574340"/>
+    </w:p>
+    <w:p/>
+    <w:p/>
+    <w:p/>
+    <w:p/>
+    <w:p/>
+    <w:p/>
+    <w:p/>
+    <w:p/>
+    <w:p/>
+    <w:p/>
+    <w:p/>
+    <w:p/>
+    <w:p/>
+    <w:p/>
+    <w:p/>
+    <w:p/>
     <w:p>
       <w:pPr>
         <w:pStyle w:val="Heading1"/>
@@ -751,14 +2248,17 @@
         <w:lastRenderedPageBreak/>
         <w:t>Implemented Features</w:t>
       </w:r>
+      <w:bookmarkEnd w:id="0"/>
     </w:p>
     <w:p>
       <w:pPr>
         <w:pStyle w:val="Heading2"/>
       </w:pPr>
+      <w:bookmarkStart w:id="1" w:name="_Toc510574341"/>
       <w:r>
         <w:t>Client</w:t>
       </w:r>
+      <w:bookmarkEnd w:id="1"/>
     </w:p>
     <w:p>
       <w:pPr>
@@ -894,9 +2394,11 @@
       <w:pPr>
         <w:pStyle w:val="Heading2"/>
       </w:pPr>
+      <w:bookmarkStart w:id="2" w:name="_Toc510574342"/>
       <w:r>
         <w:t>Music Server</w:t>
       </w:r>
+      <w:bookmarkEnd w:id="2"/>
     </w:p>
     <w:p>
       <w:pPr>
@@ -1336,19 +2838,8 @@
           <w:sz w:val="22"/>
           <w:szCs w:val="22"/>
         </w:rPr>
-        <w:t xml:space="preserve">Can retrieve friends uploaded songs and information from the </w:t>
-      </w:r>
-      <w:proofErr w:type="gramStart"/>
-      <w:r>
-        <w:rPr>
-          <w:rFonts w:ascii="Arial" w:hAnsi="Arial" w:cs="Arial"/>
-          <w:color w:val="000000"/>
-          <w:sz w:val="22"/>
-          <w:szCs w:val="22"/>
-        </w:rPr>
-        <w:t>database.</w:t>
-      </w:r>
-      <w:proofErr w:type="gramEnd"/>
+        <w:t>Can retrieve friends uploaded songs and information from the database.</w:t>
+      </w:r>
     </w:p>
     <w:p>
       <w:pPr>
@@ -1419,9 +2910,11 @@
       <w:pPr>
         <w:pStyle w:val="Heading2"/>
       </w:pPr>
+      <w:bookmarkStart w:id="3" w:name="_Toc510574343"/>
       <w:r>
         <w:t>Chat Server</w:t>
       </w:r>
+      <w:bookmarkEnd w:id="3"/>
     </w:p>
     <w:p>
       <w:pPr>
@@ -1465,15 +2958,7 @@
         <w:spacing w:line="240" w:lineRule="auto"/>
       </w:pPr>
       <w:r>
-        <w:t xml:space="preserve">Can receive text messages and relay to </w:t>
-      </w:r>
-      <w:proofErr w:type="gramStart"/>
-      <w:r>
-        <w:t>other</w:t>
-      </w:r>
-      <w:proofErr w:type="gramEnd"/>
-      <w:r>
-        <w:t xml:space="preserve"> user</w:t>
+        <w:t>Can receive text messages and relay to other user</w:t>
       </w:r>
       <w:r>
         <w:t>.</w:t>
@@ -1552,25 +3037,28 @@
         <w:t>rs can connect and talk at the same time</w:t>
       </w:r>
     </w:p>
-    <w:p/>
     <w:p>
       <w:pPr>
         <w:pStyle w:val="Heading1"/>
         <w:jc w:val="both"/>
       </w:pPr>
+      <w:bookmarkStart w:id="4" w:name="_Toc510574344"/>
       <w:r>
         <w:lastRenderedPageBreak/>
         <w:t>Overview of System</w:t>
       </w:r>
+      <w:bookmarkEnd w:id="4"/>
     </w:p>
     <w:p>
       <w:pPr>
         <w:pStyle w:val="Heading2"/>
         <w:jc w:val="both"/>
       </w:pPr>
+      <w:bookmarkStart w:id="5" w:name="_Toc510574345"/>
       <w:r>
         <w:t>Client</w:t>
       </w:r>
+      <w:bookmarkEnd w:id="5"/>
     </w:p>
     <w:p>
       <w:pPr>
@@ -1578,9 +3066,11 @@
         <w:spacing w:line="240" w:lineRule="auto"/>
         <w:jc w:val="both"/>
       </w:pPr>
+      <w:bookmarkStart w:id="6" w:name="_Toc510574346"/>
       <w:r>
         <w:t>GUI</w:t>
       </w:r>
+      <w:bookmarkEnd w:id="6"/>
     </w:p>
     <w:p>
       <w:pPr>
@@ -1660,9 +3150,11 @@
         <w:spacing w:line="240" w:lineRule="auto"/>
         <w:jc w:val="both"/>
       </w:pPr>
+      <w:bookmarkStart w:id="7" w:name="_Toc510574347"/>
       <w:r>
         <w:t>Sending and Receiving Data</w:t>
       </w:r>
+      <w:bookmarkEnd w:id="7"/>
     </w:p>
     <w:p>
       <w:pPr>
@@ -1717,9 +3209,11 @@
         <w:spacing w:line="240" w:lineRule="auto"/>
         <w:jc w:val="both"/>
       </w:pPr>
+      <w:bookmarkStart w:id="8" w:name="_Toc510574348"/>
       <w:r>
         <w:t>Music Player</w:t>
       </w:r>
+      <w:bookmarkEnd w:id="8"/>
     </w:p>
     <w:p>
       <w:pPr>
@@ -1730,15 +3224,7 @@
         <w:t xml:space="preserve">When a song is selected is downloaded from the music server. This </w:t>
       </w:r>
       <w:r>
-        <w:t xml:space="preserve">mp3 file is then converted to a wav file using an external javazoom library. Then using the </w:t>
-      </w:r>
-      <w:proofErr w:type="gramStart"/>
-      <w:r>
-        <w:t>sun.audio</w:t>
-      </w:r>
-      <w:proofErr w:type="gramEnd"/>
-      <w:r>
-        <w:t xml:space="preserve"> library an audio stream is created which is used to play and pause the file. As well as this a new timer is created in order to increment the progress bar. To ensure the progress bar ends when the song ends, the duration of the song is calculated using the formula:</w:t>
+        <w:t>mp3 file is then converted to a wav file using an external javazoom library. Then using the sun.audio library an audio stream is created which is used to play and pause the file. As well as this a new timer is created in order to increment the progress bar. To ensure the progress bar ends when the song ends, the duration of the song is calculated using the formula:</w:t>
       </w:r>
     </w:p>
     <w:p>
@@ -1760,18 +3246,22 @@
       <w:pPr>
         <w:pStyle w:val="Heading2"/>
       </w:pPr>
+      <w:bookmarkStart w:id="9" w:name="_Toc510574349"/>
       <w:r>
         <w:t>Chat Server</w:t>
       </w:r>
+      <w:bookmarkEnd w:id="9"/>
     </w:p>
     <w:p>
       <w:pPr>
         <w:pStyle w:val="Heading3"/>
         <w:jc w:val="both"/>
       </w:pPr>
+      <w:bookmarkStart w:id="10" w:name="_Toc510574350"/>
       <w:r>
         <w:t>Sending and Receiving Data</w:t>
       </w:r>
+      <w:bookmarkEnd w:id="10"/>
     </w:p>
     <w:p>
       <w:pPr>
@@ -1781,15 +3271,7 @@
         <w:t xml:space="preserve">As previously discussed in the client section </w:t>
       </w:r>
       <w:r>
-        <w:t xml:space="preserve">data input and output streams are used. With the functions </w:t>
-      </w:r>
-      <w:proofErr w:type="gramStart"/>
-      <w:r>
-        <w:t>‘.write</w:t>
-      </w:r>
-      <w:proofErr w:type="gramEnd"/>
-      <w:r>
-        <w:t>()’, ‘.writeUTF()’, ‘.read()’, and ‘.readUTF()’ used based on if a string or byte array is being sent or received.</w:t>
+        <w:t>data input and output streams are used. With the functions ‘.write()’, ‘.writeUTF()’, ‘.read()’, and ‘.readUTF()’ used based on if a string or byte array is being sent or received.</w:t>
       </w:r>
     </w:p>
     <w:p>
@@ -1797,25 +3279,19 @@
         <w:pStyle w:val="Heading3"/>
         <w:jc w:val="both"/>
       </w:pPr>
+      <w:bookmarkStart w:id="11" w:name="_Toc510574351"/>
       <w:r>
         <w:lastRenderedPageBreak/>
         <w:t>Storing Chat History</w:t>
       </w:r>
+      <w:bookmarkEnd w:id="11"/>
     </w:p>
     <w:p>
       <w:pPr>
         <w:jc w:val="both"/>
       </w:pPr>
       <w:r>
-        <w:t xml:space="preserve">When a message is sent by a user, the message is appended to the end of that specifics chats text file. If a file is </w:t>
-      </w:r>
-      <w:proofErr w:type="gramStart"/>
-      <w:r>
-        <w:t>sent</w:t>
-      </w:r>
-      <w:proofErr w:type="gramEnd"/>
-      <w:r>
-        <w:t xml:space="preserve"> then a message saying a file has been sent is appended to the bottom of the text file and the file stored in the files folder to be sent. This file is deleted when sent to help manage memory. Messages are stored in the text file using the following format:</w:t>
+        <w:t>When a message is sent by a user, the message is appended to the end of that specifics chats text file. If a file is sent then a message saying a file has been sent is appended to the bottom of the text file and the file stored in the files folder to be sent. This file is deleted when sent to help manage memory. Messages are stored in the text file using the following format:</w:t>
       </w:r>
     </w:p>
     <w:p>
@@ -1834,9 +3310,11 @@
         <w:pStyle w:val="Heading3"/>
         <w:jc w:val="both"/>
       </w:pPr>
+      <w:bookmarkStart w:id="12" w:name="_Toc510574352"/>
       <w:r>
         <w:t>Multi-Threading</w:t>
       </w:r>
+      <w:bookmarkEnd w:id="12"/>
     </w:p>
     <w:p>
       <w:pPr>
@@ -1850,17 +3328,21 @@
       <w:pPr>
         <w:pStyle w:val="Heading2"/>
       </w:pPr>
+      <w:bookmarkStart w:id="13" w:name="_Toc510574353"/>
       <w:r>
         <w:t>Music Server</w:t>
       </w:r>
+      <w:bookmarkEnd w:id="13"/>
     </w:p>
     <w:p>
       <w:pPr>
         <w:pStyle w:val="Heading3"/>
       </w:pPr>
+      <w:bookmarkStart w:id="14" w:name="_Toc510574354"/>
       <w:r>
         <w:t>Sending and Receiving Data</w:t>
       </w:r>
+      <w:bookmarkEnd w:id="14"/>
     </w:p>
     <w:p>
       <w:pPr>
@@ -1886,9 +3368,11 @@
       <w:pPr>
         <w:pStyle w:val="Heading3"/>
       </w:pPr>
+      <w:bookmarkStart w:id="15" w:name="_Toc510574355"/>
       <w:r>
         <w:t>Multi-Threading</w:t>
       </w:r>
+      <w:bookmarkEnd w:id="15"/>
     </w:p>
     <w:p>
       <w:r>
@@ -1902,31 +3386,22 @@
       <w:pPr>
         <w:pStyle w:val="Heading3"/>
       </w:pPr>
+      <w:bookmarkStart w:id="16" w:name="_Toc510574356"/>
       <w:r>
         <w:t>Database</w:t>
       </w:r>
+      <w:bookmarkEnd w:id="16"/>
     </w:p>
     <w:p>
       <w:r>
         <w:t>General description about how you get data from the database.</w:t>
       </w:r>
       <w:r>
-        <w:t xml:space="preserve"> </w:t>
-      </w:r>
-      <w:proofErr w:type="gramStart"/>
-      <w:r>
-        <w:t>Also</w:t>
-      </w:r>
-      <w:proofErr w:type="gramEnd"/>
-      <w:r>
-        <w:t xml:space="preserve"> just the table names and general information stored in each table (Don’t be too specific).</w:t>
+        <w:t xml:space="preserve"> Also just the table names and general information stored in each table (Don’t be too specific).</w:t>
       </w:r>
     </w:p>
     <w:p/>
-    <w:p>
-      <w:bookmarkStart w:id="0" w:name="_GoBack"/>
-      <w:bookmarkEnd w:id="0"/>
-    </w:p>
+    <w:p/>
     <w:sectPr>
       <w:footerReference w:type="even" r:id="rId9"/>
       <w:footerReference w:type="default" r:id="rId10"/>
@@ -2020,60 +3495,6 @@
 
 <file path=word/footer2.xml><?xml version="1.0" encoding="utf-8"?>
 <w:ftr xmlns:wpc="http://schemas.microsoft.com/office/word/2010/wordprocessingCanvas" xmlns:cx="http://schemas.microsoft.com/office/drawing/2014/chartex" xmlns:cx1="http://schemas.microsoft.com/office/drawing/2015/9/8/chartex" xmlns:cx2="http://schemas.microsoft.com/office/drawing/2015/10/21/chartex" xmlns:cx3="http://schemas.microsoft.com/office/drawing/2016/5/9/chartex" xmlns:cx4="http://schemas.microsoft.com/office/drawing/2016/5/10/chartex" xmlns:cx5="http://schemas.microsoft.com/office/drawing/2016/5/11/chartex" xmlns:cx6="http://schemas.microsoft.com/office/drawing/2016/5/12/chartex" xmlns:cx7="http://schemas.microsoft.com/office/drawing/2016/5/13/chartex" xmlns:cx8="http://schemas.microsoft.com/office/drawing/2016/5/14/chartex" xmlns:mc="http://schemas.openxmlformats.org/markup-compatibility/2006" xmlns:aink="http://schemas.microsoft.com/office/drawing/2016/ink" xmlns:am3d="http://schemas.microsoft.com/office/drawing/2017/model3d" xmlns:o="urn:schemas-microsoft-com:office:office" xmlns:r="http://schemas.openxmlformats.org/officeDocument/2006/relationships" xmlns:m="http://schemas.openxmlformats.org/officeDocument/2006/math" xmlns:v="urn:schemas-microsoft-com:vml" xmlns:wp14="http://schemas.microsoft.com/office/word/2010/wordprocessingDrawing" xmlns:wp="http://schemas.openxmlformats.org/drawingml/2006/wordprocessingDrawing" xmlns:w10="urn:schemas-microsoft-com:office:word" xmlns:w="http://schemas.openxmlformats.org/wordprocessingml/2006/main" xmlns:w14="http://schemas.microsoft.com/office/word/2010/wordml" xmlns:w15="http://schemas.microsoft.com/office/word/2012/wordml" xmlns:w16cid="http://schemas.microsoft.com/office/word/2016/wordml/cid" xmlns:w16se="http://schemas.microsoft.com/office/word/2015/wordml/symex" xmlns:wpg="http://schemas.microsoft.com/office/word/2010/wordprocessingGroup" xmlns:wpi="http://schemas.microsoft.com/office/word/2010/wordprocessingInk" xmlns:wne="http://schemas.microsoft.com/office/word/2006/wordml" xmlns:wps="http://schemas.microsoft.com/office/word/2010/wordprocessingShape" mc:Ignorable="w14 w15 w16se w16cid wp14">
-  <w:sdt>
-    <w:sdtPr>
-      <w:rPr>
-        <w:rStyle w:val="PageNumber"/>
-      </w:rPr>
-      <w:id w:val="1132521246"/>
-      <w:docPartObj>
-        <w:docPartGallery w:val="Page Numbers (Bottom of Page)"/>
-        <w:docPartUnique/>
-      </w:docPartObj>
-    </w:sdtPr>
-    <w:sdtContent>
-      <w:p>
-        <w:pPr>
-          <w:pStyle w:val="Footer"/>
-          <w:framePr w:wrap="none" w:vAnchor="text" w:hAnchor="margin" w:xAlign="right" w:y="1"/>
-          <w:rPr>
-            <w:rStyle w:val="PageNumber"/>
-          </w:rPr>
-        </w:pPr>
-        <w:r>
-          <w:rPr>
-            <w:rStyle w:val="PageNumber"/>
-          </w:rPr>
-          <w:fldChar w:fldCharType="begin"/>
-        </w:r>
-        <w:r>
-          <w:rPr>
-            <w:rStyle w:val="PageNumber"/>
-          </w:rPr>
-          <w:instrText xml:space="preserve"> PAGE </w:instrText>
-        </w:r>
-        <w:r>
-          <w:rPr>
-            <w:rStyle w:val="PageNumber"/>
-          </w:rPr>
-          <w:fldChar w:fldCharType="separate"/>
-        </w:r>
-        <w:r>
-          <w:rPr>
-            <w:rStyle w:val="PageNumber"/>
-            <w:noProof/>
-          </w:rPr>
-          <w:t>1</w:t>
-        </w:r>
-        <w:r>
-          <w:rPr>
-            <w:rStyle w:val="PageNumber"/>
-          </w:rPr>
-          <w:fldChar w:fldCharType="end"/>
-        </w:r>
-      </w:p>
-    </w:sdtContent>
-  </w:sdt>
   <w:p>
     <w:pPr>
       <w:pStyle w:val="Footer"/>
@@ -4018,13 +5439,12 @@
     <w:unhideWhenUsed/>
     <w:rsid w:val="0044669B"/>
     <w:pPr>
-      <w:spacing w:before="120" w:after="120"/>
+      <w:spacing w:before="240" w:after="120"/>
     </w:pPr>
     <w:rPr>
       <w:rFonts w:asciiTheme="minorHAnsi" w:hAnsiTheme="minorHAnsi"/>
       <w:b/>
       <w:bCs/>
-      <w:caps/>
       <w:sz w:val="20"/>
       <w:szCs w:val="20"/>
     </w:rPr>
@@ -4038,11 +5458,13 @@
     <w:unhideWhenUsed/>
     <w:rsid w:val="0044669B"/>
     <w:pPr>
+      <w:spacing w:before="120"/>
       <w:ind w:left="220"/>
     </w:pPr>
     <w:rPr>
       <w:rFonts w:asciiTheme="minorHAnsi" w:hAnsiTheme="minorHAnsi"/>
-      <w:smallCaps/>
+      <w:i/>
+      <w:iCs/>
       <w:sz w:val="20"/>
       <w:szCs w:val="20"/>
     </w:rPr>
@@ -4060,8 +5482,6 @@
     </w:pPr>
     <w:rPr>
       <w:rFonts w:asciiTheme="minorHAnsi" w:hAnsiTheme="minorHAnsi"/>
-      <w:i/>
-      <w:iCs/>
       <w:sz w:val="20"/>
       <w:szCs w:val="20"/>
     </w:rPr>
@@ -4080,8 +5500,8 @@
     </w:pPr>
     <w:rPr>
       <w:rFonts w:asciiTheme="minorHAnsi" w:hAnsiTheme="minorHAnsi"/>
-      <w:sz w:val="18"/>
-      <w:szCs w:val="18"/>
+      <w:sz w:val="20"/>
+      <w:szCs w:val="20"/>
     </w:rPr>
   </w:style>
   <w:style w:type="paragraph" w:styleId="TOC5">
@@ -4098,8 +5518,8 @@
     </w:pPr>
     <w:rPr>
       <w:rFonts w:asciiTheme="minorHAnsi" w:hAnsiTheme="minorHAnsi"/>
-      <w:sz w:val="18"/>
-      <w:szCs w:val="18"/>
+      <w:sz w:val="20"/>
+      <w:szCs w:val="20"/>
     </w:rPr>
   </w:style>
   <w:style w:type="paragraph" w:styleId="TOC6">
@@ -4116,8 +5536,8 @@
     </w:pPr>
     <w:rPr>
       <w:rFonts w:asciiTheme="minorHAnsi" w:hAnsiTheme="minorHAnsi"/>
-      <w:sz w:val="18"/>
-      <w:szCs w:val="18"/>
+      <w:sz w:val="20"/>
+      <w:szCs w:val="20"/>
     </w:rPr>
   </w:style>
   <w:style w:type="paragraph" w:styleId="TOC7">
@@ -4134,8 +5554,8 @@
     </w:pPr>
     <w:rPr>
       <w:rFonts w:asciiTheme="minorHAnsi" w:hAnsiTheme="minorHAnsi"/>
-      <w:sz w:val="18"/>
-      <w:szCs w:val="18"/>
+      <w:sz w:val="20"/>
+      <w:szCs w:val="20"/>
     </w:rPr>
   </w:style>
   <w:style w:type="paragraph" w:styleId="TOC8">
@@ -4152,8 +5572,8 @@
     </w:pPr>
     <w:rPr>
       <w:rFonts w:asciiTheme="minorHAnsi" w:hAnsiTheme="minorHAnsi"/>
-      <w:sz w:val="18"/>
-      <w:szCs w:val="18"/>
+      <w:sz w:val="20"/>
+      <w:szCs w:val="20"/>
     </w:rPr>
   </w:style>
   <w:style w:type="paragraph" w:styleId="TOC9">
@@ -4170,8 +5590,8 @@
     </w:pPr>
     <w:rPr>
       <w:rFonts w:asciiTheme="minorHAnsi" w:hAnsiTheme="minorHAnsi"/>
-      <w:sz w:val="18"/>
-      <w:szCs w:val="18"/>
+      <w:sz w:val="20"/>
+      <w:szCs w:val="20"/>
     </w:rPr>
   </w:style>
   <w:style w:type="character" w:customStyle="1" w:styleId="Heading7Char">
@@ -4246,6 +5666,621 @@
     </w:rPr>
   </w:style>
 </w:styles>
+</file>
+
+<file path=word/glossary/document.xml><?xml version="1.0" encoding="utf-8"?>
+<w:glossaryDocument xmlns:wpc="http://schemas.microsoft.com/office/word/2010/wordprocessingCanvas" xmlns:cx="http://schemas.microsoft.com/office/drawing/2014/chartex" xmlns:cx1="http://schemas.microsoft.com/office/drawing/2015/9/8/chartex" xmlns:cx2="http://schemas.microsoft.com/office/drawing/2015/10/21/chartex" xmlns:cx3="http://schemas.microsoft.com/office/drawing/2016/5/9/chartex" xmlns:cx4="http://schemas.microsoft.com/office/drawing/2016/5/10/chartex" xmlns:cx5="http://schemas.microsoft.com/office/drawing/2016/5/11/chartex" xmlns:cx6="http://schemas.microsoft.com/office/drawing/2016/5/12/chartex" xmlns:cx7="http://schemas.microsoft.com/office/drawing/2016/5/13/chartex" xmlns:cx8="http://schemas.microsoft.com/office/drawing/2016/5/14/chartex" xmlns:mc="http://schemas.openxmlformats.org/markup-compatibility/2006" xmlns:aink="http://schemas.microsoft.com/office/drawing/2016/ink" xmlns:am3d="http://schemas.microsoft.com/office/drawing/2017/model3d" xmlns:o="urn:schemas-microsoft-com:office:office" xmlns:r="http://schemas.openxmlformats.org/officeDocument/2006/relationships" xmlns:m="http://schemas.openxmlformats.org/officeDocument/2006/math" xmlns:v="urn:schemas-microsoft-com:vml" xmlns:wp14="http://schemas.microsoft.com/office/word/2010/wordprocessingDrawing" xmlns:wp="http://schemas.openxmlformats.org/drawingml/2006/wordprocessingDrawing" xmlns:w10="urn:schemas-microsoft-com:office:word" xmlns:w="http://schemas.openxmlformats.org/wordprocessingml/2006/main" xmlns:w14="http://schemas.microsoft.com/office/word/2010/wordml" xmlns:w15="http://schemas.microsoft.com/office/word/2012/wordml" xmlns:w16cid="http://schemas.microsoft.com/office/word/2016/wordml/cid" xmlns:w16se="http://schemas.microsoft.com/office/word/2015/wordml/symex" xmlns:wpg="http://schemas.microsoft.com/office/word/2010/wordprocessingGroup" xmlns:wpi="http://schemas.microsoft.com/office/word/2010/wordprocessingInk" xmlns:wne="http://schemas.microsoft.com/office/word/2006/wordml" xmlns:wps="http://schemas.microsoft.com/office/word/2010/wordprocessingShape" mc:Ignorable="w14 w15 w16se w16cid wp14"/>
+</file>
+
+<file path=word/glossary/fontTable.xml><?xml version="1.0" encoding="utf-8"?>
+<w:fonts xmlns:mc="http://schemas.openxmlformats.org/markup-compatibility/2006" xmlns:r="http://schemas.openxmlformats.org/officeDocument/2006/relationships" xmlns:w="http://schemas.openxmlformats.org/wordprocessingml/2006/main" xmlns:w14="http://schemas.microsoft.com/office/word/2010/wordml" xmlns:w15="http://schemas.microsoft.com/office/word/2012/wordml" xmlns:w16cid="http://schemas.microsoft.com/office/word/2016/wordml/cid" xmlns:w16se="http://schemas.microsoft.com/office/word/2015/wordml/symex" mc:Ignorable="w14 w15 w16se w16cid">
+  <w:font w:name="Times New Roman">
+    <w:panose1 w:val="02020603050405020304"/>
+    <w:charset w:val="00"/>
+    <w:family w:val="roman"/>
+    <w:pitch w:val="variable"/>
+    <w:sig w:usb0="20002A87" w:usb1="80000000" w:usb2="00000008" w:usb3="00000000" w:csb0="000001FF" w:csb1="00000000"/>
+  </w:font>
+  <w:font w:name="Symbol">
+    <w:panose1 w:val="05050102010706020507"/>
+    <w:charset w:val="02"/>
+    <w:family w:val="decorative"/>
+    <w:pitch w:val="variable"/>
+    <w:sig w:usb0="00000000" w:usb1="10000000" w:usb2="00000000" w:usb3="00000000" w:csb0="80000000" w:csb1="00000000"/>
+  </w:font>
+  <w:font w:name="Courier New">
+    <w:panose1 w:val="02070309020205020404"/>
+    <w:charset w:val="00"/>
+    <w:family w:val="modern"/>
+    <w:pitch w:val="fixed"/>
+    <w:sig w:usb0="E0002AFF" w:usb1="C0007843" w:usb2="00000009" w:usb3="00000000" w:csb0="000001FF" w:csb1="00000000"/>
+  </w:font>
+  <w:font w:name="Wingdings">
+    <w:panose1 w:val="05000000000000000000"/>
+    <w:charset w:val="02"/>
+    <w:family w:val="decorative"/>
+    <w:pitch w:val="variable"/>
+    <w:sig w:usb0="00000000" w:usb1="10000000" w:usb2="00000000" w:usb3="00000000" w:csb0="80000000" w:csb1="00000000"/>
+  </w:font>
+  <w:font w:name="Arial">
+    <w:panose1 w:val="020B0604020202020204"/>
+    <w:charset w:val="00"/>
+    <w:family w:val="swiss"/>
+    <w:pitch w:val="variable"/>
+    <w:sig w:usb0="E0002AFF" w:usb1="C0007843" w:usb2="00000009" w:usb3="00000000" w:csb0="000001FF" w:csb1="00000000"/>
+  </w:font>
+  <w:font w:name="Calibri">
+    <w:panose1 w:val="020F0502020204030204"/>
+    <w:charset w:val="00"/>
+    <w:family w:val="swiss"/>
+    <w:pitch w:val="variable"/>
+    <w:sig w:usb0="A00002EF" w:usb1="4000207B" w:usb2="00000000" w:usb3="00000000" w:csb0="0000009F" w:csb1="00000000"/>
+  </w:font>
+  <w:font w:name="Cambria">
+    <w:panose1 w:val="02040503050406030204"/>
+    <w:charset w:val="00"/>
+    <w:family w:val="roman"/>
+    <w:pitch w:val="variable"/>
+    <w:sig w:usb0="A00002EF" w:usb1="4000004B" w:usb2="00000000" w:usb3="00000000" w:csb0="0000009F" w:csb1="00000000"/>
+  </w:font>
+  <w:font w:name="Futura Medium">
+    <w:panose1 w:val="020B0602020204020303"/>
+    <w:charset w:val="B1"/>
+    <w:family w:val="swiss"/>
+    <w:pitch w:val="variable"/>
+    <w:sig w:usb0="80000867" w:usb1="00000000" w:usb2="00000000" w:usb3="00000000" w:csb0="000001FB" w:csb1="00000000"/>
+  </w:font>
+  <w:font w:name="Calibri Light">
+    <w:panose1 w:val="020F0302020204030204"/>
+    <w:charset w:val="00"/>
+    <w:family w:val="swiss"/>
+    <w:pitch w:val="variable"/>
+    <w:sig w:usb0="A00002EF" w:usb1="4000207B" w:usb2="00000000" w:usb3="00000000" w:csb0="0000019F" w:csb1="00000000"/>
+  </w:font>
+</w:fonts>
+</file>
+
+<file path=word/glossary/settings.xml><?xml version="1.0" encoding="utf-8"?>
+<w:settings xmlns:mc="http://schemas.openxmlformats.org/markup-compatibility/2006" xmlns:o="urn:schemas-microsoft-com:office:office" xmlns:r="http://schemas.openxmlformats.org/officeDocument/2006/relationships" xmlns:m="http://schemas.openxmlformats.org/officeDocument/2006/math" xmlns:v="urn:schemas-microsoft-com:vml" xmlns:w10="urn:schemas-microsoft-com:office:word" xmlns:w="http://schemas.openxmlformats.org/wordprocessingml/2006/main" xmlns:w14="http://schemas.microsoft.com/office/word/2010/wordml" xmlns:w15="http://schemas.microsoft.com/office/word/2012/wordml" xmlns:w16cid="http://schemas.microsoft.com/office/word/2016/wordml/cid" xmlns:w16se="http://schemas.microsoft.com/office/word/2015/wordml/symex" xmlns:sl="http://schemas.openxmlformats.org/schemaLibrary/2006/main" mc:Ignorable="w14 w15 w16se w16cid">
+  <w:view w:val="normal"/>
+  <w:defaultTabStop w:val="720"/>
+  <w:characterSpacingControl w:val="doNotCompress"/>
+  <w:compat>
+    <w:useFELayout/>
+    <w:compatSetting w:name="compatibilityMode" w:uri="http://schemas.microsoft.com/office/word" w:val="15"/>
+    <w:compatSetting w:name="overrideTableStyleFontSizeAndJustification" w:uri="http://schemas.microsoft.com/office/word" w:val="1"/>
+    <w:compatSetting w:name="enableOpenTypeFeatures" w:uri="http://schemas.microsoft.com/office/word" w:val="1"/>
+    <w:compatSetting w:name="doNotFlipMirrorIndents" w:uri="http://schemas.microsoft.com/office/word" w:val="1"/>
+    <w:compatSetting w:name="differentiateMultirowTableHeaders" w:uri="http://schemas.microsoft.com/office/word" w:val="1"/>
+    <w:compatSetting w:name="useWord2013TrackBottomHyphenation" w:uri="http://schemas.microsoft.com/office/word" w:val="0"/>
+  </w:compat>
+  <w:rsids>
+    <w:rsidRoot w:val="00CF1916"/>
+    <w:rsid w:val="00542888"/>
+    <w:rsid w:val="00CF1916"/>
+  </w:rsids>
+  <m:mathPr>
+    <m:mathFont m:val="Cambria Math"/>
+    <m:brkBin m:val="before"/>
+    <m:brkBinSub m:val="--"/>
+    <m:smallFrac m:val="0"/>
+    <m:dispDef/>
+    <m:lMargin m:val="0"/>
+    <m:rMargin m:val="0"/>
+    <m:defJc m:val="centerGroup"/>
+    <m:wrapIndent m:val="1440"/>
+    <m:intLim m:val="subSup"/>
+    <m:naryLim m:val="undOvr"/>
+  </m:mathPr>
+  <w:themeFontLang w:val="en-GB"/>
+  <w:clrSchemeMapping w:bg1="light1" w:t1="dark1" w:bg2="light2" w:t2="dark2" w:accent1="accent1" w:accent2="accent2" w:accent3="accent3" w:accent4="accent4" w:accent5="accent5" w:accent6="accent6" w:hyperlink="hyperlink" w:followedHyperlink="followedHyperlink"/>
+  <w:decimalSymbol w:val="."/>
+  <w:listSeparator w:val=","/>
+  <w15:chartTrackingRefBased/>
+</w:settings>
+</file>
+
+<file path=word/glossary/styles.xml><?xml version="1.0" encoding="utf-8"?>
+<w:styles xmlns:mc="http://schemas.openxmlformats.org/markup-compatibility/2006" xmlns:r="http://schemas.openxmlformats.org/officeDocument/2006/relationships" xmlns:w="http://schemas.openxmlformats.org/wordprocessingml/2006/main" xmlns:w14="http://schemas.microsoft.com/office/word/2010/wordml" xmlns:w15="http://schemas.microsoft.com/office/word/2012/wordml" xmlns:w16cid="http://schemas.microsoft.com/office/word/2016/wordml/cid" xmlns:w16se="http://schemas.microsoft.com/office/word/2015/wordml/symex" mc:Ignorable="w14 w15 w16se w16cid">
+  <w:docDefaults>
+    <w:rPrDefault>
+      <w:rPr>
+        <w:rFonts w:asciiTheme="minorHAnsi" w:eastAsiaTheme="minorEastAsia" w:hAnsiTheme="minorHAnsi" w:cstheme="minorBidi"/>
+        <w:sz w:val="24"/>
+        <w:szCs w:val="24"/>
+        <w:lang w:val="en-GB" w:eastAsia="en-US" w:bidi="ar-SA"/>
+      </w:rPr>
+    </w:rPrDefault>
+    <w:pPrDefault/>
+  </w:docDefaults>
+  <w:latentStyles w:defLockedState="0" w:defUIPriority="99" w:defSemiHidden="0" w:defUnhideWhenUsed="0" w:defQFormat="0" w:count="375">
+    <w:lsdException w:name="Normal" w:uiPriority="0" w:qFormat="1"/>
+    <w:lsdException w:name="heading 1" w:uiPriority="9" w:qFormat="1"/>
+    <w:lsdException w:name="heading 2" w:semiHidden="1" w:uiPriority="9" w:unhideWhenUsed="1" w:qFormat="1"/>
+    <w:lsdException w:name="heading 3" w:semiHidden="1" w:uiPriority="9" w:unhideWhenUsed="1" w:qFormat="1"/>
+    <w:lsdException w:name="heading 4" w:semiHidden="1" w:uiPriority="9" w:unhideWhenUsed="1" w:qFormat="1"/>
+    <w:lsdException w:name="heading 5" w:semiHidden="1" w:uiPriority="9" w:unhideWhenUsed="1" w:qFormat="1"/>
+    <w:lsdException w:name="heading 6" w:semiHidden="1" w:uiPriority="9" w:unhideWhenUsed="1" w:qFormat="1"/>
+    <w:lsdException w:name="heading 7" w:semiHidden="1" w:uiPriority="9" w:unhideWhenUsed="1" w:qFormat="1"/>
+    <w:lsdException w:name="heading 8" w:semiHidden="1" w:uiPriority="9" w:unhideWhenUsed="1" w:qFormat="1"/>
+    <w:lsdException w:name="heading 9" w:semiHidden="1" w:uiPriority="9" w:unhideWhenUsed="1" w:qFormat="1"/>
+    <w:lsdException w:name="index 1" w:semiHidden="1" w:unhideWhenUsed="1"/>
+    <w:lsdException w:name="index 2" w:semiHidden="1" w:unhideWhenUsed="1"/>
+    <w:lsdException w:name="index 3" w:semiHidden="1" w:unhideWhenUsed="1"/>
+    <w:lsdException w:name="index 4" w:semiHidden="1" w:unhideWhenUsed="1"/>
+    <w:lsdException w:name="index 5" w:semiHidden="1" w:unhideWhenUsed="1"/>
+    <w:lsdException w:name="index 6" w:semiHidden="1" w:unhideWhenUsed="1"/>
+    <w:lsdException w:name="index 7" w:semiHidden="1" w:unhideWhenUsed="1"/>
+    <w:lsdException w:name="index 8" w:semiHidden="1" w:unhideWhenUsed="1"/>
+    <w:lsdException w:name="index 9" w:semiHidden="1" w:unhideWhenUsed="1"/>
+    <w:lsdException w:name="toc 1" w:semiHidden="1" w:uiPriority="39" w:unhideWhenUsed="1"/>
+    <w:lsdException w:name="toc 2" w:semiHidden="1" w:uiPriority="39" w:unhideWhenUsed="1"/>
+    <w:lsdException w:name="toc 3" w:semiHidden="1" w:uiPriority="39" w:unhideWhenUsed="1"/>
+    <w:lsdException w:name="toc 4" w:semiHidden="1" w:uiPriority="39" w:unhideWhenUsed="1"/>
+    <w:lsdException w:name="toc 5" w:semiHidden="1" w:uiPriority="39" w:unhideWhenUsed="1"/>
+    <w:lsdException w:name="toc 6" w:semiHidden="1" w:uiPriority="39" w:unhideWhenUsed="1"/>
+    <w:lsdException w:name="toc 7" w:semiHidden="1" w:uiPriority="39" w:unhideWhenUsed="1"/>
+    <w:lsdException w:name="toc 8" w:semiHidden="1" w:uiPriority="39" w:unhideWhenUsed="1"/>
+    <w:lsdException w:name="toc 9" w:semiHidden="1" w:uiPriority="39" w:unhideWhenUsed="1"/>
+    <w:lsdException w:name="Normal Indent" w:semiHidden="1" w:unhideWhenUsed="1"/>
+    <w:lsdException w:name="footnote text" w:semiHidden="1" w:unhideWhenUsed="1"/>
+    <w:lsdException w:name="annotation text" w:semiHidden="1" w:unhideWhenUsed="1"/>
+    <w:lsdException w:name="header" w:semiHidden="1" w:unhideWhenUsed="1"/>
+    <w:lsdException w:name="footer" w:semiHidden="1" w:unhideWhenUsed="1"/>
+    <w:lsdException w:name="index heading" w:semiHidden="1" w:unhideWhenUsed="1"/>
+    <w:lsdException w:name="caption" w:semiHidden="1" w:uiPriority="35" w:unhideWhenUsed="1" w:qFormat="1"/>
+    <w:lsdException w:name="table of figures" w:semiHidden="1" w:unhideWhenUsed="1"/>
+    <w:lsdException w:name="envelope address" w:semiHidden="1" w:unhideWhenUsed="1"/>
+    <w:lsdException w:name="envelope return" w:semiHidden="1" w:unhideWhenUsed="1"/>
+    <w:lsdException w:name="footnote reference" w:semiHidden="1" w:unhideWhenUsed="1"/>
+    <w:lsdException w:name="annotation reference" w:semiHidden="1" w:unhideWhenUsed="1"/>
+    <w:lsdException w:name="line number" w:semiHidden="1" w:unhideWhenUsed="1"/>
+    <w:lsdException w:name="page number" w:semiHidden="1" w:unhideWhenUsed="1"/>
+    <w:lsdException w:name="endnote reference" w:semiHidden="1" w:unhideWhenUsed="1"/>
+    <w:lsdException w:name="endnote text" w:semiHidden="1" w:unhideWhenUsed="1"/>
+    <w:lsdException w:name="table of authorities" w:semiHidden="1" w:unhideWhenUsed="1"/>
+    <w:lsdException w:name="macro" w:semiHidden="1" w:unhideWhenUsed="1"/>
+    <w:lsdException w:name="toa heading" w:semiHidden="1" w:unhideWhenUsed="1"/>
+    <w:lsdException w:name="List" w:semiHidden="1" w:unhideWhenUsed="1"/>
+    <w:lsdException w:name="List Bullet" w:semiHidden="1" w:unhideWhenUsed="1"/>
+    <w:lsdException w:name="List Number" w:semiHidden="1" w:unhideWhenUsed="1"/>
+    <w:lsdException w:name="List 2" w:semiHidden="1" w:unhideWhenUsed="1"/>
+    <w:lsdException w:name="List 3" w:semiHidden="1" w:unhideWhenUsed="1"/>
+    <w:lsdException w:name="List 4" w:semiHidden="1" w:unhideWhenUsed="1"/>
+    <w:lsdException w:name="List 5" w:semiHidden="1" w:unhideWhenUsed="1"/>
+    <w:lsdException w:name="List Bullet 2" w:semiHidden="1" w:unhideWhenUsed="1"/>
+    <w:lsdException w:name="List Bullet 3" w:semiHidden="1" w:unhideWhenUsed="1"/>
+    <w:lsdException w:name="List Bullet 4" w:semiHidden="1" w:unhideWhenUsed="1"/>
+    <w:lsdException w:name="List Bullet 5" w:semiHidden="1" w:unhideWhenUsed="1"/>
+    <w:lsdException w:name="List Number 2" w:semiHidden="1" w:unhideWhenUsed="1"/>
+    <w:lsdException w:name="List Number 3" w:semiHidden="1" w:unhideWhenUsed="1"/>
+    <w:lsdException w:name="List Number 4" w:semiHidden="1" w:unhideWhenUsed="1"/>
+    <w:lsdException w:name="List Number 5" w:semiHidden="1" w:unhideWhenUsed="1"/>
+    <w:lsdException w:name="Title" w:uiPriority="10" w:qFormat="1"/>
+    <w:lsdException w:name="Closing" w:semiHidden="1" w:unhideWhenUsed="1"/>
+    <w:lsdException w:name="Signature" w:semiHidden="1" w:unhideWhenUsed="1"/>
+    <w:lsdException w:name="Default Paragraph Font" w:semiHidden="1" w:uiPriority="1" w:unhideWhenUsed="1"/>
+    <w:lsdException w:name="Body Text" w:semiHidden="1" w:unhideWhenUsed="1"/>
+    <w:lsdException w:name="Body Text Indent" w:semiHidden="1" w:unhideWhenUsed="1"/>
+    <w:lsdException w:name="List Continue" w:semiHidden="1" w:unhideWhenUsed="1"/>
+    <w:lsdException w:name="List Continue 2" w:semiHidden="1" w:unhideWhenUsed="1"/>
+    <w:lsdException w:name="List Continue 3" w:semiHidden="1" w:unhideWhenUsed="1"/>
+    <w:lsdException w:name="List Continue 4" w:semiHidden="1" w:unhideWhenUsed="1"/>
+    <w:lsdException w:name="List Continue 5" w:semiHidden="1" w:unhideWhenUsed="1"/>
+    <w:lsdException w:name="Message Header" w:semiHidden="1" w:unhideWhenUsed="1"/>
+    <w:lsdException w:name="Subtitle" w:uiPriority="11" w:qFormat="1"/>
+    <w:lsdException w:name="Salutation" w:semiHidden="1" w:unhideWhenUsed="1"/>
+    <w:lsdException w:name="Date" w:semiHidden="1" w:unhideWhenUsed="1"/>
+    <w:lsdException w:name="Body Text First Indent" w:semiHidden="1" w:unhideWhenUsed="1"/>
+    <w:lsdException w:name="Body Text First Indent 2" w:semiHidden="1" w:unhideWhenUsed="1"/>
+    <w:lsdException w:name="Note Heading" w:semiHidden="1" w:unhideWhenUsed="1"/>
+    <w:lsdException w:name="Body Text 2" w:semiHidden="1" w:unhideWhenUsed="1"/>
+    <w:lsdException w:name="Body Text 3" w:semiHidden="1" w:unhideWhenUsed="1"/>
+    <w:lsdException w:name="Body Text Indent 2" w:semiHidden="1" w:unhideWhenUsed="1"/>
+    <w:lsdException w:name="Body Text Indent 3" w:semiHidden="1" w:unhideWhenUsed="1"/>
+    <w:lsdException w:name="Block Text" w:semiHidden="1" w:unhideWhenUsed="1"/>
+    <w:lsdException w:name="Hyperlink" w:semiHidden="1" w:unhideWhenUsed="1"/>
+    <w:lsdException w:name="FollowedHyperlink" w:semiHidden="1" w:unhideWhenUsed="1"/>
+    <w:lsdException w:name="Strong" w:uiPriority="22" w:qFormat="1"/>
+    <w:lsdException w:name="Emphasis" w:uiPriority="20" w:qFormat="1"/>
+    <w:lsdException w:name="Document Map" w:semiHidden="1" w:unhideWhenUsed="1"/>
+    <w:lsdException w:name="Plain Text" w:semiHidden="1" w:unhideWhenUsed="1"/>
+    <w:lsdException w:name="E-mail Signature" w:semiHidden="1" w:unhideWhenUsed="1"/>
+    <w:lsdException w:name="HTML Top of Form" w:semiHidden="1" w:unhideWhenUsed="1"/>
+    <w:lsdException w:name="HTML Bottom of Form" w:semiHidden="1" w:unhideWhenUsed="1"/>
+    <w:lsdException w:name="Normal (Web)" w:semiHidden="1" w:unhideWhenUsed="1"/>
+    <w:lsdException w:name="HTML Acronym" w:semiHidden="1" w:unhideWhenUsed="1"/>
+    <w:lsdException w:name="HTML Address" w:semiHidden="1" w:unhideWhenUsed="1"/>
+    <w:lsdException w:name="HTML Cite" w:semiHidden="1" w:unhideWhenUsed="1"/>
+    <w:lsdException w:name="HTML Code" w:semiHidden="1" w:unhideWhenUsed="1"/>
+    <w:lsdException w:name="HTML Definition" w:semiHidden="1" w:unhideWhenUsed="1"/>
+    <w:lsdException w:name="HTML Keyboard" w:semiHidden="1" w:unhideWhenUsed="1"/>
+    <w:lsdException w:name="HTML Preformatted" w:semiHidden="1" w:unhideWhenUsed="1"/>
+    <w:lsdException w:name="HTML Sample" w:semiHidden="1" w:unhideWhenUsed="1"/>
+    <w:lsdException w:name="HTML Typewriter" w:semiHidden="1" w:unhideWhenUsed="1"/>
+    <w:lsdException w:name="HTML Variable" w:semiHidden="1" w:unhideWhenUsed="1"/>
+    <w:lsdException w:name="Normal Table" w:semiHidden="1" w:unhideWhenUsed="1"/>
+    <w:lsdException w:name="annotation subject" w:semiHidden="1" w:unhideWhenUsed="1"/>
+    <w:lsdException w:name="No List" w:semiHidden="1" w:unhideWhenUsed="1"/>
+    <w:lsdException w:name="Outline List 1" w:semiHidden="1" w:unhideWhenUsed="1"/>
+    <w:lsdException w:name="Outline List 2" w:semiHidden="1" w:unhideWhenUsed="1"/>
+    <w:lsdException w:name="Outline List 3" w:semiHidden="1" w:unhideWhenUsed="1"/>
+    <w:lsdException w:name="Table Simple 1" w:semiHidden="1" w:unhideWhenUsed="1"/>
+    <w:lsdException w:name="Table Simple 2" w:semiHidden="1" w:unhideWhenUsed="1"/>
+    <w:lsdException w:name="Table Simple 3" w:semiHidden="1" w:unhideWhenUsed="1"/>
+    <w:lsdException w:name="Table Classic 1" w:semiHidden="1" w:unhideWhenUsed="1"/>
+    <w:lsdException w:name="Table Classic 2" w:semiHidden="1" w:unhideWhenUsed="1"/>
+    <w:lsdException w:name="Table Classic 3" w:semiHidden="1" w:unhideWhenUsed="1"/>
+    <w:lsdException w:name="Table Classic 4" w:semiHidden="1" w:unhideWhenUsed="1"/>
+    <w:lsdException w:name="Table Colorful 1" w:semiHidden="1" w:unhideWhenUsed="1"/>
+    <w:lsdException w:name="Table Colorful 2" w:semiHidden="1" w:unhideWhenUsed="1"/>
+    <w:lsdException w:name="Table Colorful 3" w:semiHidden="1" w:unhideWhenUsed="1"/>
+    <w:lsdException w:name="Table Columns 1" w:semiHidden="1" w:unhideWhenUsed="1"/>
+    <w:lsdException w:name="Table Columns 2" w:semiHidden="1" w:unhideWhenUsed="1"/>
+    <w:lsdException w:name="Table Columns 3" w:semiHidden="1" w:unhideWhenUsed="1"/>
+    <w:lsdException w:name="Table Columns 4" w:semiHidden="1" w:unhideWhenUsed="1"/>
+    <w:lsdException w:name="Table Columns 5" w:semiHidden="1" w:unhideWhenUsed="1"/>
+    <w:lsdException w:name="Table Grid 1" w:semiHidden="1" w:unhideWhenUsed="1"/>
+    <w:lsdException w:name="Table Grid 2" w:semiHidden="1" w:unhideWhenUsed="1"/>
+    <w:lsdException w:name="Table Grid 3" w:semiHidden="1" w:unhideWhenUsed="1"/>
+    <w:lsdException w:name="Table Grid 4" w:semiHidden="1" w:unhideWhenUsed="1"/>
+    <w:lsdException w:name="Table Grid 5" w:semiHidden="1" w:unhideWhenUsed="1"/>
+    <w:lsdException w:name="Table Grid 6" w:semiHidden="1" w:unhideWhenUsed="1"/>
+    <w:lsdException w:name="Table Grid 7" w:semiHidden="1" w:unhideWhenUsed="1"/>
+    <w:lsdException w:name="Table Grid 8" w:semiHidden="1" w:unhideWhenUsed="1"/>
+    <w:lsdException w:name="Table List 1" w:semiHidden="1" w:unhideWhenUsed="1"/>
+    <w:lsdException w:name="Table List 2" w:semiHidden="1" w:unhideWhenUsed="1"/>
+    <w:lsdException w:name="Table List 3" w:semiHidden="1" w:unhideWhenUsed="1"/>
+    <w:lsdException w:name="Table List 4" w:semiHidden="1" w:unhideWhenUsed="1"/>
+    <w:lsdException w:name="Table List 5" w:semiHidden="1" w:unhideWhenUsed="1"/>
+    <w:lsdException w:name="Table List 6" w:semiHidden="1" w:unhideWhenUsed="1"/>
+    <w:lsdException w:name="Table List 7" w:semiHidden="1" w:unhideWhenUsed="1"/>
+    <w:lsdException w:name="Table List 8" w:semiHidden="1" w:unhideWhenUsed="1"/>
+    <w:lsdException w:name="Table 3D effects 1" w:semiHidden="1" w:unhideWhenUsed="1"/>
+    <w:lsdException w:name="Table 3D effects 2" w:semiHidden="1" w:unhideWhenUsed="1"/>
+    <w:lsdException w:name="Table 3D effects 3" w:semiHidden="1" w:unhideWhenUsed="1"/>
+    <w:lsdException w:name="Table Contemporary" w:semiHidden="1" w:unhideWhenUsed="1"/>
+    <w:lsdException w:name="Table Elegant" w:semiHidden="1" w:unhideWhenUsed="1"/>
+    <w:lsdException w:name="Table Professional" w:semiHidden="1" w:unhideWhenUsed="1"/>
+    <w:lsdException w:name="Table Subtle 1" w:semiHidden="1" w:unhideWhenUsed="1"/>
+    <w:lsdException w:name="Table Subtle 2" w:semiHidden="1" w:unhideWhenUsed="1"/>
+    <w:lsdException w:name="Table Web 1" w:semiHidden="1" w:unhideWhenUsed="1"/>
+    <w:lsdException w:name="Table Web 2" w:semiHidden="1" w:unhideWhenUsed="1"/>
+    <w:lsdException w:name="Table Web 3" w:semiHidden="1" w:unhideWhenUsed="1"/>
+    <w:lsdException w:name="Balloon Text" w:semiHidden="1" w:unhideWhenUsed="1"/>
+    <w:lsdException w:name="Table Grid" w:uiPriority="39"/>
+    <w:lsdException w:name="Table Theme" w:semiHidden="1" w:unhideWhenUsed="1"/>
+    <w:lsdException w:name="Placeholder Text" w:semiHidden="1"/>
+    <w:lsdException w:name="No Spacing" w:uiPriority="1" w:qFormat="1"/>
+    <w:lsdException w:name="Light Shading" w:uiPriority="60"/>
+    <w:lsdException w:name="Light List" w:uiPriority="61"/>
+    <w:lsdException w:name="Light Grid" w:uiPriority="62"/>
+    <w:lsdException w:name="Medium Shading 1" w:uiPriority="63"/>
+    <w:lsdException w:name="Medium Shading 2" w:uiPriority="64"/>
+    <w:lsdException w:name="Medium List 1" w:uiPriority="65"/>
+    <w:lsdException w:name="Medium List 2" w:uiPriority="66"/>
+    <w:lsdException w:name="Medium Grid 1" w:uiPriority="67"/>
+    <w:lsdException w:name="Medium Grid 2" w:uiPriority="68"/>
+    <w:lsdException w:name="Medium Grid 3" w:uiPriority="69"/>
+    <w:lsdException w:name="Dark List" w:uiPriority="70"/>
+    <w:lsdException w:name="Colorful Shading" w:uiPriority="71"/>
+    <w:lsdException w:name="Colorful List" w:uiPriority="72"/>
+    <w:lsdException w:name="Colorful Grid" w:uiPriority="73"/>
+    <w:lsdException w:name="Light Shading Accent 1" w:uiPriority="60"/>
+    <w:lsdException w:name="Light List Accent 1" w:uiPriority="61"/>
+    <w:lsdException w:name="Light Grid Accent 1" w:uiPriority="62"/>
+    <w:lsdException w:name="Medium Shading 1 Accent 1" w:uiPriority="63"/>
+    <w:lsdException w:name="Medium Shading 2 Accent 1" w:uiPriority="64"/>
+    <w:lsdException w:name="Medium List 1 Accent 1" w:uiPriority="65"/>
+    <w:lsdException w:name="Revision" w:semiHidden="1"/>
+    <w:lsdException w:name="List Paragraph" w:uiPriority="34" w:qFormat="1"/>
+    <w:lsdException w:name="Quote" w:uiPriority="29" w:qFormat="1"/>
+    <w:lsdException w:name="Intense Quote" w:uiPriority="30" w:qFormat="1"/>
+    <w:lsdException w:name="Medium List 2 Accent 1" w:uiPriority="66"/>
+    <w:lsdException w:name="Medium Grid 1 Accent 1" w:uiPriority="67"/>
+    <w:lsdException w:name="Medium Grid 2 Accent 1" w:uiPriority="68"/>
+    <w:lsdException w:name="Medium Grid 3 Accent 1" w:uiPriority="69"/>
+    <w:lsdException w:name="Dark List Accent 1" w:uiPriority="70"/>
+    <w:lsdException w:name="Colorful Shading Accent 1" w:uiPriority="71"/>
+    <w:lsdException w:name="Colorful List Accent 1" w:uiPriority="72"/>
+    <w:lsdException w:name="Colorful Grid Accent 1" w:uiPriority="73"/>
+    <w:lsdException w:name="Light Shading Accent 2" w:uiPriority="60"/>
+    <w:lsdException w:name="Light List Accent 2" w:uiPriority="61"/>
+    <w:lsdException w:name="Light Grid Accent 2" w:uiPriority="62"/>
+    <w:lsdException w:name="Medium Shading 1 Accent 2" w:uiPriority="63"/>
+    <w:lsdException w:name="Medium Shading 2 Accent 2" w:uiPriority="64"/>
+    <w:lsdException w:name="Medium List 1 Accent 2" w:uiPriority="65"/>
+    <w:lsdException w:name="Medium List 2 Accent 2" w:uiPriority="66"/>
+    <w:lsdException w:name="Medium Grid 1 Accent 2" w:uiPriority="67"/>
+    <w:lsdException w:name="Medium Grid 2 Accent 2" w:uiPriority="68"/>
+    <w:lsdException w:name="Medium Grid 3 Accent 2" w:uiPriority="69"/>
+    <w:lsdException w:name="Dark List Accent 2" w:uiPriority="70"/>
+    <w:lsdException w:name="Colorful Shading Accent 2" w:uiPriority="71"/>
+    <w:lsdException w:name="Colorful List Accent 2" w:uiPriority="72"/>
+    <w:lsdException w:name="Colorful Grid Accent 2" w:uiPriority="73"/>
+    <w:lsdException w:name="Light Shading Accent 3" w:uiPriority="60"/>
+    <w:lsdException w:name="Light List Accent 3" w:uiPriority="61"/>
+    <w:lsdException w:name="Light Grid Accent 3" w:uiPriority="62"/>
+    <w:lsdException w:name="Medium Shading 1 Accent 3" w:uiPriority="63"/>
+    <w:lsdException w:name="Medium Shading 2 Accent 3" w:uiPriority="64"/>
+    <w:lsdException w:name="Medium List 1 Accent 3" w:uiPriority="65"/>
+    <w:lsdException w:name="Medium List 2 Accent 3" w:uiPriority="66"/>
+    <w:lsdException w:name="Medium Grid 1 Accent 3" w:uiPriority="67"/>
+    <w:lsdException w:name="Medium Grid 2 Accent 3" w:uiPriority="68"/>
+    <w:lsdException w:name="Medium Grid 3 Accent 3" w:uiPriority="69"/>
+    <w:lsdException w:name="Dark List Accent 3" w:uiPriority="70"/>
+    <w:lsdException w:name="Colorful Shading Accent 3" w:uiPriority="71"/>
+    <w:lsdException w:name="Colorful List Accent 3" w:uiPriority="72"/>
+    <w:lsdException w:name="Colorful Grid Accent 3" w:uiPriority="73"/>
+    <w:lsdException w:name="Light Shading Accent 4" w:uiPriority="60"/>
+    <w:lsdException w:name="Light List Accent 4" w:uiPriority="61"/>
+    <w:lsdException w:name="Light Grid Accent 4" w:uiPriority="62"/>
+    <w:lsdException w:name="Medium Shading 1 Accent 4" w:uiPriority="63"/>
+    <w:lsdException w:name="Medium Shading 2 Accent 4" w:uiPriority="64"/>
+    <w:lsdException w:name="Medium List 1 Accent 4" w:uiPriority="65"/>
+    <w:lsdException w:name="Medium List 2 Accent 4" w:uiPriority="66"/>
+    <w:lsdException w:name="Medium Grid 1 Accent 4" w:uiPriority="67"/>
+    <w:lsdException w:name="Medium Grid 2 Accent 4" w:uiPriority="68"/>
+    <w:lsdException w:name="Medium Grid 3 Accent 4" w:uiPriority="69"/>
+    <w:lsdException w:name="Dark List Accent 4" w:uiPriority="70"/>
+    <w:lsdException w:name="Colorful Shading Accent 4" w:uiPriority="71"/>
+    <w:lsdException w:name="Colorful List Accent 4" w:uiPriority="72"/>
+    <w:lsdException w:name="Colorful Grid Accent 4" w:uiPriority="73"/>
+    <w:lsdException w:name="Light Shading Accent 5" w:uiPriority="60"/>
+    <w:lsdException w:name="Light List Accent 5" w:uiPriority="61"/>
+    <w:lsdException w:name="Light Grid Accent 5" w:uiPriority="62"/>
+    <w:lsdException w:name="Medium Shading 1 Accent 5" w:uiPriority="63"/>
+    <w:lsdException w:name="Medium Shading 2 Accent 5" w:uiPriority="64"/>
+    <w:lsdException w:name="Medium List 1 Accent 5" w:uiPriority="65"/>
+    <w:lsdException w:name="Medium List 2 Accent 5" w:uiPriority="66"/>
+    <w:lsdException w:name="Medium Grid 1 Accent 5" w:uiPriority="67"/>
+    <w:lsdException w:name="Medium Grid 2 Accent 5" w:uiPriority="68"/>
+    <w:lsdException w:name="Medium Grid 3 Accent 5" w:uiPriority="69"/>
+    <w:lsdException w:name="Dark List Accent 5" w:uiPriority="70"/>
+    <w:lsdException w:name="Colorful Shading Accent 5" w:uiPriority="71"/>
+    <w:lsdException w:name="Colorful List Accent 5" w:uiPriority="72"/>
+    <w:lsdException w:name="Colorful Grid Accent 5" w:uiPriority="73"/>
+    <w:lsdException w:name="Light Shading Accent 6" w:uiPriority="60"/>
+    <w:lsdException w:name="Light List Accent 6" w:uiPriority="61"/>
+    <w:lsdException w:name="Light Grid Accent 6" w:uiPriority="62"/>
+    <w:lsdException w:name="Medium Shading 1 Accent 6" w:uiPriority="63"/>
+    <w:lsdException w:name="Medium Shading 2 Accent 6" w:uiPriority="64"/>
+    <w:lsdException w:name="Medium List 1 Accent 6" w:uiPriority="65"/>
+    <w:lsdException w:name="Medium List 2 Accent 6" w:uiPriority="66"/>
+    <w:lsdException w:name="Medium Grid 1 Accent 6" w:uiPriority="67"/>
+    <w:lsdException w:name="Medium Grid 2 Accent 6" w:uiPriority="68"/>
+    <w:lsdException w:name="Medium Grid 3 Accent 6" w:uiPriority="69"/>
+    <w:lsdException w:name="Dark List Accent 6" w:uiPriority="70"/>
+    <w:lsdException w:name="Colorful Shading Accent 6" w:uiPriority="71"/>
+    <w:lsdException w:name="Colorful List Accent 6" w:uiPriority="72"/>
+    <w:lsdException w:name="Colorful Grid Accent 6" w:uiPriority="73"/>
+    <w:lsdException w:name="Subtle Emphasis" w:uiPriority="19" w:qFormat="1"/>
+    <w:lsdException w:name="Intense Emphasis" w:uiPriority="21" w:qFormat="1"/>
+    <w:lsdException w:name="Subtle Reference" w:uiPriority="31" w:qFormat="1"/>
+    <w:lsdException w:name="Intense Reference" w:uiPriority="32" w:qFormat="1"/>
+    <w:lsdException w:name="Book Title" w:uiPriority="33" w:qFormat="1"/>
+    <w:lsdException w:name="Bibliography" w:semiHidden="1" w:uiPriority="37" w:unhideWhenUsed="1"/>
+    <w:lsdException w:name="TOC Heading" w:semiHidden="1" w:uiPriority="39" w:unhideWhenUsed="1" w:qFormat="1"/>
+    <w:lsdException w:name="Plain Table 1" w:uiPriority="41"/>
+    <w:lsdException w:name="Plain Table 2" w:uiPriority="42"/>
+    <w:lsdException w:name="Plain Table 3" w:uiPriority="43"/>
+    <w:lsdException w:name="Plain Table 4" w:uiPriority="44"/>
+    <w:lsdException w:name="Plain Table 5" w:uiPriority="45"/>
+    <w:lsdException w:name="Grid Table Light" w:uiPriority="40"/>
+    <w:lsdException w:name="Grid Table 1 Light" w:uiPriority="46"/>
+    <w:lsdException w:name="Grid Table 2" w:uiPriority="47"/>
+    <w:lsdException w:name="Grid Table 3" w:uiPriority="48"/>
+    <w:lsdException w:name="Grid Table 4" w:uiPriority="49"/>
+    <w:lsdException w:name="Grid Table 5 Dark" w:uiPriority="50"/>
+    <w:lsdException w:name="Grid Table 6 Colorful" w:uiPriority="51"/>
+    <w:lsdException w:name="Grid Table 7 Colorful" w:uiPriority="52"/>
+    <w:lsdException w:name="Grid Table 1 Light Accent 1" w:uiPriority="46"/>
+    <w:lsdException w:name="Grid Table 2 Accent 1" w:uiPriority="47"/>
+    <w:lsdException w:name="Grid Table 3 Accent 1" w:uiPriority="48"/>
+    <w:lsdException w:name="Grid Table 4 Accent 1" w:uiPriority="49"/>
+    <w:lsdException w:name="Grid Table 5 Dark Accent 1" w:uiPriority="50"/>
+    <w:lsdException w:name="Grid Table 6 Colorful Accent 1" w:uiPriority="51"/>
+    <w:lsdException w:name="Grid Table 7 Colorful Accent 1" w:uiPriority="52"/>
+    <w:lsdException w:name="Grid Table 1 Light Accent 2" w:uiPriority="46"/>
+    <w:lsdException w:name="Grid Table 2 Accent 2" w:uiPriority="47"/>
+    <w:lsdException w:name="Grid Table 3 Accent 2" w:uiPriority="48"/>
+    <w:lsdException w:name="Grid Table 4 Accent 2" w:uiPriority="49"/>
+    <w:lsdException w:name="Grid Table 5 Dark Accent 2" w:uiPriority="50"/>
+    <w:lsdException w:name="Grid Table 6 Colorful Accent 2" w:uiPriority="51"/>
+    <w:lsdException w:name="Grid Table 7 Colorful Accent 2" w:uiPriority="52"/>
+    <w:lsdException w:name="Grid Table 1 Light Accent 3" w:uiPriority="46"/>
+    <w:lsdException w:name="Grid Table 2 Accent 3" w:uiPriority="47"/>
+    <w:lsdException w:name="Grid Table 3 Accent 3" w:uiPriority="48"/>
+    <w:lsdException w:name="Grid Table 4 Accent 3" w:uiPriority="49"/>
+    <w:lsdException w:name="Grid Table 5 Dark Accent 3" w:uiPriority="50"/>
+    <w:lsdException w:name="Grid Table 6 Colorful Accent 3" w:uiPriority="51"/>
+    <w:lsdException w:name="Grid Table 7 Colorful Accent 3" w:uiPriority="52"/>
+    <w:lsdException w:name="Grid Table 1 Light Accent 4" w:uiPriority="46"/>
+    <w:lsdException w:name="Grid Table 2 Accent 4" w:uiPriority="47"/>
+    <w:lsdException w:name="Grid Table 3 Accent 4" w:uiPriority="48"/>
+    <w:lsdException w:name="Grid Table 4 Accent 4" w:uiPriority="49"/>
+    <w:lsdException w:name="Grid Table 5 Dark Accent 4" w:uiPriority="50"/>
+    <w:lsdException w:name="Grid Table 6 Colorful Accent 4" w:uiPriority="51"/>
+    <w:lsdException w:name="Grid Table 7 Colorful Accent 4" w:uiPriority="52"/>
+    <w:lsdException w:name="Grid Table 1 Light Accent 5" w:uiPriority="46"/>
+    <w:lsdException w:name="Grid Table 2 Accent 5" w:uiPriority="47"/>
+    <w:lsdException w:name="Grid Table 3 Accent 5" w:uiPriority="48"/>
+    <w:lsdException w:name="Grid Table 4 Accent 5" w:uiPriority="49"/>
+    <w:lsdException w:name="Grid Table 5 Dark Accent 5" w:uiPriority="50"/>
+    <w:lsdException w:name="Grid Table 6 Colorful Accent 5" w:uiPriority="51"/>
+    <w:lsdException w:name="Grid Table 7 Colorful Accent 5" w:uiPriority="52"/>
+    <w:lsdException w:name="Grid Table 1 Light Accent 6" w:uiPriority="46"/>
+    <w:lsdException w:name="Grid Table 2 Accent 6" w:uiPriority="47"/>
+    <w:lsdException w:name="Grid Table 3 Accent 6" w:uiPriority="48"/>
+    <w:lsdException w:name="Grid Table 4 Accent 6" w:uiPriority="49"/>
+    <w:lsdException w:name="Grid Table 5 Dark Accent 6" w:uiPriority="50"/>
+    <w:lsdException w:name="Grid Table 6 Colorful Accent 6" w:uiPriority="51"/>
+    <w:lsdException w:name="Grid Table 7 Colorful Accent 6" w:uiPriority="52"/>
+    <w:lsdException w:name="List Table 1 Light" w:uiPriority="46"/>
+    <w:lsdException w:name="List Table 2" w:uiPriority="47"/>
+    <w:lsdException w:name="List Table 3" w:uiPriority="48"/>
+    <w:lsdException w:name="List Table 4" w:uiPriority="49"/>
+    <w:lsdException w:name="List Table 5 Dark" w:uiPriority="50"/>
+    <w:lsdException w:name="List Table 6 Colorful" w:uiPriority="51"/>
+    <w:lsdException w:name="List Table 7 Colorful" w:uiPriority="52"/>
+    <w:lsdException w:name="List Table 1 Light Accent 1" w:uiPriority="46"/>
+    <w:lsdException w:name="List Table 2 Accent 1" w:uiPriority="47"/>
+    <w:lsdException w:name="List Table 3 Accent 1" w:uiPriority="48"/>
+    <w:lsdException w:name="List Table 4 Accent 1" w:uiPriority="49"/>
+    <w:lsdException w:name="List Table 5 Dark Accent 1" w:uiPriority="50"/>
+    <w:lsdException w:name="List Table 6 Colorful Accent 1" w:uiPriority="51"/>
+    <w:lsdException w:name="List Table 7 Colorful Accent 1" w:uiPriority="52"/>
+    <w:lsdException w:name="List Table 1 Light Accent 2" w:uiPriority="46"/>
+    <w:lsdException w:name="List Table 2 Accent 2" w:uiPriority="47"/>
+    <w:lsdException w:name="List Table 3 Accent 2" w:uiPriority="48"/>
+    <w:lsdException w:name="List Table 4 Accent 2" w:uiPriority="49"/>
+    <w:lsdException w:name="List Table 5 Dark Accent 2" w:uiPriority="50"/>
+    <w:lsdException w:name="List Table 6 Colorful Accent 2" w:uiPriority="51"/>
+    <w:lsdException w:name="List Table 7 Colorful Accent 2" w:uiPriority="52"/>
+    <w:lsdException w:name="List Table 1 Light Accent 3" w:uiPriority="46"/>
+    <w:lsdException w:name="List Table 2 Accent 3" w:uiPriority="47"/>
+    <w:lsdException w:name="List Table 3 Accent 3" w:uiPriority="48"/>
+    <w:lsdException w:name="List Table 4 Accent 3" w:uiPriority="49"/>
+    <w:lsdException w:name="List Table 5 Dark Accent 3" w:uiPriority="50"/>
+    <w:lsdException w:name="List Table 6 Colorful Accent 3" w:uiPriority="51"/>
+    <w:lsdException w:name="List Table 7 Colorful Accent 3" w:uiPriority="52"/>
+    <w:lsdException w:name="List Table 1 Light Accent 4" w:uiPriority="46"/>
+    <w:lsdException w:name="List Table 2 Accent 4" w:uiPriority="47"/>
+    <w:lsdException w:name="List Table 3 Accent 4" w:uiPriority="48"/>
+    <w:lsdException w:name="List Table 4 Accent 4" w:uiPriority="49"/>
+    <w:lsdException w:name="List Table 5 Dark Accent 4" w:uiPriority="50"/>
+    <w:lsdException w:name="List Table 6 Colorful Accent 4" w:uiPriority="51"/>
+    <w:lsdException w:name="List Table 7 Colorful Accent 4" w:uiPriority="52"/>
+    <w:lsdException w:name="List Table 1 Light Accent 5" w:uiPriority="46"/>
+    <w:lsdException w:name="List Table 2 Accent 5" w:uiPriority="47"/>
+    <w:lsdException w:name="List Table 3 Accent 5" w:uiPriority="48"/>
+    <w:lsdException w:name="List Table 4 Accent 5" w:uiPriority="49"/>
+    <w:lsdException w:name="List Table 5 Dark Accent 5" w:uiPriority="50"/>
+    <w:lsdException w:name="List Table 6 Colorful Accent 5" w:uiPriority="51"/>
+    <w:lsdException w:name="List Table 7 Colorful Accent 5" w:uiPriority="52"/>
+    <w:lsdException w:name="List Table 1 Light Accent 6" w:uiPriority="46"/>
+    <w:lsdException w:name="List Table 2 Accent 6" w:uiPriority="47"/>
+    <w:lsdException w:name="List Table 3 Accent 6" w:uiPriority="48"/>
+    <w:lsdException w:name="List Table 4 Accent 6" w:uiPriority="49"/>
+    <w:lsdException w:name="List Table 5 Dark Accent 6" w:uiPriority="50"/>
+    <w:lsdException w:name="List Table 6 Colorful Accent 6" w:uiPriority="51"/>
+    <w:lsdException w:name="List Table 7 Colorful Accent 6" w:uiPriority="52"/>
+    <w:lsdException w:name="Mention" w:semiHidden="1" w:unhideWhenUsed="1"/>
+    <w:lsdException w:name="Smart Hyperlink" w:semiHidden="1" w:unhideWhenUsed="1"/>
+    <w:lsdException w:name="Hashtag" w:semiHidden="1" w:unhideWhenUsed="1"/>
+    <w:lsdException w:name="Unresolved Mention" w:semiHidden="1" w:unhideWhenUsed="1"/>
+  </w:latentStyles>
+  <w:style w:type="paragraph" w:default="1" w:styleId="Normal">
+    <w:name w:val="Normal"/>
+    <w:qFormat/>
+  </w:style>
+  <w:style w:type="character" w:default="1" w:styleId="DefaultParagraphFont">
+    <w:name w:val="Default Paragraph Font"/>
+    <w:uiPriority w:val="1"/>
+    <w:semiHidden/>
+    <w:unhideWhenUsed/>
+  </w:style>
+  <w:style w:type="table" w:default="1" w:styleId="TableNormal">
+    <w:name w:val="Normal Table"/>
+    <w:uiPriority w:val="99"/>
+    <w:semiHidden/>
+    <w:unhideWhenUsed/>
+    <w:tblPr>
+      <w:tblInd w:w="0" w:type="dxa"/>
+      <w:tblCellMar>
+        <w:top w:w="0" w:type="dxa"/>
+        <w:left w:w="108" w:type="dxa"/>
+        <w:bottom w:w="0" w:type="dxa"/>
+        <w:right w:w="108" w:type="dxa"/>
+      </w:tblCellMar>
+    </w:tblPr>
+  </w:style>
+  <w:style w:type="numbering" w:default="1" w:styleId="NoList">
+    <w:name w:val="No List"/>
+    <w:uiPriority w:val="99"/>
+    <w:semiHidden/>
+    <w:unhideWhenUsed/>
+  </w:style>
+  <w:style w:type="paragraph" w:customStyle="1" w:styleId="6494188983367C468193CDFAA0B10102">
+    <w:name w:val="6494188983367C468193CDFAA0B10102"/>
+    <w:rsid w:val="00CF1916"/>
+  </w:style>
+  <w:style w:type="paragraph" w:customStyle="1" w:styleId="E75458A0AFD06D46B616E22364364EB6">
+    <w:name w:val="E75458A0AFD06D46B616E22364364EB6"/>
+    <w:rsid w:val="00CF1916"/>
+  </w:style>
+  <w:style w:type="paragraph" w:customStyle="1" w:styleId="9E299A2439BEA74186D398822ECAC940">
+    <w:name w:val="9E299A2439BEA74186D398822ECAC940"/>
+    <w:rsid w:val="00CF1916"/>
+  </w:style>
+  <w:style w:type="paragraph" w:customStyle="1" w:styleId="0A1460F5B481C340AF3BC7FDE354D4EE">
+    <w:name w:val="0A1460F5B481C340AF3BC7FDE354D4EE"/>
+    <w:rsid w:val="00CF1916"/>
+  </w:style>
+  <w:style w:type="paragraph" w:customStyle="1" w:styleId="FB4B18CF3470B24F8AB6B040CBFD7201">
+    <w:name w:val="FB4B18CF3470B24F8AB6B040CBFD7201"/>
+    <w:rsid w:val="00CF1916"/>
+  </w:style>
+  <w:style w:type="paragraph" w:customStyle="1" w:styleId="5CC2284272F8CD4793F116DE5AC06A09">
+    <w:name w:val="5CC2284272F8CD4793F116DE5AC06A09"/>
+    <w:rsid w:val="00CF1916"/>
+  </w:style>
+  <w:style w:type="paragraph" w:customStyle="1" w:styleId="48EEA6B2EAB4EE4A9824B7071C7EF177">
+    <w:name w:val="48EEA6B2EAB4EE4A9824B7071C7EF177"/>
+    <w:rsid w:val="00CF1916"/>
+  </w:style>
+  <w:style w:type="paragraph" w:customStyle="1" w:styleId="C4C80E97B0BD3A499EB63A97564AD5B4">
+    <w:name w:val="C4C80E97B0BD3A499EB63A97564AD5B4"/>
+    <w:rsid w:val="00CF1916"/>
+  </w:style>
+  <w:style w:type="paragraph" w:customStyle="1" w:styleId="CF6C500F2B0C4E44AE3B29CFC8FE5E87">
+    <w:name w:val="CF6C500F2B0C4E44AE3B29CFC8FE5E87"/>
+    <w:rsid w:val="00CF1916"/>
+  </w:style>
+  <w:style w:type="paragraph" w:customStyle="1" w:styleId="19602FFBB1AA65488E12F14D42A4F2C3">
+    <w:name w:val="19602FFBB1AA65488E12F14D42A4F2C3"/>
+    <w:rsid w:val="00CF1916"/>
+  </w:style>
+  <w:style w:type="paragraph" w:customStyle="1" w:styleId="666808F9BA80CC4CBDEA31D9943129CB">
+    <w:name w:val="666808F9BA80CC4CBDEA31D9943129CB"/>
+    <w:rsid w:val="00CF1916"/>
+  </w:style>
+  <w:style w:type="paragraph" w:customStyle="1" w:styleId="9EE7FE3BE46EB24791E305CB4FAE1182">
+    <w:name w:val="9EE7FE3BE46EB24791E305CB4FAE1182"/>
+    <w:rsid w:val="00CF1916"/>
+  </w:style>
+  <w:style w:type="paragraph" w:customStyle="1" w:styleId="8F71A8B34877EB4EAD92169020648177">
+    <w:name w:val="8F71A8B34877EB4EAD92169020648177"/>
+    <w:rsid w:val="00CF1916"/>
+  </w:style>
+  <w:style w:type="paragraph" w:customStyle="1" w:styleId="8CBDD1DD69ADA34EBDCD71D71FC2B416">
+    <w:name w:val="8CBDD1DD69ADA34EBDCD71D71FC2B416"/>
+    <w:rsid w:val="00CF1916"/>
+  </w:style>
+  <w:style w:type="paragraph" w:customStyle="1" w:styleId="B3B41FAEA29B9843BF77E2F079CE638F">
+    <w:name w:val="B3B41FAEA29B9843BF77E2F079CE638F"/>
+    <w:rsid w:val="00CF1916"/>
+  </w:style>
+  <w:style w:type="paragraph" w:customStyle="1" w:styleId="98424436A3473C42B5CDB5DAC206245E">
+    <w:name w:val="98424436A3473C42B5CDB5DAC206245E"/>
+    <w:rsid w:val="00CF1916"/>
+  </w:style>
+  <w:style w:type="paragraph" w:customStyle="1" w:styleId="0A3F75954C87B045BA02790734B9ACF1">
+    <w:name w:val="0A3F75954C87B045BA02790734B9ACF1"/>
+    <w:rsid w:val="00CF1916"/>
+  </w:style>
+  <w:style w:type="paragraph" w:customStyle="1" w:styleId="BC4CCDE24C4E054D936BBDE4660AC9F0">
+    <w:name w:val="BC4CCDE24C4E054D936BBDE4660AC9F0"/>
+    <w:rsid w:val="00CF1916"/>
+  </w:style>
+</w:styles>
+</file>
+
+<file path=word/glossary/webSettings.xml><?xml version="1.0" encoding="utf-8"?>
+<w:webSettings xmlns:mc="http://schemas.openxmlformats.org/markup-compatibility/2006" xmlns:r="http://schemas.openxmlformats.org/officeDocument/2006/relationships" xmlns:w="http://schemas.openxmlformats.org/wordprocessingml/2006/main" xmlns:w14="http://schemas.microsoft.com/office/word/2010/wordml" xmlns:w15="http://schemas.microsoft.com/office/word/2012/wordml" xmlns:w16cid="http://schemas.microsoft.com/office/word/2016/wordml/cid" xmlns:w16se="http://schemas.microsoft.com/office/word/2015/wordml/symex" mc:Ignorable="w14 w15 w16se w16cid">
+  <w:optimizeForBrowser/>
+  <w:allowPNG/>
+</w:webSettings>
 </file>
 
 <file path=word/theme/theme1.xml><?xml version="1.0" encoding="utf-8"?>
@@ -4592,7 +6627,7 @@
 </file>
 
 <file path=customXml/itemProps2.xml><?xml version="1.0" encoding="utf-8"?>
-<ds:datastoreItem xmlns:ds="http://schemas.openxmlformats.org/officeDocument/2006/customXml" ds:itemID="{804B938B-A67C-E846-B0C6-753EE7CB0204}">
+<ds:datastoreItem xmlns:ds="http://schemas.openxmlformats.org/officeDocument/2006/customXml" ds:itemID="{248E7632-A2B4-D541-ABA2-5FAD814FD154}">
   <ds:schemaRefs>
     <ds:schemaRef ds:uri="http://schemas.openxmlformats.org/officeDocument/2006/bibliography"/>
   </ds:schemaRefs>

</xml_diff>

<commit_message>
Updated documentation with Music Server Details
</commit_message>
<xml_diff>
--- a/Hitify Documentation.docx
+++ b/Hitify Documentation.docx
@@ -19,7 +19,7 @@
             <mc:AlternateContent>
               <mc:Choice Requires="wps">
                 <w:drawing>
-                  <wp:anchor distT="0" distB="0" distL="114300" distR="114300" simplePos="0" relativeHeight="251658752" behindDoc="1" locked="0" layoutInCell="1" allowOverlap="1">
+                  <wp:anchor distT="0" distB="0" distL="114300" distR="114300" simplePos="0" relativeHeight="251660288" behindDoc="1" locked="0" layoutInCell="1" allowOverlap="1" wp14:anchorId="174443A7" wp14:editId="30E40B9A">
                     <wp:simplePos x="0" y="0"/>
                     <mc:AlternateContent>
                       <mc:Choice Requires="wp14">
@@ -97,7 +97,7 @@
               </mc:Choice>
               <mc:Fallback>
                 <w:pict>
-                  <v:line w14:anchorId="02FEB372" id="Straight Connector 37" o:spid="_x0000_s1026" style="position:absolute;z-index:-251657728;visibility:visible;mso-wrap-style:square;mso-height-percent:795;mso-left-percent:100;mso-top-percent:150;mso-wrap-distance-left:9pt;mso-wrap-distance-top:0;mso-wrap-distance-right:9pt;mso-wrap-distance-bottom:0;mso-position-horizontal-relative:page;mso-position-vertical-relative:page;mso-height-percent:795;mso-left-percent:100;mso-top-percent:150;mso-height-relative:page" from="0,0" to="0,121.5pt" o:gfxdata="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" strokecolor="#272727 [2749]" strokeweight="2.25pt">
+                  <v:line w14:anchorId="728E9CFE" id="Straight Connector 37" o:spid="_x0000_s1026" style="position:absolute;z-index:-251656192;visibility:visible;mso-wrap-style:square;mso-height-percent:795;mso-left-percent:100;mso-top-percent:150;mso-wrap-distance-left:9pt;mso-wrap-distance-top:0;mso-wrap-distance-right:9pt;mso-wrap-distance-bottom:0;mso-position-horizontal-relative:page;mso-position-vertical-relative:page;mso-height-percent:795;mso-left-percent:100;mso-top-percent:150;mso-height-relative:page" from="0,0" to="0,121.5pt" o:gfxdata="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" strokecolor="#272727 [2749]" strokeweight="2.25pt">
                     <w10:wrap anchorx="page" anchory="page"/>
                   </v:line>
                 </w:pict>
@@ -111,7 +111,7 @@
             <mc:AlternateContent>
               <mc:Choice Requires="wps">
                 <w:drawing>
-                  <wp:anchor distT="0" distB="0" distL="114300" distR="114300" simplePos="0" relativeHeight="251655680" behindDoc="0" locked="0" layoutInCell="1" allowOverlap="1">
+                  <wp:anchor distT="0" distB="0" distL="114300" distR="114300" simplePos="0" relativeHeight="251659264" behindDoc="0" locked="0" layoutInCell="1" allowOverlap="1" wp14:anchorId="379DD3AF" wp14:editId="3CCEB804">
                     <wp:simplePos x="0" y="0"/>
                     <wp:positionH relativeFrom="page">
                       <wp:align>left</wp:align>
@@ -254,11 +254,11 @@
               </mc:Choice>
               <mc:Fallback>
                 <w:pict>
-                  <v:shapetype id="_x0000_t202" coordsize="21600,21600" o:spt="202" path="m,l,21600r21600,l21600,xe">
+                  <v:shapetype w14:anchorId="379DD3AF" id="_x0000_t202" coordsize="21600,21600" o:spt="202" path="m,l,21600r21600,l21600,xe">
                     <v:stroke joinstyle="miter"/>
                     <v:path gradientshapeok="t" o:connecttype="rect"/>
                   </v:shapetype>
-                  <v:shape id="Text Box 38" o:spid="_x0000_s1026" type="#_x0000_t202" alt="Title: Title and subtitle" style="position:absolute;margin-left:0;margin-top:0;width:435.75pt;height:214.55pt;z-index:251655680;visibility:visible;mso-wrap-style:square;mso-width-percent:890;mso-height-percent:0;mso-top-percent:150;mso-wrap-distance-left:9pt;mso-wrap-distance-top:0;mso-wrap-distance-right:9pt;mso-wrap-distance-bottom:0;mso-position-horizontal:left;mso-position-horizontal-relative:page;mso-position-vertical-relative:page;mso-width-percent:890;mso-height-percent:0;mso-top-percent:150;mso-width-relative:page;mso-height-relative:margin;v-text-anchor:top" o:gfxdata="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" filled="f" stroked="f" strokeweight=".5pt">
+                  <v:shape id="Text Box 38" o:spid="_x0000_s1026" type="#_x0000_t202" alt="Title: Title and subtitle" style="position:absolute;margin-left:0;margin-top:0;width:435.75pt;height:214.55pt;z-index:251659264;visibility:visible;mso-wrap-style:square;mso-width-percent:890;mso-height-percent:0;mso-top-percent:150;mso-wrap-distance-left:9pt;mso-wrap-distance-top:0;mso-wrap-distance-right:9pt;mso-wrap-distance-bottom:0;mso-position-horizontal:left;mso-position-horizontal-relative:page;mso-position-vertical-relative:page;mso-width-percent:890;mso-height-percent:0;mso-top-percent:150;mso-width-relative:page;mso-height-relative:margin;v-text-anchor:top" o:gfxdata="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" filled="f" stroked="f" strokeweight=".5pt">
                     <v:textbox style="mso-fit-shape-to-text:t" inset="93.6pt,,0">
                       <w:txbxContent>
                         <w:sdt>
@@ -358,7 +358,7 @@
             <mc:AlternateContent>
               <mc:Choice Requires="wps">
                 <w:drawing>
-                  <wp:anchor distT="0" distB="0" distL="114300" distR="114300" simplePos="0" relativeHeight="251661824" behindDoc="0" locked="0" layoutInCell="1" allowOverlap="1">
+                  <wp:anchor distT="0" distB="0" distL="114300" distR="114300" simplePos="0" relativeHeight="251661312" behindDoc="0" locked="0" layoutInCell="1" allowOverlap="1" wp14:anchorId="61764A51" wp14:editId="120DEF9A">
                     <wp:simplePos x="0" y="0"/>
                     <wp:positionH relativeFrom="page">
                       <wp:align>left</wp:align>
@@ -424,34 +424,7 @@
                                         <w:sz w:val="32"/>
                                         <w:szCs w:val="32"/>
                                       </w:rPr>
-                                      <w:t xml:space="preserve">EDWARD CELELLA (N0687265) SAM MILWARD </w:t>
-                                    </w:r>
-                                    <w:r>
-                                      <w:rPr>
-                                        <w:rFonts w:ascii="Arial" w:hAnsi="Arial" w:cs="Arial"/>
-                                        <w:color w:val="262626" w:themeColor="text1" w:themeTint="D9"/>
-                                        <w:sz w:val="32"/>
-                                        <w:szCs w:val="32"/>
-                                      </w:rPr>
-                                      <w:t xml:space="preserve">    </w:t>
-                                    </w:r>
-                                    <w:r>
-                                      <w:rPr>
-                                        <w:rFonts w:ascii="Arial" w:hAnsi="Arial" w:cs="Arial"/>
-                                        <w:color w:val="262626" w:themeColor="text1" w:themeTint="D9"/>
-                                        <w:sz w:val="32"/>
-                                        <w:szCs w:val="32"/>
-                                      </w:rPr>
-                                      <w:t xml:space="preserve">   </w:t>
-                                    </w:r>
-                                    <w:r>
-                                      <w:rPr>
-                                        <w:rFonts w:ascii="Arial" w:hAnsi="Arial" w:cs="Arial"/>
-                                        <w:color w:val="262626" w:themeColor="text1" w:themeTint="D9"/>
-                                        <w:sz w:val="32"/>
-                                        <w:szCs w:val="32"/>
-                                      </w:rPr>
-                                      <w:t>(N0690641)</w:t>
+                                      <w:t>EDWARD CELELLA (N0687265) SAM MILWARD        (N0690641)</w:t>
                                     </w:r>
                                   </w:p>
                                 </w:sdtContent>
@@ -552,7 +525,7 @@
               </mc:Choice>
               <mc:Fallback>
                 <w:pict>
-                  <v:shape id="Text Box 36" o:spid="_x0000_s1027" type="#_x0000_t202" alt="Title: Title and subtitle" style="position:absolute;margin-left:0;margin-top:0;width:363.35pt;height:214.55pt;z-index:251661824;visibility:visible;mso-wrap-style:square;mso-width-percent:0;mso-height-percent:0;mso-wrap-distance-left:9pt;mso-wrap-distance-top:0;mso-wrap-distance-right:9pt;mso-wrap-distance-bottom:0;mso-position-horizontal:left;mso-position-horizontal-relative:page;mso-position-vertical:bottom;mso-position-vertical-relative:page;mso-width-percent:0;mso-height-percent:0;mso-width-relative:page;mso-height-relative:margin;v-text-anchor:bottom" o:gfxdata="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" filled="f" stroked="f" strokeweight=".5pt">
+                  <v:shape w14:anchorId="61764A51" id="Text Box 36" o:spid="_x0000_s1027" type="#_x0000_t202" alt="Title: Title and subtitle" style="position:absolute;margin-left:0;margin-top:0;width:363.35pt;height:214.55pt;z-index:251661312;visibility:visible;mso-wrap-style:square;mso-width-percent:0;mso-height-percent:0;mso-wrap-distance-left:9pt;mso-wrap-distance-top:0;mso-wrap-distance-right:9pt;mso-wrap-distance-bottom:0;mso-position-horizontal:left;mso-position-horizontal-relative:page;mso-position-vertical:bottom;mso-position-vertical-relative:page;mso-width-percent:0;mso-height-percent:0;mso-width-relative:page;mso-height-relative:margin;v-text-anchor:bottom" o:gfxdata="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" filled="f" stroked="f" strokeweight=".5pt">
                     <v:textbox inset="93.6pt,7.2pt,0,1in">
                       <w:txbxContent>
                         <w:sdt>
@@ -589,34 +562,7 @@
                                   <w:sz w:val="32"/>
                                   <w:szCs w:val="32"/>
                                 </w:rPr>
-                                <w:t xml:space="preserve">EDWARD CELELLA (N0687265) SAM MILWARD </w:t>
-                              </w:r>
-                              <w:r>
-                                <w:rPr>
-                                  <w:rFonts w:ascii="Arial" w:hAnsi="Arial" w:cs="Arial"/>
-                                  <w:color w:val="262626" w:themeColor="text1" w:themeTint="D9"/>
-                                  <w:sz w:val="32"/>
-                                  <w:szCs w:val="32"/>
-                                </w:rPr>
-                                <w:t xml:space="preserve">    </w:t>
-                              </w:r>
-                              <w:r>
-                                <w:rPr>
-                                  <w:rFonts w:ascii="Arial" w:hAnsi="Arial" w:cs="Arial"/>
-                                  <w:color w:val="262626" w:themeColor="text1" w:themeTint="D9"/>
-                                  <w:sz w:val="32"/>
-                                  <w:szCs w:val="32"/>
-                                </w:rPr>
-                                <w:t xml:space="preserve">   </w:t>
-                              </w:r>
-                              <w:r>
-                                <w:rPr>
-                                  <w:rFonts w:ascii="Arial" w:hAnsi="Arial" w:cs="Arial"/>
-                                  <w:color w:val="262626" w:themeColor="text1" w:themeTint="D9"/>
-                                  <w:sz w:val="32"/>
-                                  <w:szCs w:val="32"/>
-                                </w:rPr>
-                                <w:t>(N0690641)</w:t>
+                                <w:t>EDWARD CELELLA (N0687265) SAM MILWARD        (N0690641)</w:t>
                               </w:r>
                             </w:p>
                           </w:sdtContent>
@@ -711,6 +657,15 @@
     </w:sdt>
     <w:sdt>
       <w:sdtPr>
+        <w:rPr>
+          <w:rFonts w:ascii="Arial" w:eastAsia="Arial" w:hAnsi="Arial" w:cs="Arial"/>
+          <w:b w:val="0"/>
+          <w:bCs w:val="0"/>
+          <w:color w:val="000000"/>
+          <w:sz w:val="22"/>
+          <w:szCs w:val="22"/>
+          <w:lang w:val="en-GB"/>
+        </w:rPr>
         <w:id w:val="-1690820414"/>
         <w:docPartObj>
           <w:docPartGallery w:val="Table of Contents"/>
@@ -719,12 +674,7 @@
       </w:sdtPr>
       <w:sdtEndPr>
         <w:rPr>
-          <w:rFonts w:ascii="Arial" w:eastAsia="Arial" w:hAnsi="Arial" w:cs="Arial"/>
           <w:noProof/>
-          <w:color w:val="000000"/>
-          <w:sz w:val="22"/>
-          <w:szCs w:val="22"/>
-          <w:lang w:val="en-GB"/>
         </w:rPr>
       </w:sdtEndPr>
       <w:sdtContent>
@@ -795,47 +745,7 @@
                 <w:rFonts w:ascii="Arial" w:hAnsi="Arial"/>
                 <w:noProof/>
               </w:rPr>
-              <w:t>Implem</w:t>
-            </w:r>
-            <w:r>
-              <w:rPr>
-                <w:rStyle w:val="Hyperlink"/>
-                <w:rFonts w:ascii="Arial" w:hAnsi="Arial"/>
-                <w:noProof/>
-              </w:rPr>
-              <w:t>e</w:t>
-            </w:r>
-            <w:r>
-              <w:rPr>
-                <w:rStyle w:val="Hyperlink"/>
-                <w:rFonts w:ascii="Arial" w:hAnsi="Arial"/>
-                <w:noProof/>
-              </w:rPr>
-              <w:t>nted F</w:t>
-            </w:r>
-            <w:r>
-              <w:rPr>
-                <w:rStyle w:val="Hyperlink"/>
-                <w:rFonts w:ascii="Arial" w:hAnsi="Arial"/>
-                <w:noProof/>
-              </w:rPr>
-              <w:t>e</w:t>
-            </w:r>
-            <w:r>
-              <w:rPr>
-                <w:rStyle w:val="Hyperlink"/>
-                <w:rFonts w:ascii="Arial" w:hAnsi="Arial"/>
-                <w:noProof/>
-              </w:rPr>
-              <w:t>a</w:t>
-            </w:r>
-            <w:r>
-              <w:rPr>
-                <w:rStyle w:val="Hyperlink"/>
-                <w:rFonts w:ascii="Arial" w:hAnsi="Arial"/>
-                <w:noProof/>
-              </w:rPr>
-              <w:t>tures</w:t>
+              <w:t>Implemented Features</w:t>
             </w:r>
             <w:r>
               <w:rPr>
@@ -2122,71 +2032,85 @@
               <w:szCs w:val="24"/>
             </w:rPr>
           </w:pPr>
-          <w:hyperlink w:anchor="_Toc510574356" w:history="1">
-            <w:r>
-              <w:rPr>
-                <w:rStyle w:val="Hyperlink"/>
-                <w:rFonts w:ascii="Arial" w:hAnsi="Arial"/>
-                <w:noProof/>
-              </w:rPr>
-              <w:t>Database</w:t>
-            </w:r>
-            <w:r>
-              <w:rPr>
-                <w:rFonts w:ascii="Arial" w:hAnsi="Arial"/>
-                <w:noProof/>
-                <w:webHidden/>
-              </w:rPr>
-              <w:tab/>
-            </w:r>
-            <w:r>
-              <w:rPr>
-                <w:rFonts w:ascii="Arial" w:hAnsi="Arial"/>
-                <w:noProof/>
-                <w:webHidden/>
-              </w:rPr>
-              <w:fldChar w:fldCharType="begin"/>
-            </w:r>
-            <w:r>
-              <w:rPr>
-                <w:rFonts w:ascii="Arial" w:hAnsi="Arial"/>
-                <w:noProof/>
-                <w:webHidden/>
-              </w:rPr>
-              <w:instrText xml:space="preserve"> PAGEREF _Toc510574356 \h </w:instrText>
-            </w:r>
-            <w:r>
-              <w:rPr>
-                <w:rFonts w:ascii="Arial" w:hAnsi="Arial"/>
-                <w:noProof/>
-                <w:webHidden/>
-              </w:rPr>
-            </w:r>
-            <w:r>
-              <w:rPr>
-                <w:rFonts w:ascii="Arial" w:hAnsi="Arial"/>
-                <w:noProof/>
-                <w:webHidden/>
-              </w:rPr>
-              <w:fldChar w:fldCharType="separate"/>
-            </w:r>
-            <w:r>
-              <w:rPr>
-                <w:rFonts w:ascii="Arial" w:hAnsi="Arial"/>
-                <w:noProof/>
-                <w:webHidden/>
-              </w:rPr>
-              <w:t>4</w:t>
-            </w:r>
-            <w:r>
-              <w:rPr>
-                <w:rFonts w:ascii="Arial" w:hAnsi="Arial"/>
-                <w:noProof/>
-                <w:webHidden/>
-              </w:rPr>
-              <w:fldChar w:fldCharType="end"/>
-            </w:r>
-          </w:hyperlink>
+          <w:r>
+            <w:fldChar w:fldCharType="begin"/>
+          </w:r>
+          <w:r>
+            <w:instrText xml:space="preserve"> HYPERLINK \l "_Toc510574356" </w:instrText>
+          </w:r>
+          <w:r>
+            <w:fldChar w:fldCharType="separate"/>
+          </w:r>
+          <w:r>
+            <w:rPr>
+              <w:rStyle w:val="Hyperlink"/>
+              <w:rFonts w:ascii="Arial" w:hAnsi="Arial"/>
+              <w:noProof/>
+            </w:rPr>
+            <w:t>Database</w:t>
+          </w:r>
+          <w:r>
+            <w:rPr>
+              <w:rFonts w:ascii="Arial" w:hAnsi="Arial"/>
+              <w:noProof/>
+              <w:webHidden/>
+            </w:rPr>
+            <w:tab/>
+          </w:r>
+          <w:r>
+            <w:rPr>
+              <w:rFonts w:ascii="Arial" w:hAnsi="Arial"/>
+              <w:noProof/>
+              <w:webHidden/>
+            </w:rPr>
+            <w:fldChar w:fldCharType="begin"/>
+          </w:r>
+          <w:r>
+            <w:rPr>
+              <w:rFonts w:ascii="Arial" w:hAnsi="Arial"/>
+              <w:noProof/>
+              <w:webHidden/>
+            </w:rPr>
+            <w:instrText xml:space="preserve"> PAGEREF _Toc510574356 \h </w:instrText>
+          </w:r>
+          <w:r>
+            <w:rPr>
+              <w:rFonts w:ascii="Arial" w:hAnsi="Arial"/>
+              <w:noProof/>
+              <w:webHidden/>
+            </w:rPr>
+          </w:r>
+          <w:r>
+            <w:rPr>
+              <w:rFonts w:ascii="Arial" w:hAnsi="Arial"/>
+              <w:noProof/>
+              <w:webHidden/>
+            </w:rPr>
+            <w:fldChar w:fldCharType="separate"/>
+          </w:r>
+          <w:r>
+            <w:rPr>
+              <w:rFonts w:ascii="Arial" w:hAnsi="Arial"/>
+              <w:noProof/>
+              <w:webHidden/>
+            </w:rPr>
+            <w:t>4</w:t>
+          </w:r>
+          <w:r>
+            <w:rPr>
+              <w:rFonts w:ascii="Arial" w:hAnsi="Arial"/>
+              <w:noProof/>
+              <w:webHidden/>
+            </w:rPr>
+            <w:fldChar w:fldCharType="end"/>
+          </w:r>
+          <w:r>
+            <w:rPr>
+              <w:rFonts w:ascii="Arial" w:hAnsi="Arial"/>
+              <w:noProof/>
+            </w:rPr>
+            <w:fldChar w:fldCharType="end"/>
+          </w:r>
         </w:p>
         <w:p>
           <w:r>
@@ -2200,6 +2124,7 @@
         </w:p>
       </w:sdtContent>
     </w:sdt>
+    <w:bookmarkStart w:id="0" w:name="_Toc510574340" w:displacedByCustomXml="prev"/>
     <w:p>
       <w:pPr>
         <w:pStyle w:val="Heading1"/>
@@ -2210,42 +2135,13 @@
           <w:color w:val="000000"/>
         </w:rPr>
       </w:pPr>
-      <w:bookmarkStart w:id="0" w:name="_Toc510574340"/>
-    </w:p>
-    <w:p/>
-    <w:p/>
-    <w:p/>
-    <w:p/>
-    <w:p/>
-    <w:p/>
-    <w:p/>
-    <w:p/>
-    <w:p/>
-    <w:p/>
-    <w:p/>
-    <w:p/>
-    <w:p/>
-    <w:p/>
-    <w:p/>
-    <w:p/>
-    <w:p>
-      <w:pPr>
-        <w:pStyle w:val="Heading1"/>
+      <w:r>
         <w:rPr>
           <w:rStyle w:val="SubtleEmphasis"/>
           <w:i w:val="0"/>
           <w:iCs w:val="0"/>
           <w:color w:val="000000"/>
         </w:rPr>
-      </w:pPr>
-      <w:r>
-        <w:rPr>
-          <w:rStyle w:val="SubtleEmphasis"/>
-          <w:i w:val="0"/>
-          <w:iCs w:val="0"/>
-          <w:color w:val="000000"/>
-        </w:rPr>
-        <w:lastRenderedPageBreak/>
         <w:t>Implemented Features</w:t>
       </w:r>
       <w:bookmarkEnd w:id="0"/>
@@ -2395,7 +2291,14 @@
         <w:pStyle w:val="Heading2"/>
       </w:pPr>
       <w:bookmarkStart w:id="2" w:name="_Toc510574342"/>
-      <w:r>
+    </w:p>
+    <w:p/>
+    <w:p>
+      <w:pPr>
+        <w:pStyle w:val="Heading2"/>
+      </w:pPr>
+      <w:r>
+        <w:lastRenderedPageBreak/>
         <w:t>Music Server</w:t>
       </w:r>
       <w:bookmarkEnd w:id="2"/>
@@ -2423,70 +2326,7 @@
           <w:sz w:val="22"/>
           <w:szCs w:val="22"/>
         </w:rPr>
-        <w:t>Receive n</w:t>
-      </w:r>
-      <w:r>
-        <w:rPr>
-          <w:rFonts w:ascii="Arial" w:hAnsi="Arial" w:cs="Arial"/>
-          <w:color w:val="000000"/>
-          <w:sz w:val="22"/>
-          <w:szCs w:val="22"/>
-        </w:rPr>
-        <w:t>ew account</w:t>
-      </w:r>
-      <w:r>
-        <w:rPr>
-          <w:rFonts w:ascii="Arial" w:hAnsi="Arial" w:cs="Arial"/>
-          <w:color w:val="000000"/>
-          <w:sz w:val="22"/>
-          <w:szCs w:val="22"/>
-        </w:rPr>
-        <w:t xml:space="preserve"> information and add to user database (including </w:t>
-      </w:r>
-      <w:r>
-        <w:rPr>
-          <w:rFonts w:ascii="Arial" w:hAnsi="Arial" w:cs="Arial"/>
-          <w:color w:val="000000"/>
-          <w:sz w:val="22"/>
-          <w:szCs w:val="22"/>
-        </w:rPr>
-        <w:t xml:space="preserve">music preferences, profile picture and </w:t>
-      </w:r>
-      <w:r>
-        <w:rPr>
-          <w:rFonts w:ascii="Arial" w:hAnsi="Arial" w:cs="Arial"/>
-          <w:color w:val="000000"/>
-          <w:sz w:val="22"/>
-          <w:szCs w:val="22"/>
-        </w:rPr>
-        <w:t xml:space="preserve">user </w:t>
-      </w:r>
-      <w:r>
-        <w:rPr>
-          <w:rFonts w:ascii="Arial" w:hAnsi="Arial" w:cs="Arial"/>
-          <w:color w:val="000000"/>
-          <w:sz w:val="22"/>
-          <w:szCs w:val="22"/>
-        </w:rPr>
-        <w:t>details</w:t>
-      </w:r>
-      <w:r>
-        <w:rPr>
-          <w:rFonts w:ascii="Arial" w:hAnsi="Arial" w:cs="Arial"/>
-          <w:color w:val="000000"/>
-          <w:sz w:val="22"/>
-          <w:szCs w:val="22"/>
-        </w:rPr>
-        <w:t>)</w:t>
-      </w:r>
-      <w:r>
-        <w:rPr>
-          <w:rFonts w:ascii="Arial" w:hAnsi="Arial" w:cs="Arial"/>
-          <w:color w:val="000000"/>
-          <w:sz w:val="22"/>
-          <w:szCs w:val="22"/>
-        </w:rPr>
-        <w:t>.</w:t>
+        <w:t>Receive new account information and add to user database (including music preferences, profile picture and user details).</w:t>
       </w:r>
     </w:p>
     <w:p>
@@ -2512,25 +2352,7 @@
           <w:sz w:val="22"/>
           <w:szCs w:val="22"/>
         </w:rPr>
-        <w:t>Receive</w:t>
-      </w:r>
-      <w:r>
-        <w:rPr>
-          <w:rFonts w:ascii="Arial" w:hAnsi="Arial" w:cs="Arial"/>
-          <w:color w:val="000000"/>
-          <w:sz w:val="22"/>
-          <w:szCs w:val="22"/>
-        </w:rPr>
-        <w:t xml:space="preserve"> login </w:t>
-      </w:r>
-      <w:r>
-        <w:rPr>
-          <w:rFonts w:ascii="Arial" w:hAnsi="Arial" w:cs="Arial"/>
-          <w:color w:val="000000"/>
-          <w:sz w:val="22"/>
-          <w:szCs w:val="22"/>
-        </w:rPr>
-        <w:t>request and check details against database.</w:t>
+        <w:t>Receive login request and check details against database.</w:t>
       </w:r>
     </w:p>
     <w:p>
@@ -2556,25 +2378,7 @@
           <w:sz w:val="22"/>
           <w:szCs w:val="22"/>
         </w:rPr>
-        <w:t xml:space="preserve">Can access database and send active </w:t>
-      </w:r>
-      <w:r>
-        <w:rPr>
-          <w:rFonts w:ascii="Arial" w:hAnsi="Arial" w:cs="Arial"/>
-          <w:color w:val="000000"/>
-          <w:sz w:val="22"/>
-          <w:szCs w:val="22"/>
-        </w:rPr>
-        <w:t>friends list to client</w:t>
-      </w:r>
-      <w:r>
-        <w:rPr>
-          <w:rFonts w:ascii="Arial" w:hAnsi="Arial" w:cs="Arial"/>
-          <w:color w:val="000000"/>
-          <w:sz w:val="22"/>
-          <w:szCs w:val="22"/>
-        </w:rPr>
-        <w:t>.</w:t>
+        <w:t>Can access database and send active friends list to client.</w:t>
       </w:r>
     </w:p>
     <w:p>
@@ -2600,25 +2404,7 @@
           <w:sz w:val="22"/>
           <w:szCs w:val="22"/>
         </w:rPr>
-        <w:t>Can access database and send all friends of user</w:t>
-      </w:r>
-      <w:r>
-        <w:rPr>
-          <w:rFonts w:ascii="Arial" w:hAnsi="Arial" w:cs="Arial"/>
-          <w:color w:val="000000"/>
-          <w:sz w:val="22"/>
-          <w:szCs w:val="22"/>
-        </w:rPr>
-        <w:t xml:space="preserve"> to client</w:t>
-      </w:r>
-      <w:r>
-        <w:rPr>
-          <w:rFonts w:ascii="Arial" w:hAnsi="Arial" w:cs="Arial"/>
-          <w:color w:val="000000"/>
-          <w:sz w:val="22"/>
-          <w:szCs w:val="22"/>
-        </w:rPr>
-        <w:t>.</w:t>
+        <w:t>Can access database and send all friends of user to client.</w:t>
       </w:r>
     </w:p>
     <w:p>
@@ -2644,43 +2430,7 @@
           <w:sz w:val="22"/>
           <w:szCs w:val="22"/>
         </w:rPr>
-        <w:t xml:space="preserve">Can access database and send to </w:t>
-      </w:r>
-      <w:r>
-        <w:rPr>
-          <w:rFonts w:ascii="Arial" w:hAnsi="Arial" w:cs="Arial"/>
-          <w:color w:val="000000"/>
-          <w:sz w:val="22"/>
-          <w:szCs w:val="22"/>
-        </w:rPr>
-        <w:t>client</w:t>
-      </w:r>
-      <w:r>
-        <w:rPr>
-          <w:rFonts w:ascii="Arial" w:hAnsi="Arial" w:cs="Arial"/>
-          <w:color w:val="000000"/>
-          <w:sz w:val="22"/>
-          <w:szCs w:val="22"/>
-        </w:rPr>
-        <w:t xml:space="preserve"> all</w:t>
-      </w:r>
-      <w:r>
-        <w:rPr>
-          <w:rFonts w:ascii="Arial" w:hAnsi="Arial" w:cs="Arial"/>
-          <w:color w:val="000000"/>
-          <w:sz w:val="22"/>
-          <w:szCs w:val="22"/>
-        </w:rPr>
-        <w:t xml:space="preserve"> user</w:t>
-      </w:r>
-      <w:r>
-        <w:rPr>
-          <w:rFonts w:ascii="Arial" w:hAnsi="Arial" w:cs="Arial"/>
-          <w:color w:val="000000"/>
-          <w:sz w:val="22"/>
-          <w:szCs w:val="22"/>
-        </w:rPr>
-        <w:t xml:space="preserve"> friends posts.</w:t>
+        <w:t>Can access database and send to client all user friends posts.</w:t>
       </w:r>
     </w:p>
     <w:p>
@@ -2706,34 +2456,7 @@
           <w:sz w:val="22"/>
           <w:szCs w:val="22"/>
         </w:rPr>
-        <w:t xml:space="preserve">Can </w:t>
-      </w:r>
-      <w:r>
-        <w:rPr>
-          <w:rFonts w:ascii="Arial" w:hAnsi="Arial" w:cs="Arial"/>
-          <w:color w:val="000000"/>
-          <w:sz w:val="22"/>
-          <w:szCs w:val="22"/>
-        </w:rPr>
-        <w:t>send and receive</w:t>
-      </w:r>
-      <w:r>
-        <w:rPr>
-          <w:rFonts w:ascii="Arial" w:hAnsi="Arial" w:cs="Arial"/>
-          <w:color w:val="000000"/>
-          <w:sz w:val="22"/>
-          <w:szCs w:val="22"/>
-        </w:rPr>
-        <w:t xml:space="preserve"> new friend requests and rejections</w:t>
-      </w:r>
-      <w:r>
-        <w:rPr>
-          <w:rFonts w:ascii="Arial" w:hAnsi="Arial" w:cs="Arial"/>
-          <w:color w:val="000000"/>
-          <w:sz w:val="22"/>
-          <w:szCs w:val="22"/>
-        </w:rPr>
-        <w:t>.</w:t>
+        <w:t>Can send and receive new friend requests and rejections.</w:t>
       </w:r>
     </w:p>
     <w:p>
@@ -2759,34 +2482,7 @@
           <w:sz w:val="22"/>
           <w:szCs w:val="22"/>
         </w:rPr>
-        <w:t xml:space="preserve">Can </w:t>
-      </w:r>
-      <w:r>
-        <w:rPr>
-          <w:rFonts w:ascii="Arial" w:hAnsi="Arial" w:cs="Arial"/>
-          <w:color w:val="000000"/>
-          <w:sz w:val="22"/>
-          <w:szCs w:val="22"/>
-        </w:rPr>
-        <w:t>remove</w:t>
-      </w:r>
-      <w:r>
-        <w:rPr>
-          <w:rFonts w:ascii="Arial" w:hAnsi="Arial" w:cs="Arial"/>
-          <w:color w:val="000000"/>
-          <w:sz w:val="22"/>
-          <w:szCs w:val="22"/>
-        </w:rPr>
-        <w:t xml:space="preserve"> friends</w:t>
-      </w:r>
-      <w:r>
-        <w:rPr>
-          <w:rFonts w:ascii="Arial" w:hAnsi="Arial" w:cs="Arial"/>
-          <w:color w:val="000000"/>
-          <w:sz w:val="22"/>
-          <w:szCs w:val="22"/>
-        </w:rPr>
-        <w:t xml:space="preserve"> from users table in database.</w:t>
+        <w:t>Can remove friends from users table in database.</w:t>
       </w:r>
     </w:p>
     <w:p>
@@ -2926,10 +2622,7 @@
         <w:spacing w:line="240" w:lineRule="auto"/>
       </w:pPr>
       <w:r>
-        <w:t>Receive request for new chat between users</w:t>
-      </w:r>
-      <w:r>
-        <w:t>.</w:t>
+        <w:t>Receive request for new chat between users.</w:t>
       </w:r>
     </w:p>
     <w:p>
@@ -2942,10 +2635,7 @@
         <w:spacing w:line="240" w:lineRule="auto"/>
       </w:pPr>
       <w:r>
-        <w:t>Store previous chat history between users</w:t>
-      </w:r>
-      <w:r>
-        <w:t>.</w:t>
+        <w:t>Store previous chat history between users.</w:t>
       </w:r>
     </w:p>
     <w:p>
@@ -2958,10 +2648,7 @@
         <w:spacing w:line="240" w:lineRule="auto"/>
       </w:pPr>
       <w:r>
-        <w:t>Can receive text messages and relay to other user</w:t>
-      </w:r>
-      <w:r>
-        <w:t>.</w:t>
+        <w:t>Can receive text messages and relay to other user.</w:t>
       </w:r>
     </w:p>
     <w:p>
@@ -2974,16 +2661,7 @@
         <w:spacing w:line="240" w:lineRule="auto"/>
       </w:pPr>
       <w:r>
-        <w:t>Can receive</w:t>
-      </w:r>
-      <w:r>
-        <w:t xml:space="preserve"> and type of</w:t>
-      </w:r>
-      <w:r>
-        <w:t xml:space="preserve"> sent files and send them to user</w:t>
-      </w:r>
-      <w:r>
-        <w:t>.</w:t>
+        <w:t>Can receive and type of sent files and send them to user.</w:t>
       </w:r>
     </w:p>
     <w:p>
@@ -2996,10 +2674,7 @@
         <w:spacing w:line="240" w:lineRule="auto"/>
       </w:pPr>
       <w:r>
-        <w:t>Can store messages and files if one user isn’t currently online and send them to user when they’re next online</w:t>
-      </w:r>
-      <w:r>
-        <w:t>.</w:t>
+        <w:t>Can store messages and files if one user isn’t currently online and send them to user when they’re next online.</w:t>
       </w:r>
     </w:p>
     <w:p>
@@ -3024,7 +2699,7 @@
         </w:numPr>
         <w:spacing w:line="240" w:lineRule="auto"/>
         <w:rPr>
-          <w:rFonts w:ascii="Futura Medium" w:hAnsi="Futura Medium" w:cs="Futura Medium" w:hint="cs"/>
+          <w:rFonts w:ascii="Futura Medium" w:hAnsi="Futura Medium" w:cs="Futura Medium"/>
         </w:rPr>
       </w:pPr>
       <w:r>
@@ -3044,7 +2719,6 @@
       </w:pPr>
       <w:bookmarkStart w:id="4" w:name="_Toc510574344"/>
       <w:r>
-        <w:lastRenderedPageBreak/>
         <w:t>Overview of System</w:t>
       </w:r>
       <w:bookmarkEnd w:id="4"/>
@@ -3078,19 +2752,7 @@
         <w:jc w:val="both"/>
       </w:pPr>
       <w:r>
-        <w:t>The client uses the swing library in order to provide a GUI for the user. The look and feel of the GUI is mainly altered by changi</w:t>
-      </w:r>
-      <w:r>
-        <w:t>ng the properties of each item</w:t>
-      </w:r>
-      <w:r>
-        <w:t xml:space="preserve">. </w:t>
-      </w:r>
-      <w:r>
-        <w:t>However,</w:t>
-      </w:r>
-      <w:r>
-        <w:t xml:space="preserve"> for more advanced customization (e.g. the scroll bar and combo boxes) the basic UI provided </w:t>
+        <w:t xml:space="preserve">The client uses the swing library in order to provide a GUI for the user. The look and feel of the GUI is mainly altered by changing the properties of each item. However, for more advanced customization (e.g. the scroll bar and combo boxes) the basic UI provided </w:t>
       </w:r>
       <w:r>
         <w:t>had t</w:t>
@@ -3135,10 +2797,7 @@
         <w:t>. The only exception to this is the chat screen which can have multiple windows open</w:t>
       </w:r>
       <w:r>
-        <w:t xml:space="preserve">, </w:t>
-      </w:r>
-      <w:r>
-        <w:t>with</w:t>
+        <w:t>, with</w:t>
       </w:r>
       <w:r>
         <w:t xml:space="preserve"> the main screen.</w:t>
@@ -3172,10 +2831,7 @@
         <w:jc w:val="both"/>
       </w:pPr>
       <w:r>
-        <w:t xml:space="preserve">Object output and input streams are used when connecting to the music server. This method involves the use of a </w:t>
-      </w:r>
-      <w:r>
-        <w:t>serializable object in order to be sent. The class ‘InfoPacket’ is used for this purpose. Whenever data needs to be sent an object is created, the functions which best apply to the type of data being sent are called to set the data. This object is then sent to the server. The server also uses the class ‘InfoPacket’ to send and receive data.</w:t>
+        <w:t>Object output and input streams are used when connecting to the music server. This method involves the use of a serializable object in order to be sent. The class ‘InfoPacket’ is used for this purpose. Whenever data needs to be sent an object is created, the functions which best apply to the type of data being sent are called to set the data. This object is then sent to the server. The server also uses the class ‘InfoPacket’ to send and receive data.</w:t>
       </w:r>
     </w:p>
     <w:p>
@@ -3185,6 +2841,7 @@
         <w:jc w:val="both"/>
       </w:pPr>
       <w:r>
+        <w:lastRenderedPageBreak/>
         <w:t>Chat Server</w:t>
       </w:r>
     </w:p>
@@ -3194,13 +2851,7 @@
         <w:jc w:val="both"/>
       </w:pPr>
       <w:r>
-        <w:t xml:space="preserve">Data input and output streams are used to send and receive data with the chat server. If the message being sent </w:t>
-      </w:r>
-      <w:r>
-        <w:t xml:space="preserve">just contains text then the ‘.writeUTF()’ and ‘.readUTF()’ functions are used to send and receive the data. These messages are then appended to the local chat log so in future the chat history can be loaded locally instead of all being sent. When a file is being sent or received the functions ‘.write()’ and ‘.read()’ are used in order to send a byte array (which the file has been converted to). When receiving a file, it is sent to the downloads folder. </w:t>
-      </w:r>
-      <w:r>
-        <w:t>A thread is created which continuously listens for new messages.</w:t>
+        <w:t>Data input and output streams are used to send and receive data with the chat server. If the message being sent just contains text then the ‘.writeUTF()’ and ‘.readUTF()’ functions are used to send and receive the data. These messages are then appended to the local chat log so in future the chat history can be loaded locally instead of all being sent. When a file is being sent or received the functions ‘.write()’ and ‘.read()’ are used in order to send a byte array (which the file has been converted to). When receiving a file, it is sent to the downloads folder. A thread is created which continuously listens for new messages.</w:t>
       </w:r>
     </w:p>
     <w:p>
@@ -3221,10 +2872,7 @@
         <w:jc w:val="both"/>
       </w:pPr>
       <w:r>
-        <w:t xml:space="preserve">When a song is selected is downloaded from the music server. This </w:t>
-      </w:r>
-      <w:r>
-        <w:t>mp3 file is then converted to a wav file using an external javazoom library. Then using the sun.audio library an audio stream is created which is used to play and pause the file. As well as this a new timer is created in order to increment the progress bar. To ensure the progress bar ends when the song ends, the duration of the song is calculated using the formula:</w:t>
+        <w:t>When a song is selected is downloaded from the music server. This mp3 file is then converted to a wav file using an external javazoom library. Then using the sun.audio library an audio stream is created which is used to play and pause the file. As well as this a new timer is created in order to increment the progress bar. To ensure the progress bar ends when the song ends, the duration of the song is calculated using the formula:</w:t>
       </w:r>
     </w:p>
     <w:p>
@@ -3268,10 +2916,7 @@
         <w:jc w:val="both"/>
       </w:pPr>
       <w:r>
-        <w:t xml:space="preserve">As previously discussed in the client section </w:t>
-      </w:r>
-      <w:r>
-        <w:t>data input and output streams are used. With the functions ‘.write()’, ‘.writeUTF()’, ‘.read()’, and ‘.readUTF()’ used based on if a string or byte array is being sent or received.</w:t>
+        <w:t>As previously discussed in the client section data input and output streams are used. With the functions ‘.write()’, ‘.writeUTF()’, ‘.read()’, and ‘.readUTF()’ used based on if a string or byte array is being sent or received.</w:t>
       </w:r>
     </w:p>
     <w:p>
@@ -3281,7 +2926,6 @@
       </w:pPr>
       <w:bookmarkStart w:id="11" w:name="_Toc510574351"/>
       <w:r>
-        <w:lastRenderedPageBreak/>
         <w:t>Storing Chat History</w:t>
       </w:r>
       <w:bookmarkEnd w:id="11"/>
@@ -3299,10 +2943,7 @@
         <w:jc w:val="both"/>
       </w:pPr>
       <w:r>
-        <w:t>“</w:t>
-      </w:r>
-      <w:r>
-        <w:t>Marker§Username§Message§FileSize§FileName”. The marker is either ‘T’ or ‘F’ to indicate if a file needs to be sent or not. This icon ‘§’ is used to split the strings components.</w:t>
+        <w:t>“Marker§Username§Message§FileSize§FileName”. The marker is either ‘T’ or ‘F’ to indicate if a file needs to be sent or not. This icon ‘§’ is used to split the strings components.</w:t>
       </w:r>
     </w:p>
     <w:p>
@@ -3326,10 +2967,21 @@
     </w:p>
     <w:p>
       <w:pPr>
+        <w:jc w:val="both"/>
+      </w:pPr>
+    </w:p>
+    <w:p>
+      <w:pPr>
+        <w:jc w:val="both"/>
+      </w:pPr>
+    </w:p>
+    <w:p>
+      <w:pPr>
         <w:pStyle w:val="Heading2"/>
       </w:pPr>
       <w:bookmarkStart w:id="13" w:name="_Toc510574353"/>
       <w:r>
+        <w:lastRenderedPageBreak/>
         <w:t>Music Server</w:t>
       </w:r>
       <w:bookmarkEnd w:id="13"/>
@@ -3349,19 +3001,7 @@
         <w:jc w:val="both"/>
       </w:pPr>
       <w:r>
-        <w:t xml:space="preserve">As previously discussed </w:t>
-      </w:r>
-      <w:r>
-        <w:t>in the client section o</w:t>
-      </w:r>
-      <w:r>
-        <w:t>bject output and input streams</w:t>
-      </w:r>
-      <w:r>
-        <w:t xml:space="preserve"> are used when communicating with the server. The class InfoPacket is used to store the data and is sent to the client</w:t>
-      </w:r>
-      <w:r>
-        <w:t xml:space="preserve"> or received via the object output/input stream as it is serialized. The InfoPacket object contains a variable called ‘Service’. This string contains a three-letter code which tells the server which operation needs to be performed (e.g. ‘LGN’ would run the login script).</w:t>
+        <w:t>As previously discussed in the client section object output and input streams are used when communicating with the server. The class InfoPacket is used to store the data. It implements serializable so that the object is converted to a byte array so it can be sent on an object input/output stream. This object is sent to the client or received via the object output/input stream. The InfoPacket object contains a variable called ‘Service’. This string contains a three-letter code which tells the server which operation needs to be performed (e.g. ‘LGN’ would run the login code).</w:t>
       </w:r>
     </w:p>
     <w:p>
@@ -3375,11 +3015,35 @@
       <w:bookmarkEnd w:id="15"/>
     </w:p>
     <w:p>
-      <w:r>
-        <w:t>Short description of when threads are created</w:t>
-      </w:r>
-      <w:r>
-        <w:t>.</w:t>
+      <w:pPr>
+        <w:jc w:val="both"/>
+      </w:pPr>
+      <w:r>
+        <w:t>The music server is multithreaded, allowing the server to handle multiple clients and request simultaneously</w:t>
+      </w:r>
+      <w:r>
+        <w:t xml:space="preserve"> on one port</w:t>
+      </w:r>
+      <w:r>
+        <w:t xml:space="preserve">. </w:t>
+      </w:r>
+      <w:r>
+        <w:t xml:space="preserve">A ServerSocket is initialised with a port number. </w:t>
+      </w:r>
+      <w:r>
+        <w:t>The server has an infinite loop, so that it constantly waits for a client</w:t>
+      </w:r>
+      <w:r>
+        <w:t xml:space="preserve">. </w:t>
+      </w:r>
+      <w:r>
+        <w:t>Within this loop, a new instance of the class MusicServerExtended is initialised. This is the class that handles the client’s requests. This class has a private attribute called client, of the type Socket. This Socket is initialized by the SetSocket() method of the class, called in the MusicServer loop.</w:t>
+      </w:r>
+      <w:r>
+        <w:t xml:space="preserve"> </w:t>
+      </w:r>
+      <w:r>
+        <w:t>A new thread is then started and passed the class MusicServerExtended which extends Thread. This thread is then started, and the loop begins again, listening for another client.</w:t>
       </w:r>
     </w:p>
     <w:p>
@@ -3393,15 +3057,402 @@
       <w:bookmarkEnd w:id="16"/>
     </w:p>
     <w:p>
-      <w:r>
-        <w:t>General description about how you get data from the database.</w:t>
-      </w:r>
-      <w:r>
-        <w:t xml:space="preserve"> Also just the table names and general information stored in each table (Don’t be too specific).</w:t>
-      </w:r>
-    </w:p>
+      <w:pPr>
+        <w:pBdr>
+          <w:top w:val="none" w:sz="0" w:space="0" w:color="auto"/>
+          <w:left w:val="none" w:sz="0" w:space="0" w:color="auto"/>
+          <w:bottom w:val="none" w:sz="0" w:space="0" w:color="auto"/>
+          <w:right w:val="none" w:sz="0" w:space="0" w:color="auto"/>
+          <w:between w:val="none" w:sz="0" w:space="0" w:color="auto"/>
+        </w:pBdr>
+        <w:spacing w:line="240" w:lineRule="auto"/>
+        <w:rPr>
+          <w:rFonts w:ascii="Times New Roman" w:eastAsia="Times New Roman" w:hAnsi="Times New Roman" w:cs="Times New Roman"/>
+          <w:color w:val="auto"/>
+          <w:sz w:val="24"/>
+          <w:szCs w:val="24"/>
+          <w:lang w:eastAsia="en-GB"/>
+        </w:rPr>
+      </w:pPr>
+      <w:r>
+        <w:rPr>
+          <w:rFonts w:eastAsia="Times New Roman"/>
+          <w:lang w:eastAsia="en-GB"/>
+        </w:rPr>
+        <w:t xml:space="preserve">An instance of my Database </w:t>
+      </w:r>
+      <w:r>
+        <w:rPr>
+          <w:rFonts w:eastAsia="Times New Roman"/>
+          <w:lang w:eastAsia="en-GB"/>
+        </w:rPr>
+        <w:t>class is made within the music extended thread</w:t>
+      </w:r>
+      <w:r>
+        <w:rPr>
+          <w:rFonts w:eastAsia="Times New Roman"/>
+          <w:lang w:eastAsia="en-GB"/>
+        </w:rPr>
+        <w:t xml:space="preserve">. This class is used throughout the </w:t>
+      </w:r>
+      <w:r>
+        <w:rPr>
+          <w:rFonts w:eastAsia="Times New Roman"/>
+          <w:lang w:eastAsia="en-GB"/>
+        </w:rPr>
+        <w:t>server</w:t>
+      </w:r>
+      <w:r>
+        <w:rPr>
+          <w:rFonts w:eastAsia="Times New Roman"/>
+          <w:lang w:eastAsia="en-GB"/>
+        </w:rPr>
+        <w:t xml:space="preserve"> to access a SQLite database stored in the local area of the music server. This class contains functions that run SQL Queries</w:t>
+      </w:r>
+      <w:r>
+        <w:rPr>
+          <w:rFonts w:eastAsia="Times New Roman"/>
+          <w:lang w:eastAsia="en-GB"/>
+        </w:rPr>
+        <w:t xml:space="preserve"> to insert, delete or manipulate data. Most functions are passed parameters to insert into the database, or values to search a table for.</w:t>
+      </w:r>
+    </w:p>
+    <w:p>
+      <w:pPr>
+        <w:pBdr>
+          <w:top w:val="none" w:sz="0" w:space="0" w:color="auto"/>
+          <w:left w:val="none" w:sz="0" w:space="0" w:color="auto"/>
+          <w:bottom w:val="none" w:sz="0" w:space="0" w:color="auto"/>
+          <w:right w:val="none" w:sz="0" w:space="0" w:color="auto"/>
+          <w:between w:val="none" w:sz="0" w:space="0" w:color="auto"/>
+        </w:pBdr>
+        <w:spacing w:line="240" w:lineRule="auto"/>
+        <w:rPr>
+          <w:rFonts w:ascii="Times New Roman" w:eastAsia="Times New Roman" w:hAnsi="Times New Roman" w:cs="Times New Roman"/>
+          <w:color w:val="auto"/>
+          <w:sz w:val="24"/>
+          <w:szCs w:val="24"/>
+          <w:lang w:eastAsia="en-GB"/>
+        </w:rPr>
+      </w:pPr>
+    </w:p>
+    <w:p>
+      <w:pPr>
+        <w:pBdr>
+          <w:top w:val="none" w:sz="0" w:space="0" w:color="auto"/>
+          <w:left w:val="none" w:sz="0" w:space="0" w:color="auto"/>
+          <w:bottom w:val="none" w:sz="0" w:space="0" w:color="auto"/>
+          <w:right w:val="none" w:sz="0" w:space="0" w:color="auto"/>
+          <w:between w:val="none" w:sz="0" w:space="0" w:color="auto"/>
+        </w:pBdr>
+        <w:spacing w:line="240" w:lineRule="auto"/>
+        <w:rPr>
+          <w:rFonts w:ascii="Times New Roman" w:eastAsia="Times New Roman" w:hAnsi="Times New Roman" w:cs="Times New Roman"/>
+          <w:color w:val="auto"/>
+          <w:sz w:val="24"/>
+          <w:szCs w:val="24"/>
+          <w:lang w:eastAsia="en-GB"/>
+        </w:rPr>
+      </w:pPr>
+      <w:r>
+        <w:rPr>
+          <w:rFonts w:eastAsia="Times New Roman"/>
+          <w:lang w:eastAsia="en-GB"/>
+        </w:rPr>
+        <w:t>The database consists of five tables:</w:t>
+      </w:r>
+    </w:p>
+    <w:p>
+      <w:pPr>
+        <w:pBdr>
+          <w:top w:val="none" w:sz="0" w:space="0" w:color="auto"/>
+          <w:left w:val="none" w:sz="0" w:space="0" w:color="auto"/>
+          <w:bottom w:val="none" w:sz="0" w:space="0" w:color="auto"/>
+          <w:right w:val="none" w:sz="0" w:space="0" w:color="auto"/>
+          <w:between w:val="none" w:sz="0" w:space="0" w:color="auto"/>
+        </w:pBdr>
+        <w:spacing w:line="240" w:lineRule="auto"/>
+        <w:textAlignment w:val="baseline"/>
+        <w:rPr>
+          <w:rFonts w:eastAsia="Times New Roman"/>
+          <w:lang w:eastAsia="en-GB"/>
+        </w:rPr>
+      </w:pPr>
+    </w:p>
+    <w:tbl>
+      <w:tblPr>
+        <w:tblStyle w:val="TableGrid"/>
+        <w:tblW w:w="9351" w:type="dxa"/>
+        <w:tblBorders>
+          <w:top w:val="none" w:sz="0" w:space="0" w:color="auto"/>
+          <w:left w:val="none" w:sz="0" w:space="0" w:color="auto"/>
+          <w:bottom w:val="none" w:sz="0" w:space="0" w:color="auto"/>
+          <w:right w:val="none" w:sz="0" w:space="0" w:color="auto"/>
+        </w:tblBorders>
+        <w:tblLook w:val="04A0" w:firstRow="1" w:lastRow="0" w:firstColumn="1" w:lastColumn="0" w:noHBand="0" w:noVBand="1"/>
+      </w:tblPr>
+      <w:tblGrid>
+        <w:gridCol w:w="1838"/>
+        <w:gridCol w:w="7513"/>
+      </w:tblGrid>
+      <w:tr>
+        <w:tc>
+          <w:tcPr>
+            <w:tcW w:w="1838" w:type="dxa"/>
+          </w:tcPr>
+          <w:p>
+            <w:pPr>
+              <w:pBdr>
+                <w:top w:val="none" w:sz="0" w:space="0" w:color="auto"/>
+                <w:left w:val="none" w:sz="0" w:space="0" w:color="auto"/>
+                <w:bottom w:val="none" w:sz="0" w:space="0" w:color="auto"/>
+                <w:right w:val="none" w:sz="0" w:space="0" w:color="auto"/>
+                <w:between w:val="none" w:sz="0" w:space="0" w:color="auto"/>
+              </w:pBdr>
+              <w:rPr>
+                <w:b/>
+              </w:rPr>
+            </w:pPr>
+            <w:r>
+              <w:rPr>
+                <w:b/>
+              </w:rPr>
+              <w:t>Table Name</w:t>
+            </w:r>
+          </w:p>
+        </w:tc>
+        <w:tc>
+          <w:tcPr>
+            <w:tcW w:w="7513" w:type="dxa"/>
+          </w:tcPr>
+          <w:p>
+            <w:pPr>
+              <w:pBdr>
+                <w:top w:val="none" w:sz="0" w:space="0" w:color="auto"/>
+                <w:left w:val="none" w:sz="0" w:space="0" w:color="auto"/>
+                <w:bottom w:val="none" w:sz="0" w:space="0" w:color="auto"/>
+                <w:right w:val="none" w:sz="0" w:space="0" w:color="auto"/>
+                <w:between w:val="none" w:sz="0" w:space="0" w:color="auto"/>
+              </w:pBdr>
+              <w:rPr>
+                <w:b/>
+              </w:rPr>
+            </w:pPr>
+            <w:r>
+              <w:rPr>
+                <w:b/>
+              </w:rPr>
+              <w:t>Columns within the table</w:t>
+            </w:r>
+          </w:p>
+        </w:tc>
+      </w:tr>
+      <w:tr>
+        <w:tc>
+          <w:tcPr>
+            <w:tcW w:w="1838" w:type="dxa"/>
+          </w:tcPr>
+          <w:p>
+            <w:pPr>
+              <w:pBdr>
+                <w:top w:val="none" w:sz="0" w:space="0" w:color="auto"/>
+                <w:left w:val="none" w:sz="0" w:space="0" w:color="auto"/>
+                <w:bottom w:val="none" w:sz="0" w:space="0" w:color="auto"/>
+                <w:right w:val="none" w:sz="0" w:space="0" w:color="auto"/>
+                <w:between w:val="none" w:sz="0" w:space="0" w:color="auto"/>
+              </w:pBdr>
+            </w:pPr>
+            <w:r>
+              <w:t>ActiveMembers</w:t>
+            </w:r>
+          </w:p>
+        </w:tc>
+        <w:tc>
+          <w:tcPr>
+            <w:tcW w:w="7513" w:type="dxa"/>
+          </w:tcPr>
+          <w:p>
+            <w:pPr>
+              <w:pBdr>
+                <w:top w:val="none" w:sz="0" w:space="0" w:color="auto"/>
+                <w:left w:val="none" w:sz="0" w:space="0" w:color="auto"/>
+                <w:bottom w:val="none" w:sz="0" w:space="0" w:color="auto"/>
+                <w:right w:val="none" w:sz="0" w:space="0" w:color="auto"/>
+                <w:between w:val="none" w:sz="0" w:space="0" w:color="auto"/>
+              </w:pBdr>
+            </w:pPr>
+            <w:r>
+              <w:t>Username, IpAddress (Of current online member)</w:t>
+            </w:r>
+          </w:p>
+        </w:tc>
+      </w:tr>
+      <w:tr>
+        <w:tc>
+          <w:tcPr>
+            <w:tcW w:w="1838" w:type="dxa"/>
+          </w:tcPr>
+          <w:p>
+            <w:pPr>
+              <w:pBdr>
+                <w:top w:val="none" w:sz="0" w:space="0" w:color="auto"/>
+                <w:left w:val="none" w:sz="0" w:space="0" w:color="auto"/>
+                <w:bottom w:val="none" w:sz="0" w:space="0" w:color="auto"/>
+                <w:right w:val="none" w:sz="0" w:space="0" w:color="auto"/>
+                <w:between w:val="none" w:sz="0" w:space="0" w:color="auto"/>
+              </w:pBdr>
+            </w:pPr>
+            <w:r>
+              <w:t>Friends</w:t>
+            </w:r>
+          </w:p>
+        </w:tc>
+        <w:tc>
+          <w:tcPr>
+            <w:tcW w:w="7513" w:type="dxa"/>
+          </w:tcPr>
+          <w:p>
+            <w:pPr>
+              <w:pBdr>
+                <w:top w:val="none" w:sz="0" w:space="0" w:color="auto"/>
+                <w:left w:val="none" w:sz="0" w:space="0" w:color="auto"/>
+                <w:bottom w:val="none" w:sz="0" w:space="0" w:color="auto"/>
+                <w:right w:val="none" w:sz="0" w:space="0" w:color="auto"/>
+                <w:between w:val="none" w:sz="0" w:space="0" w:color="auto"/>
+              </w:pBdr>
+            </w:pPr>
+            <w:r>
+              <w:t>FirstUsername, SecondUsername, Status (Accepted,Declined,Pending)</w:t>
+            </w:r>
+          </w:p>
+        </w:tc>
+      </w:tr>
+      <w:tr>
+        <w:tc>
+          <w:tcPr>
+            <w:tcW w:w="1838" w:type="dxa"/>
+          </w:tcPr>
+          <w:p>
+            <w:pPr>
+              <w:pBdr>
+                <w:top w:val="none" w:sz="0" w:space="0" w:color="auto"/>
+                <w:left w:val="none" w:sz="0" w:space="0" w:color="auto"/>
+                <w:bottom w:val="none" w:sz="0" w:space="0" w:color="auto"/>
+                <w:right w:val="none" w:sz="0" w:space="0" w:color="auto"/>
+                <w:between w:val="none" w:sz="0" w:space="0" w:color="auto"/>
+              </w:pBdr>
+            </w:pPr>
+            <w:r>
+              <w:t>Posts</w:t>
+            </w:r>
+          </w:p>
+        </w:tc>
+        <w:tc>
+          <w:tcPr>
+            <w:tcW w:w="7513" w:type="dxa"/>
+          </w:tcPr>
+          <w:p>
+            <w:pPr>
+              <w:pBdr>
+                <w:top w:val="none" w:sz="0" w:space="0" w:color="auto"/>
+                <w:left w:val="none" w:sz="0" w:space="0" w:color="auto"/>
+                <w:bottom w:val="none" w:sz="0" w:space="0" w:color="auto"/>
+                <w:right w:val="none" w:sz="0" w:space="0" w:color="auto"/>
+                <w:between w:val="none" w:sz="0" w:space="0" w:color="auto"/>
+              </w:pBdr>
+            </w:pPr>
+            <w:r>
+              <w:t>Username, DateTimePosted, TypeOfPost, MessageOrFilename</w:t>
+            </w:r>
+          </w:p>
+        </w:tc>
+      </w:tr>
+      <w:tr>
+        <w:tc>
+          <w:tcPr>
+            <w:tcW w:w="1838" w:type="dxa"/>
+          </w:tcPr>
+          <w:p>
+            <w:pPr>
+              <w:pBdr>
+                <w:top w:val="none" w:sz="0" w:space="0" w:color="auto"/>
+                <w:left w:val="none" w:sz="0" w:space="0" w:color="auto"/>
+                <w:bottom w:val="none" w:sz="0" w:space="0" w:color="auto"/>
+                <w:right w:val="none" w:sz="0" w:space="0" w:color="auto"/>
+                <w:between w:val="none" w:sz="0" w:space="0" w:color="auto"/>
+              </w:pBdr>
+            </w:pPr>
+            <w:r>
+              <w:t>Songs</w:t>
+            </w:r>
+          </w:p>
+        </w:tc>
+        <w:tc>
+          <w:tcPr>
+            <w:tcW w:w="7513" w:type="dxa"/>
+          </w:tcPr>
+          <w:p>
+            <w:pPr>
+              <w:pBdr>
+                <w:top w:val="none" w:sz="0" w:space="0" w:color="auto"/>
+                <w:left w:val="none" w:sz="0" w:space="0" w:color="auto"/>
+                <w:bottom w:val="none" w:sz="0" w:space="0" w:color="auto"/>
+                <w:right w:val="none" w:sz="0" w:space="0" w:color="auto"/>
+                <w:between w:val="none" w:sz="0" w:space="0" w:color="auto"/>
+              </w:pBdr>
+            </w:pPr>
+            <w:r>
+              <w:t>Filename, Artist, SongName, Genre</w:t>
+            </w:r>
+          </w:p>
+        </w:tc>
+      </w:tr>
+      <w:tr>
+        <w:tc>
+          <w:tcPr>
+            <w:tcW w:w="1838" w:type="dxa"/>
+          </w:tcPr>
+          <w:p>
+            <w:pPr>
+              <w:pBdr>
+                <w:top w:val="none" w:sz="0" w:space="0" w:color="auto"/>
+                <w:left w:val="none" w:sz="0" w:space="0" w:color="auto"/>
+                <w:bottom w:val="none" w:sz="0" w:space="0" w:color="auto"/>
+                <w:right w:val="none" w:sz="0" w:space="0" w:color="auto"/>
+                <w:between w:val="none" w:sz="0" w:space="0" w:color="auto"/>
+              </w:pBdr>
+            </w:pPr>
+            <w:r>
+              <w:t>UserTable</w:t>
+            </w:r>
+          </w:p>
+        </w:tc>
+        <w:tc>
+          <w:tcPr>
+            <w:tcW w:w="7513" w:type="dxa"/>
+          </w:tcPr>
+          <w:p>
+            <w:pPr>
+              <w:pBdr>
+                <w:top w:val="none" w:sz="0" w:space="0" w:color="auto"/>
+                <w:left w:val="none" w:sz="0" w:space="0" w:color="auto"/>
+                <w:bottom w:val="none" w:sz="0" w:space="0" w:color="auto"/>
+                <w:right w:val="none" w:sz="0" w:space="0" w:color="auto"/>
+                <w:between w:val="none" w:sz="0" w:space="0" w:color="auto"/>
+              </w:pBdr>
+            </w:pPr>
+            <w:r>
+              <w:t>Username, Password, FirstName, SecondName, Email, MusicPreferences</w:t>
+            </w:r>
+          </w:p>
+        </w:tc>
+      </w:tr>
+    </w:tbl>
     <w:p/>
-    <w:p/>
+    <w:p>
+      <w:bookmarkStart w:id="17" w:name="_GoBack"/>
+      <w:bookmarkEnd w:id="17"/>
+    </w:p>
     <w:sectPr>
       <w:footerReference w:type="even" r:id="rId9"/>
       <w:footerReference w:type="default" r:id="rId10"/>
@@ -3454,6 +3505,11 @@
         <w:docPartUnique/>
       </w:docPartObj>
     </w:sdtPr>
+    <w:sdtEndPr>
+      <w:rPr>
+        <w:rStyle w:val="PageNumber"/>
+      </w:rPr>
+    </w:sdtEndPr>
     <w:sdtContent>
       <w:p>
         <w:pPr>
@@ -5665,622 +5721,26 @@
       <w:u w:val="single"/>
     </w:rPr>
   </w:style>
-</w:styles>
-</file>
-
-<file path=word/glossary/document.xml><?xml version="1.0" encoding="utf-8"?>
-<w:glossaryDocument xmlns:wpc="http://schemas.microsoft.com/office/word/2010/wordprocessingCanvas" xmlns:cx="http://schemas.microsoft.com/office/drawing/2014/chartex" xmlns:cx1="http://schemas.microsoft.com/office/drawing/2015/9/8/chartex" xmlns:cx2="http://schemas.microsoft.com/office/drawing/2015/10/21/chartex" xmlns:cx3="http://schemas.microsoft.com/office/drawing/2016/5/9/chartex" xmlns:cx4="http://schemas.microsoft.com/office/drawing/2016/5/10/chartex" xmlns:cx5="http://schemas.microsoft.com/office/drawing/2016/5/11/chartex" xmlns:cx6="http://schemas.microsoft.com/office/drawing/2016/5/12/chartex" xmlns:cx7="http://schemas.microsoft.com/office/drawing/2016/5/13/chartex" xmlns:cx8="http://schemas.microsoft.com/office/drawing/2016/5/14/chartex" xmlns:mc="http://schemas.openxmlformats.org/markup-compatibility/2006" xmlns:aink="http://schemas.microsoft.com/office/drawing/2016/ink" xmlns:am3d="http://schemas.microsoft.com/office/drawing/2017/model3d" xmlns:o="urn:schemas-microsoft-com:office:office" xmlns:r="http://schemas.openxmlformats.org/officeDocument/2006/relationships" xmlns:m="http://schemas.openxmlformats.org/officeDocument/2006/math" xmlns:v="urn:schemas-microsoft-com:vml" xmlns:wp14="http://schemas.microsoft.com/office/word/2010/wordprocessingDrawing" xmlns:wp="http://schemas.openxmlformats.org/drawingml/2006/wordprocessingDrawing" xmlns:w10="urn:schemas-microsoft-com:office:word" xmlns:w="http://schemas.openxmlformats.org/wordprocessingml/2006/main" xmlns:w14="http://schemas.microsoft.com/office/word/2010/wordml" xmlns:w15="http://schemas.microsoft.com/office/word/2012/wordml" xmlns:w16cid="http://schemas.microsoft.com/office/word/2016/wordml/cid" xmlns:w16se="http://schemas.microsoft.com/office/word/2015/wordml/symex" xmlns:wpg="http://schemas.microsoft.com/office/word/2010/wordprocessingGroup" xmlns:wpi="http://schemas.microsoft.com/office/word/2010/wordprocessingInk" xmlns:wne="http://schemas.microsoft.com/office/word/2006/wordml" xmlns:wps="http://schemas.microsoft.com/office/word/2010/wordprocessingShape" mc:Ignorable="w14 w15 w16se w16cid wp14"/>
-</file>
-
-<file path=word/glossary/fontTable.xml><?xml version="1.0" encoding="utf-8"?>
-<w:fonts xmlns:mc="http://schemas.openxmlformats.org/markup-compatibility/2006" xmlns:r="http://schemas.openxmlformats.org/officeDocument/2006/relationships" xmlns:w="http://schemas.openxmlformats.org/wordprocessingml/2006/main" xmlns:w14="http://schemas.microsoft.com/office/word/2010/wordml" xmlns:w15="http://schemas.microsoft.com/office/word/2012/wordml" xmlns:w16cid="http://schemas.microsoft.com/office/word/2016/wordml/cid" xmlns:w16se="http://schemas.microsoft.com/office/word/2015/wordml/symex" mc:Ignorable="w14 w15 w16se w16cid">
-  <w:font w:name="Times New Roman">
-    <w:panose1 w:val="02020603050405020304"/>
-    <w:charset w:val="00"/>
-    <w:family w:val="roman"/>
-    <w:pitch w:val="variable"/>
-    <w:sig w:usb0="20002A87" w:usb1="80000000" w:usb2="00000008" w:usb3="00000000" w:csb0="000001FF" w:csb1="00000000"/>
-  </w:font>
-  <w:font w:name="Symbol">
-    <w:panose1 w:val="05050102010706020507"/>
-    <w:charset w:val="02"/>
-    <w:family w:val="decorative"/>
-    <w:pitch w:val="variable"/>
-    <w:sig w:usb0="00000000" w:usb1="10000000" w:usb2="00000000" w:usb3="00000000" w:csb0="80000000" w:csb1="00000000"/>
-  </w:font>
-  <w:font w:name="Courier New">
-    <w:panose1 w:val="02070309020205020404"/>
-    <w:charset w:val="00"/>
-    <w:family w:val="modern"/>
-    <w:pitch w:val="fixed"/>
-    <w:sig w:usb0="E0002AFF" w:usb1="C0007843" w:usb2="00000009" w:usb3="00000000" w:csb0="000001FF" w:csb1="00000000"/>
-  </w:font>
-  <w:font w:name="Wingdings">
-    <w:panose1 w:val="05000000000000000000"/>
-    <w:charset w:val="02"/>
-    <w:family w:val="decorative"/>
-    <w:pitch w:val="variable"/>
-    <w:sig w:usb0="00000000" w:usb1="10000000" w:usb2="00000000" w:usb3="00000000" w:csb0="80000000" w:csb1="00000000"/>
-  </w:font>
-  <w:font w:name="Arial">
-    <w:panose1 w:val="020B0604020202020204"/>
-    <w:charset w:val="00"/>
-    <w:family w:val="swiss"/>
-    <w:pitch w:val="variable"/>
-    <w:sig w:usb0="E0002AFF" w:usb1="C0007843" w:usb2="00000009" w:usb3="00000000" w:csb0="000001FF" w:csb1="00000000"/>
-  </w:font>
-  <w:font w:name="Calibri">
-    <w:panose1 w:val="020F0502020204030204"/>
-    <w:charset w:val="00"/>
-    <w:family w:val="swiss"/>
-    <w:pitch w:val="variable"/>
-    <w:sig w:usb0="A00002EF" w:usb1="4000207B" w:usb2="00000000" w:usb3="00000000" w:csb0="0000009F" w:csb1="00000000"/>
-  </w:font>
-  <w:font w:name="Cambria">
-    <w:panose1 w:val="02040503050406030204"/>
-    <w:charset w:val="00"/>
-    <w:family w:val="roman"/>
-    <w:pitch w:val="variable"/>
-    <w:sig w:usb0="A00002EF" w:usb1="4000004B" w:usb2="00000000" w:usb3="00000000" w:csb0="0000009F" w:csb1="00000000"/>
-  </w:font>
-  <w:font w:name="Futura Medium">
-    <w:panose1 w:val="020B0602020204020303"/>
-    <w:charset w:val="B1"/>
-    <w:family w:val="swiss"/>
-    <w:pitch w:val="variable"/>
-    <w:sig w:usb0="80000867" w:usb1="00000000" w:usb2="00000000" w:usb3="00000000" w:csb0="000001FB" w:csb1="00000000"/>
-  </w:font>
-  <w:font w:name="Calibri Light">
-    <w:panose1 w:val="020F0302020204030204"/>
-    <w:charset w:val="00"/>
-    <w:family w:val="swiss"/>
-    <w:pitch w:val="variable"/>
-    <w:sig w:usb0="A00002EF" w:usb1="4000207B" w:usb2="00000000" w:usb3="00000000" w:csb0="0000019F" w:csb1="00000000"/>
-  </w:font>
-</w:fonts>
-</file>
-
-<file path=word/glossary/settings.xml><?xml version="1.0" encoding="utf-8"?>
-<w:settings xmlns:mc="http://schemas.openxmlformats.org/markup-compatibility/2006" xmlns:o="urn:schemas-microsoft-com:office:office" xmlns:r="http://schemas.openxmlformats.org/officeDocument/2006/relationships" xmlns:m="http://schemas.openxmlformats.org/officeDocument/2006/math" xmlns:v="urn:schemas-microsoft-com:vml" xmlns:w10="urn:schemas-microsoft-com:office:word" xmlns:w="http://schemas.openxmlformats.org/wordprocessingml/2006/main" xmlns:w14="http://schemas.microsoft.com/office/word/2010/wordml" xmlns:w15="http://schemas.microsoft.com/office/word/2012/wordml" xmlns:w16cid="http://schemas.microsoft.com/office/word/2016/wordml/cid" xmlns:w16se="http://schemas.microsoft.com/office/word/2015/wordml/symex" xmlns:sl="http://schemas.openxmlformats.org/schemaLibrary/2006/main" mc:Ignorable="w14 w15 w16se w16cid">
-  <w:view w:val="normal"/>
-  <w:defaultTabStop w:val="720"/>
-  <w:characterSpacingControl w:val="doNotCompress"/>
-  <w:compat>
-    <w:useFELayout/>
-    <w:compatSetting w:name="compatibilityMode" w:uri="http://schemas.microsoft.com/office/word" w:val="15"/>
-    <w:compatSetting w:name="overrideTableStyleFontSizeAndJustification" w:uri="http://schemas.microsoft.com/office/word" w:val="1"/>
-    <w:compatSetting w:name="enableOpenTypeFeatures" w:uri="http://schemas.microsoft.com/office/word" w:val="1"/>
-    <w:compatSetting w:name="doNotFlipMirrorIndents" w:uri="http://schemas.microsoft.com/office/word" w:val="1"/>
-    <w:compatSetting w:name="differentiateMultirowTableHeaders" w:uri="http://schemas.microsoft.com/office/word" w:val="1"/>
-    <w:compatSetting w:name="useWord2013TrackBottomHyphenation" w:uri="http://schemas.microsoft.com/office/word" w:val="0"/>
-  </w:compat>
-  <w:rsids>
-    <w:rsidRoot w:val="00CF1916"/>
-    <w:rsid w:val="00542888"/>
-    <w:rsid w:val="00CF1916"/>
-  </w:rsids>
-  <m:mathPr>
-    <m:mathFont m:val="Cambria Math"/>
-    <m:brkBin m:val="before"/>
-    <m:brkBinSub m:val="--"/>
-    <m:smallFrac m:val="0"/>
-    <m:dispDef/>
-    <m:lMargin m:val="0"/>
-    <m:rMargin m:val="0"/>
-    <m:defJc m:val="centerGroup"/>
-    <m:wrapIndent m:val="1440"/>
-    <m:intLim m:val="subSup"/>
-    <m:naryLim m:val="undOvr"/>
-  </m:mathPr>
-  <w:themeFontLang w:val="en-GB"/>
-  <w:clrSchemeMapping w:bg1="light1" w:t1="dark1" w:bg2="light2" w:t2="dark2" w:accent1="accent1" w:accent2="accent2" w:accent3="accent3" w:accent4="accent4" w:accent5="accent5" w:accent6="accent6" w:hyperlink="hyperlink" w:followedHyperlink="followedHyperlink"/>
-  <w:decimalSymbol w:val="."/>
-  <w:listSeparator w:val=","/>
-  <w15:chartTrackingRefBased/>
-</w:settings>
-</file>
-
-<file path=word/glossary/styles.xml><?xml version="1.0" encoding="utf-8"?>
-<w:styles xmlns:mc="http://schemas.openxmlformats.org/markup-compatibility/2006" xmlns:r="http://schemas.openxmlformats.org/officeDocument/2006/relationships" xmlns:w="http://schemas.openxmlformats.org/wordprocessingml/2006/main" xmlns:w14="http://schemas.microsoft.com/office/word/2010/wordml" xmlns:w15="http://schemas.microsoft.com/office/word/2012/wordml" xmlns:w16cid="http://schemas.microsoft.com/office/word/2016/wordml/cid" xmlns:w16se="http://schemas.microsoft.com/office/word/2015/wordml/symex" mc:Ignorable="w14 w15 w16se w16cid">
-  <w:docDefaults>
-    <w:rPrDefault>
-      <w:rPr>
-        <w:rFonts w:asciiTheme="minorHAnsi" w:eastAsiaTheme="minorEastAsia" w:hAnsiTheme="minorHAnsi" w:cstheme="minorBidi"/>
-        <w:sz w:val="24"/>
-        <w:szCs w:val="24"/>
-        <w:lang w:val="en-GB" w:eastAsia="en-US" w:bidi="ar-SA"/>
-      </w:rPr>
-    </w:rPrDefault>
-    <w:pPrDefault/>
-  </w:docDefaults>
-  <w:latentStyles w:defLockedState="0" w:defUIPriority="99" w:defSemiHidden="0" w:defUnhideWhenUsed="0" w:defQFormat="0" w:count="375">
-    <w:lsdException w:name="Normal" w:uiPriority="0" w:qFormat="1"/>
-    <w:lsdException w:name="heading 1" w:uiPriority="9" w:qFormat="1"/>
-    <w:lsdException w:name="heading 2" w:semiHidden="1" w:uiPriority="9" w:unhideWhenUsed="1" w:qFormat="1"/>
-    <w:lsdException w:name="heading 3" w:semiHidden="1" w:uiPriority="9" w:unhideWhenUsed="1" w:qFormat="1"/>
-    <w:lsdException w:name="heading 4" w:semiHidden="1" w:uiPriority="9" w:unhideWhenUsed="1" w:qFormat="1"/>
-    <w:lsdException w:name="heading 5" w:semiHidden="1" w:uiPriority="9" w:unhideWhenUsed="1" w:qFormat="1"/>
-    <w:lsdException w:name="heading 6" w:semiHidden="1" w:uiPriority="9" w:unhideWhenUsed="1" w:qFormat="1"/>
-    <w:lsdException w:name="heading 7" w:semiHidden="1" w:uiPriority="9" w:unhideWhenUsed="1" w:qFormat="1"/>
-    <w:lsdException w:name="heading 8" w:semiHidden="1" w:uiPriority="9" w:unhideWhenUsed="1" w:qFormat="1"/>
-    <w:lsdException w:name="heading 9" w:semiHidden="1" w:uiPriority="9" w:unhideWhenUsed="1" w:qFormat="1"/>
-    <w:lsdException w:name="index 1" w:semiHidden="1" w:unhideWhenUsed="1"/>
-    <w:lsdException w:name="index 2" w:semiHidden="1" w:unhideWhenUsed="1"/>
-    <w:lsdException w:name="index 3" w:semiHidden="1" w:unhideWhenUsed="1"/>
-    <w:lsdException w:name="index 4" w:semiHidden="1" w:unhideWhenUsed="1"/>
-    <w:lsdException w:name="index 5" w:semiHidden="1" w:unhideWhenUsed="1"/>
-    <w:lsdException w:name="index 6" w:semiHidden="1" w:unhideWhenUsed="1"/>
-    <w:lsdException w:name="index 7" w:semiHidden="1" w:unhideWhenUsed="1"/>
-    <w:lsdException w:name="index 8" w:semiHidden="1" w:unhideWhenUsed="1"/>
-    <w:lsdException w:name="index 9" w:semiHidden="1" w:unhideWhenUsed="1"/>
-    <w:lsdException w:name="toc 1" w:semiHidden="1" w:uiPriority="39" w:unhideWhenUsed="1"/>
-    <w:lsdException w:name="toc 2" w:semiHidden="1" w:uiPriority="39" w:unhideWhenUsed="1"/>
-    <w:lsdException w:name="toc 3" w:semiHidden="1" w:uiPriority="39" w:unhideWhenUsed="1"/>
-    <w:lsdException w:name="toc 4" w:semiHidden="1" w:uiPriority="39" w:unhideWhenUsed="1"/>
-    <w:lsdException w:name="toc 5" w:semiHidden="1" w:uiPriority="39" w:unhideWhenUsed="1"/>
-    <w:lsdException w:name="toc 6" w:semiHidden="1" w:uiPriority="39" w:unhideWhenUsed="1"/>
-    <w:lsdException w:name="toc 7" w:semiHidden="1" w:uiPriority="39" w:unhideWhenUsed="1"/>
-    <w:lsdException w:name="toc 8" w:semiHidden="1" w:uiPriority="39" w:unhideWhenUsed="1"/>
-    <w:lsdException w:name="toc 9" w:semiHidden="1" w:uiPriority="39" w:unhideWhenUsed="1"/>
-    <w:lsdException w:name="Normal Indent" w:semiHidden="1" w:unhideWhenUsed="1"/>
-    <w:lsdException w:name="footnote text" w:semiHidden="1" w:unhideWhenUsed="1"/>
-    <w:lsdException w:name="annotation text" w:semiHidden="1" w:unhideWhenUsed="1"/>
-    <w:lsdException w:name="header" w:semiHidden="1" w:unhideWhenUsed="1"/>
-    <w:lsdException w:name="footer" w:semiHidden="1" w:unhideWhenUsed="1"/>
-    <w:lsdException w:name="index heading" w:semiHidden="1" w:unhideWhenUsed="1"/>
-    <w:lsdException w:name="caption" w:semiHidden="1" w:uiPriority="35" w:unhideWhenUsed="1" w:qFormat="1"/>
-    <w:lsdException w:name="table of figures" w:semiHidden="1" w:unhideWhenUsed="1"/>
-    <w:lsdException w:name="envelope address" w:semiHidden="1" w:unhideWhenUsed="1"/>
-    <w:lsdException w:name="envelope return" w:semiHidden="1" w:unhideWhenUsed="1"/>
-    <w:lsdException w:name="footnote reference" w:semiHidden="1" w:unhideWhenUsed="1"/>
-    <w:lsdException w:name="annotation reference" w:semiHidden="1" w:unhideWhenUsed="1"/>
-    <w:lsdException w:name="line number" w:semiHidden="1" w:unhideWhenUsed="1"/>
-    <w:lsdException w:name="page number" w:semiHidden="1" w:unhideWhenUsed="1"/>
-    <w:lsdException w:name="endnote reference" w:semiHidden="1" w:unhideWhenUsed="1"/>
-    <w:lsdException w:name="endnote text" w:semiHidden="1" w:unhideWhenUsed="1"/>
-    <w:lsdException w:name="table of authorities" w:semiHidden="1" w:unhideWhenUsed="1"/>
-    <w:lsdException w:name="macro" w:semiHidden="1" w:unhideWhenUsed="1"/>
-    <w:lsdException w:name="toa heading" w:semiHidden="1" w:unhideWhenUsed="1"/>
-    <w:lsdException w:name="List" w:semiHidden="1" w:unhideWhenUsed="1"/>
-    <w:lsdException w:name="List Bullet" w:semiHidden="1" w:unhideWhenUsed="1"/>
-    <w:lsdException w:name="List Number" w:semiHidden="1" w:unhideWhenUsed="1"/>
-    <w:lsdException w:name="List 2" w:semiHidden="1" w:unhideWhenUsed="1"/>
-    <w:lsdException w:name="List 3" w:semiHidden="1" w:unhideWhenUsed="1"/>
-    <w:lsdException w:name="List 4" w:semiHidden="1" w:unhideWhenUsed="1"/>
-    <w:lsdException w:name="List 5" w:semiHidden="1" w:unhideWhenUsed="1"/>
-    <w:lsdException w:name="List Bullet 2" w:semiHidden="1" w:unhideWhenUsed="1"/>
-    <w:lsdException w:name="List Bullet 3" w:semiHidden="1" w:unhideWhenUsed="1"/>
-    <w:lsdException w:name="List Bullet 4" w:semiHidden="1" w:unhideWhenUsed="1"/>
-    <w:lsdException w:name="List Bullet 5" w:semiHidden="1" w:unhideWhenUsed="1"/>
-    <w:lsdException w:name="List Number 2" w:semiHidden="1" w:unhideWhenUsed="1"/>
-    <w:lsdException w:name="List Number 3" w:semiHidden="1" w:unhideWhenUsed="1"/>
-    <w:lsdException w:name="List Number 4" w:semiHidden="1" w:unhideWhenUsed="1"/>
-    <w:lsdException w:name="List Number 5" w:semiHidden="1" w:unhideWhenUsed="1"/>
-    <w:lsdException w:name="Title" w:uiPriority="10" w:qFormat="1"/>
-    <w:lsdException w:name="Closing" w:semiHidden="1" w:unhideWhenUsed="1"/>
-    <w:lsdException w:name="Signature" w:semiHidden="1" w:unhideWhenUsed="1"/>
-    <w:lsdException w:name="Default Paragraph Font" w:semiHidden="1" w:uiPriority="1" w:unhideWhenUsed="1"/>
-    <w:lsdException w:name="Body Text" w:semiHidden="1" w:unhideWhenUsed="1"/>
-    <w:lsdException w:name="Body Text Indent" w:semiHidden="1" w:unhideWhenUsed="1"/>
-    <w:lsdException w:name="List Continue" w:semiHidden="1" w:unhideWhenUsed="1"/>
-    <w:lsdException w:name="List Continue 2" w:semiHidden="1" w:unhideWhenUsed="1"/>
-    <w:lsdException w:name="List Continue 3" w:semiHidden="1" w:unhideWhenUsed="1"/>
-    <w:lsdException w:name="List Continue 4" w:semiHidden="1" w:unhideWhenUsed="1"/>
-    <w:lsdException w:name="List Continue 5" w:semiHidden="1" w:unhideWhenUsed="1"/>
-    <w:lsdException w:name="Message Header" w:semiHidden="1" w:unhideWhenUsed="1"/>
-    <w:lsdException w:name="Subtitle" w:uiPriority="11" w:qFormat="1"/>
-    <w:lsdException w:name="Salutation" w:semiHidden="1" w:unhideWhenUsed="1"/>
-    <w:lsdException w:name="Date" w:semiHidden="1" w:unhideWhenUsed="1"/>
-    <w:lsdException w:name="Body Text First Indent" w:semiHidden="1" w:unhideWhenUsed="1"/>
-    <w:lsdException w:name="Body Text First Indent 2" w:semiHidden="1" w:unhideWhenUsed="1"/>
-    <w:lsdException w:name="Note Heading" w:semiHidden="1" w:unhideWhenUsed="1"/>
-    <w:lsdException w:name="Body Text 2" w:semiHidden="1" w:unhideWhenUsed="1"/>
-    <w:lsdException w:name="Body Text 3" w:semiHidden="1" w:unhideWhenUsed="1"/>
-    <w:lsdException w:name="Body Text Indent 2" w:semiHidden="1" w:unhideWhenUsed="1"/>
-    <w:lsdException w:name="Body Text Indent 3" w:semiHidden="1" w:unhideWhenUsed="1"/>
-    <w:lsdException w:name="Block Text" w:semiHidden="1" w:unhideWhenUsed="1"/>
-    <w:lsdException w:name="Hyperlink" w:semiHidden="1" w:unhideWhenUsed="1"/>
-    <w:lsdException w:name="FollowedHyperlink" w:semiHidden="1" w:unhideWhenUsed="1"/>
-    <w:lsdException w:name="Strong" w:uiPriority="22" w:qFormat="1"/>
-    <w:lsdException w:name="Emphasis" w:uiPriority="20" w:qFormat="1"/>
-    <w:lsdException w:name="Document Map" w:semiHidden="1" w:unhideWhenUsed="1"/>
-    <w:lsdException w:name="Plain Text" w:semiHidden="1" w:unhideWhenUsed="1"/>
-    <w:lsdException w:name="E-mail Signature" w:semiHidden="1" w:unhideWhenUsed="1"/>
-    <w:lsdException w:name="HTML Top of Form" w:semiHidden="1" w:unhideWhenUsed="1"/>
-    <w:lsdException w:name="HTML Bottom of Form" w:semiHidden="1" w:unhideWhenUsed="1"/>
-    <w:lsdException w:name="Normal (Web)" w:semiHidden="1" w:unhideWhenUsed="1"/>
-    <w:lsdException w:name="HTML Acronym" w:semiHidden="1" w:unhideWhenUsed="1"/>
-    <w:lsdException w:name="HTML Address" w:semiHidden="1" w:unhideWhenUsed="1"/>
-    <w:lsdException w:name="HTML Cite" w:semiHidden="1" w:unhideWhenUsed="1"/>
-    <w:lsdException w:name="HTML Code" w:semiHidden="1" w:unhideWhenUsed="1"/>
-    <w:lsdException w:name="HTML Definition" w:semiHidden="1" w:unhideWhenUsed="1"/>
-    <w:lsdException w:name="HTML Keyboard" w:semiHidden="1" w:unhideWhenUsed="1"/>
-    <w:lsdException w:name="HTML Preformatted" w:semiHidden="1" w:unhideWhenUsed="1"/>
-    <w:lsdException w:name="HTML Sample" w:semiHidden="1" w:unhideWhenUsed="1"/>
-    <w:lsdException w:name="HTML Typewriter" w:semiHidden="1" w:unhideWhenUsed="1"/>
-    <w:lsdException w:name="HTML Variable" w:semiHidden="1" w:unhideWhenUsed="1"/>
-    <w:lsdException w:name="Normal Table" w:semiHidden="1" w:unhideWhenUsed="1"/>
-    <w:lsdException w:name="annotation subject" w:semiHidden="1" w:unhideWhenUsed="1"/>
-    <w:lsdException w:name="No List" w:semiHidden="1" w:unhideWhenUsed="1"/>
-    <w:lsdException w:name="Outline List 1" w:semiHidden="1" w:unhideWhenUsed="1"/>
-    <w:lsdException w:name="Outline List 2" w:semiHidden="1" w:unhideWhenUsed="1"/>
-    <w:lsdException w:name="Outline List 3" w:semiHidden="1" w:unhideWhenUsed="1"/>
-    <w:lsdException w:name="Table Simple 1" w:semiHidden="1" w:unhideWhenUsed="1"/>
-    <w:lsdException w:name="Table Simple 2" w:semiHidden="1" w:unhideWhenUsed="1"/>
-    <w:lsdException w:name="Table Simple 3" w:semiHidden="1" w:unhideWhenUsed="1"/>
-    <w:lsdException w:name="Table Classic 1" w:semiHidden="1" w:unhideWhenUsed="1"/>
-    <w:lsdException w:name="Table Classic 2" w:semiHidden="1" w:unhideWhenUsed="1"/>
-    <w:lsdException w:name="Table Classic 3" w:semiHidden="1" w:unhideWhenUsed="1"/>
-    <w:lsdException w:name="Table Classic 4" w:semiHidden="1" w:unhideWhenUsed="1"/>
-    <w:lsdException w:name="Table Colorful 1" w:semiHidden="1" w:unhideWhenUsed="1"/>
-    <w:lsdException w:name="Table Colorful 2" w:semiHidden="1" w:unhideWhenUsed="1"/>
-    <w:lsdException w:name="Table Colorful 3" w:semiHidden="1" w:unhideWhenUsed="1"/>
-    <w:lsdException w:name="Table Columns 1" w:semiHidden="1" w:unhideWhenUsed="1"/>
-    <w:lsdException w:name="Table Columns 2" w:semiHidden="1" w:unhideWhenUsed="1"/>
-    <w:lsdException w:name="Table Columns 3" w:semiHidden="1" w:unhideWhenUsed="1"/>
-    <w:lsdException w:name="Table Columns 4" w:semiHidden="1" w:unhideWhenUsed="1"/>
-    <w:lsdException w:name="Table Columns 5" w:semiHidden="1" w:unhideWhenUsed="1"/>
-    <w:lsdException w:name="Table Grid 1" w:semiHidden="1" w:unhideWhenUsed="1"/>
-    <w:lsdException w:name="Table Grid 2" w:semiHidden="1" w:unhideWhenUsed="1"/>
-    <w:lsdException w:name="Table Grid 3" w:semiHidden="1" w:unhideWhenUsed="1"/>
-    <w:lsdException w:name="Table Grid 4" w:semiHidden="1" w:unhideWhenUsed="1"/>
-    <w:lsdException w:name="Table Grid 5" w:semiHidden="1" w:unhideWhenUsed="1"/>
-    <w:lsdException w:name="Table Grid 6" w:semiHidden="1" w:unhideWhenUsed="1"/>
-    <w:lsdException w:name="Table Grid 7" w:semiHidden="1" w:unhideWhenUsed="1"/>
-    <w:lsdException w:name="Table Grid 8" w:semiHidden="1" w:unhideWhenUsed="1"/>
-    <w:lsdException w:name="Table List 1" w:semiHidden="1" w:unhideWhenUsed="1"/>
-    <w:lsdException w:name="Table List 2" w:semiHidden="1" w:unhideWhenUsed="1"/>
-    <w:lsdException w:name="Table List 3" w:semiHidden="1" w:unhideWhenUsed="1"/>
-    <w:lsdException w:name="Table List 4" w:semiHidden="1" w:unhideWhenUsed="1"/>
-    <w:lsdException w:name="Table List 5" w:semiHidden="1" w:unhideWhenUsed="1"/>
-    <w:lsdException w:name="Table List 6" w:semiHidden="1" w:unhideWhenUsed="1"/>
-    <w:lsdException w:name="Table List 7" w:semiHidden="1" w:unhideWhenUsed="1"/>
-    <w:lsdException w:name="Table List 8" w:semiHidden="1" w:unhideWhenUsed="1"/>
-    <w:lsdException w:name="Table 3D effects 1" w:semiHidden="1" w:unhideWhenUsed="1"/>
-    <w:lsdException w:name="Table 3D effects 2" w:semiHidden="1" w:unhideWhenUsed="1"/>
-    <w:lsdException w:name="Table 3D effects 3" w:semiHidden="1" w:unhideWhenUsed="1"/>
-    <w:lsdException w:name="Table Contemporary" w:semiHidden="1" w:unhideWhenUsed="1"/>
-    <w:lsdException w:name="Table Elegant" w:semiHidden="1" w:unhideWhenUsed="1"/>
-    <w:lsdException w:name="Table Professional" w:semiHidden="1" w:unhideWhenUsed="1"/>
-    <w:lsdException w:name="Table Subtle 1" w:semiHidden="1" w:unhideWhenUsed="1"/>
-    <w:lsdException w:name="Table Subtle 2" w:semiHidden="1" w:unhideWhenUsed="1"/>
-    <w:lsdException w:name="Table Web 1" w:semiHidden="1" w:unhideWhenUsed="1"/>
-    <w:lsdException w:name="Table Web 2" w:semiHidden="1" w:unhideWhenUsed="1"/>
-    <w:lsdException w:name="Table Web 3" w:semiHidden="1" w:unhideWhenUsed="1"/>
-    <w:lsdException w:name="Balloon Text" w:semiHidden="1" w:unhideWhenUsed="1"/>
-    <w:lsdException w:name="Table Grid" w:uiPriority="39"/>
-    <w:lsdException w:name="Table Theme" w:semiHidden="1" w:unhideWhenUsed="1"/>
-    <w:lsdException w:name="Placeholder Text" w:semiHidden="1"/>
-    <w:lsdException w:name="No Spacing" w:uiPriority="1" w:qFormat="1"/>
-    <w:lsdException w:name="Light Shading" w:uiPriority="60"/>
-    <w:lsdException w:name="Light List" w:uiPriority="61"/>
-    <w:lsdException w:name="Light Grid" w:uiPriority="62"/>
-    <w:lsdException w:name="Medium Shading 1" w:uiPriority="63"/>
-    <w:lsdException w:name="Medium Shading 2" w:uiPriority="64"/>
-    <w:lsdException w:name="Medium List 1" w:uiPriority="65"/>
-    <w:lsdException w:name="Medium List 2" w:uiPriority="66"/>
-    <w:lsdException w:name="Medium Grid 1" w:uiPriority="67"/>
-    <w:lsdException w:name="Medium Grid 2" w:uiPriority="68"/>
-    <w:lsdException w:name="Medium Grid 3" w:uiPriority="69"/>
-    <w:lsdException w:name="Dark List" w:uiPriority="70"/>
-    <w:lsdException w:name="Colorful Shading" w:uiPriority="71"/>
-    <w:lsdException w:name="Colorful List" w:uiPriority="72"/>
-    <w:lsdException w:name="Colorful Grid" w:uiPriority="73"/>
-    <w:lsdException w:name="Light Shading Accent 1" w:uiPriority="60"/>
-    <w:lsdException w:name="Light List Accent 1" w:uiPriority="61"/>
-    <w:lsdException w:name="Light Grid Accent 1" w:uiPriority="62"/>
-    <w:lsdException w:name="Medium Shading 1 Accent 1" w:uiPriority="63"/>
-    <w:lsdException w:name="Medium Shading 2 Accent 1" w:uiPriority="64"/>
-    <w:lsdException w:name="Medium List 1 Accent 1" w:uiPriority="65"/>
-    <w:lsdException w:name="Revision" w:semiHidden="1"/>
-    <w:lsdException w:name="List Paragraph" w:uiPriority="34" w:qFormat="1"/>
-    <w:lsdException w:name="Quote" w:uiPriority="29" w:qFormat="1"/>
-    <w:lsdException w:name="Intense Quote" w:uiPriority="30" w:qFormat="1"/>
-    <w:lsdException w:name="Medium List 2 Accent 1" w:uiPriority="66"/>
-    <w:lsdException w:name="Medium Grid 1 Accent 1" w:uiPriority="67"/>
-    <w:lsdException w:name="Medium Grid 2 Accent 1" w:uiPriority="68"/>
-    <w:lsdException w:name="Medium Grid 3 Accent 1" w:uiPriority="69"/>
-    <w:lsdException w:name="Dark List Accent 1" w:uiPriority="70"/>
-    <w:lsdException w:name="Colorful Shading Accent 1" w:uiPriority="71"/>
-    <w:lsdException w:name="Colorful List Accent 1" w:uiPriority="72"/>
-    <w:lsdException w:name="Colorful Grid Accent 1" w:uiPriority="73"/>
-    <w:lsdException w:name="Light Shading Accent 2" w:uiPriority="60"/>
-    <w:lsdException w:name="Light List Accent 2" w:uiPriority="61"/>
-    <w:lsdException w:name="Light Grid Accent 2" w:uiPriority="62"/>
-    <w:lsdException w:name="Medium Shading 1 Accent 2" w:uiPriority="63"/>
-    <w:lsdException w:name="Medium Shading 2 Accent 2" w:uiPriority="64"/>
-    <w:lsdException w:name="Medium List 1 Accent 2" w:uiPriority="65"/>
-    <w:lsdException w:name="Medium List 2 Accent 2" w:uiPriority="66"/>
-    <w:lsdException w:name="Medium Grid 1 Accent 2" w:uiPriority="67"/>
-    <w:lsdException w:name="Medium Grid 2 Accent 2" w:uiPriority="68"/>
-    <w:lsdException w:name="Medium Grid 3 Accent 2" w:uiPriority="69"/>
-    <w:lsdException w:name="Dark List Accent 2" w:uiPriority="70"/>
-    <w:lsdException w:name="Colorful Shading Accent 2" w:uiPriority="71"/>
-    <w:lsdException w:name="Colorful List Accent 2" w:uiPriority="72"/>
-    <w:lsdException w:name="Colorful Grid Accent 2" w:uiPriority="73"/>
-    <w:lsdException w:name="Light Shading Accent 3" w:uiPriority="60"/>
-    <w:lsdException w:name="Light List Accent 3" w:uiPriority="61"/>
-    <w:lsdException w:name="Light Grid Accent 3" w:uiPriority="62"/>
-    <w:lsdException w:name="Medium Shading 1 Accent 3" w:uiPriority="63"/>
-    <w:lsdException w:name="Medium Shading 2 Accent 3" w:uiPriority="64"/>
-    <w:lsdException w:name="Medium List 1 Accent 3" w:uiPriority="65"/>
-    <w:lsdException w:name="Medium List 2 Accent 3" w:uiPriority="66"/>
-    <w:lsdException w:name="Medium Grid 1 Accent 3" w:uiPriority="67"/>
-    <w:lsdException w:name="Medium Grid 2 Accent 3" w:uiPriority="68"/>
-    <w:lsdException w:name="Medium Grid 3 Accent 3" w:uiPriority="69"/>
-    <w:lsdException w:name="Dark List Accent 3" w:uiPriority="70"/>
-    <w:lsdException w:name="Colorful Shading Accent 3" w:uiPriority="71"/>
-    <w:lsdException w:name="Colorful List Accent 3" w:uiPriority="72"/>
-    <w:lsdException w:name="Colorful Grid Accent 3" w:uiPriority="73"/>
-    <w:lsdException w:name="Light Shading Accent 4" w:uiPriority="60"/>
-    <w:lsdException w:name="Light List Accent 4" w:uiPriority="61"/>
-    <w:lsdException w:name="Light Grid Accent 4" w:uiPriority="62"/>
-    <w:lsdException w:name="Medium Shading 1 Accent 4" w:uiPriority="63"/>
-    <w:lsdException w:name="Medium Shading 2 Accent 4" w:uiPriority="64"/>
-    <w:lsdException w:name="Medium List 1 Accent 4" w:uiPriority="65"/>
-    <w:lsdException w:name="Medium List 2 Accent 4" w:uiPriority="66"/>
-    <w:lsdException w:name="Medium Grid 1 Accent 4" w:uiPriority="67"/>
-    <w:lsdException w:name="Medium Grid 2 Accent 4" w:uiPriority="68"/>
-    <w:lsdException w:name="Medium Grid 3 Accent 4" w:uiPriority="69"/>
-    <w:lsdException w:name="Dark List Accent 4" w:uiPriority="70"/>
-    <w:lsdException w:name="Colorful Shading Accent 4" w:uiPriority="71"/>
-    <w:lsdException w:name="Colorful List Accent 4" w:uiPriority="72"/>
-    <w:lsdException w:name="Colorful Grid Accent 4" w:uiPriority="73"/>
-    <w:lsdException w:name="Light Shading Accent 5" w:uiPriority="60"/>
-    <w:lsdException w:name="Light List Accent 5" w:uiPriority="61"/>
-    <w:lsdException w:name="Light Grid Accent 5" w:uiPriority="62"/>
-    <w:lsdException w:name="Medium Shading 1 Accent 5" w:uiPriority="63"/>
-    <w:lsdException w:name="Medium Shading 2 Accent 5" w:uiPriority="64"/>
-    <w:lsdException w:name="Medium List 1 Accent 5" w:uiPriority="65"/>
-    <w:lsdException w:name="Medium List 2 Accent 5" w:uiPriority="66"/>
-    <w:lsdException w:name="Medium Grid 1 Accent 5" w:uiPriority="67"/>
-    <w:lsdException w:name="Medium Grid 2 Accent 5" w:uiPriority="68"/>
-    <w:lsdException w:name="Medium Grid 3 Accent 5" w:uiPriority="69"/>
-    <w:lsdException w:name="Dark List Accent 5" w:uiPriority="70"/>
-    <w:lsdException w:name="Colorful Shading Accent 5" w:uiPriority="71"/>
-    <w:lsdException w:name="Colorful List Accent 5" w:uiPriority="72"/>
-    <w:lsdException w:name="Colorful Grid Accent 5" w:uiPriority="73"/>
-    <w:lsdException w:name="Light Shading Accent 6" w:uiPriority="60"/>
-    <w:lsdException w:name="Light List Accent 6" w:uiPriority="61"/>
-    <w:lsdException w:name="Light Grid Accent 6" w:uiPriority="62"/>
-    <w:lsdException w:name="Medium Shading 1 Accent 6" w:uiPriority="63"/>
-    <w:lsdException w:name="Medium Shading 2 Accent 6" w:uiPriority="64"/>
-    <w:lsdException w:name="Medium List 1 Accent 6" w:uiPriority="65"/>
-    <w:lsdException w:name="Medium List 2 Accent 6" w:uiPriority="66"/>
-    <w:lsdException w:name="Medium Grid 1 Accent 6" w:uiPriority="67"/>
-    <w:lsdException w:name="Medium Grid 2 Accent 6" w:uiPriority="68"/>
-    <w:lsdException w:name="Medium Grid 3 Accent 6" w:uiPriority="69"/>
-    <w:lsdException w:name="Dark List Accent 6" w:uiPriority="70"/>
-    <w:lsdException w:name="Colorful Shading Accent 6" w:uiPriority="71"/>
-    <w:lsdException w:name="Colorful List Accent 6" w:uiPriority="72"/>
-    <w:lsdException w:name="Colorful Grid Accent 6" w:uiPriority="73"/>
-    <w:lsdException w:name="Subtle Emphasis" w:uiPriority="19" w:qFormat="1"/>
-    <w:lsdException w:name="Intense Emphasis" w:uiPriority="21" w:qFormat="1"/>
-    <w:lsdException w:name="Subtle Reference" w:uiPriority="31" w:qFormat="1"/>
-    <w:lsdException w:name="Intense Reference" w:uiPriority="32" w:qFormat="1"/>
-    <w:lsdException w:name="Book Title" w:uiPriority="33" w:qFormat="1"/>
-    <w:lsdException w:name="Bibliography" w:semiHidden="1" w:uiPriority="37" w:unhideWhenUsed="1"/>
-    <w:lsdException w:name="TOC Heading" w:semiHidden="1" w:uiPriority="39" w:unhideWhenUsed="1" w:qFormat="1"/>
-    <w:lsdException w:name="Plain Table 1" w:uiPriority="41"/>
-    <w:lsdException w:name="Plain Table 2" w:uiPriority="42"/>
-    <w:lsdException w:name="Plain Table 3" w:uiPriority="43"/>
-    <w:lsdException w:name="Plain Table 4" w:uiPriority="44"/>
-    <w:lsdException w:name="Plain Table 5" w:uiPriority="45"/>
-    <w:lsdException w:name="Grid Table Light" w:uiPriority="40"/>
-    <w:lsdException w:name="Grid Table 1 Light" w:uiPriority="46"/>
-    <w:lsdException w:name="Grid Table 2" w:uiPriority="47"/>
-    <w:lsdException w:name="Grid Table 3" w:uiPriority="48"/>
-    <w:lsdException w:name="Grid Table 4" w:uiPriority="49"/>
-    <w:lsdException w:name="Grid Table 5 Dark" w:uiPriority="50"/>
-    <w:lsdException w:name="Grid Table 6 Colorful" w:uiPriority="51"/>
-    <w:lsdException w:name="Grid Table 7 Colorful" w:uiPriority="52"/>
-    <w:lsdException w:name="Grid Table 1 Light Accent 1" w:uiPriority="46"/>
-    <w:lsdException w:name="Grid Table 2 Accent 1" w:uiPriority="47"/>
-    <w:lsdException w:name="Grid Table 3 Accent 1" w:uiPriority="48"/>
-    <w:lsdException w:name="Grid Table 4 Accent 1" w:uiPriority="49"/>
-    <w:lsdException w:name="Grid Table 5 Dark Accent 1" w:uiPriority="50"/>
-    <w:lsdException w:name="Grid Table 6 Colorful Accent 1" w:uiPriority="51"/>
-    <w:lsdException w:name="Grid Table 7 Colorful Accent 1" w:uiPriority="52"/>
-    <w:lsdException w:name="Grid Table 1 Light Accent 2" w:uiPriority="46"/>
-    <w:lsdException w:name="Grid Table 2 Accent 2" w:uiPriority="47"/>
-    <w:lsdException w:name="Grid Table 3 Accent 2" w:uiPriority="48"/>
-    <w:lsdException w:name="Grid Table 4 Accent 2" w:uiPriority="49"/>
-    <w:lsdException w:name="Grid Table 5 Dark Accent 2" w:uiPriority="50"/>
-    <w:lsdException w:name="Grid Table 6 Colorful Accent 2" w:uiPriority="51"/>
-    <w:lsdException w:name="Grid Table 7 Colorful Accent 2" w:uiPriority="52"/>
-    <w:lsdException w:name="Grid Table 1 Light Accent 3" w:uiPriority="46"/>
-    <w:lsdException w:name="Grid Table 2 Accent 3" w:uiPriority="47"/>
-    <w:lsdException w:name="Grid Table 3 Accent 3" w:uiPriority="48"/>
-    <w:lsdException w:name="Grid Table 4 Accent 3" w:uiPriority="49"/>
-    <w:lsdException w:name="Grid Table 5 Dark Accent 3" w:uiPriority="50"/>
-    <w:lsdException w:name="Grid Table 6 Colorful Accent 3" w:uiPriority="51"/>
-    <w:lsdException w:name="Grid Table 7 Colorful Accent 3" w:uiPriority="52"/>
-    <w:lsdException w:name="Grid Table 1 Light Accent 4" w:uiPriority="46"/>
-    <w:lsdException w:name="Grid Table 2 Accent 4" w:uiPriority="47"/>
-    <w:lsdException w:name="Grid Table 3 Accent 4" w:uiPriority="48"/>
-    <w:lsdException w:name="Grid Table 4 Accent 4" w:uiPriority="49"/>
-    <w:lsdException w:name="Grid Table 5 Dark Accent 4" w:uiPriority="50"/>
-    <w:lsdException w:name="Grid Table 6 Colorful Accent 4" w:uiPriority="51"/>
-    <w:lsdException w:name="Grid Table 7 Colorful Accent 4" w:uiPriority="52"/>
-    <w:lsdException w:name="Grid Table 1 Light Accent 5" w:uiPriority="46"/>
-    <w:lsdException w:name="Grid Table 2 Accent 5" w:uiPriority="47"/>
-    <w:lsdException w:name="Grid Table 3 Accent 5" w:uiPriority="48"/>
-    <w:lsdException w:name="Grid Table 4 Accent 5" w:uiPriority="49"/>
-    <w:lsdException w:name="Grid Table 5 Dark Accent 5" w:uiPriority="50"/>
-    <w:lsdException w:name="Grid Table 6 Colorful Accent 5" w:uiPriority="51"/>
-    <w:lsdException w:name="Grid Table 7 Colorful Accent 5" w:uiPriority="52"/>
-    <w:lsdException w:name="Grid Table 1 Light Accent 6" w:uiPriority="46"/>
-    <w:lsdException w:name="Grid Table 2 Accent 6" w:uiPriority="47"/>
-    <w:lsdException w:name="Grid Table 3 Accent 6" w:uiPriority="48"/>
-    <w:lsdException w:name="Grid Table 4 Accent 6" w:uiPriority="49"/>
-    <w:lsdException w:name="Grid Table 5 Dark Accent 6" w:uiPriority="50"/>
-    <w:lsdException w:name="Grid Table 6 Colorful Accent 6" w:uiPriority="51"/>
-    <w:lsdException w:name="Grid Table 7 Colorful Accent 6" w:uiPriority="52"/>
-    <w:lsdException w:name="List Table 1 Light" w:uiPriority="46"/>
-    <w:lsdException w:name="List Table 2" w:uiPriority="47"/>
-    <w:lsdException w:name="List Table 3" w:uiPriority="48"/>
-    <w:lsdException w:name="List Table 4" w:uiPriority="49"/>
-    <w:lsdException w:name="List Table 5 Dark" w:uiPriority="50"/>
-    <w:lsdException w:name="List Table 6 Colorful" w:uiPriority="51"/>
-    <w:lsdException w:name="List Table 7 Colorful" w:uiPriority="52"/>
-    <w:lsdException w:name="List Table 1 Light Accent 1" w:uiPriority="46"/>
-    <w:lsdException w:name="List Table 2 Accent 1" w:uiPriority="47"/>
-    <w:lsdException w:name="List Table 3 Accent 1" w:uiPriority="48"/>
-    <w:lsdException w:name="List Table 4 Accent 1" w:uiPriority="49"/>
-    <w:lsdException w:name="List Table 5 Dark Accent 1" w:uiPriority="50"/>
-    <w:lsdException w:name="List Table 6 Colorful Accent 1" w:uiPriority="51"/>
-    <w:lsdException w:name="List Table 7 Colorful Accent 1" w:uiPriority="52"/>
-    <w:lsdException w:name="List Table 1 Light Accent 2" w:uiPriority="46"/>
-    <w:lsdException w:name="List Table 2 Accent 2" w:uiPriority="47"/>
-    <w:lsdException w:name="List Table 3 Accent 2" w:uiPriority="48"/>
-    <w:lsdException w:name="List Table 4 Accent 2" w:uiPriority="49"/>
-    <w:lsdException w:name="List Table 5 Dark Accent 2" w:uiPriority="50"/>
-    <w:lsdException w:name="List Table 6 Colorful Accent 2" w:uiPriority="51"/>
-    <w:lsdException w:name="List Table 7 Colorful Accent 2" w:uiPriority="52"/>
-    <w:lsdException w:name="List Table 1 Light Accent 3" w:uiPriority="46"/>
-    <w:lsdException w:name="List Table 2 Accent 3" w:uiPriority="47"/>
-    <w:lsdException w:name="List Table 3 Accent 3" w:uiPriority="48"/>
-    <w:lsdException w:name="List Table 4 Accent 3" w:uiPriority="49"/>
-    <w:lsdException w:name="List Table 5 Dark Accent 3" w:uiPriority="50"/>
-    <w:lsdException w:name="List Table 6 Colorful Accent 3" w:uiPriority="51"/>
-    <w:lsdException w:name="List Table 7 Colorful Accent 3" w:uiPriority="52"/>
-    <w:lsdException w:name="List Table 1 Light Accent 4" w:uiPriority="46"/>
-    <w:lsdException w:name="List Table 2 Accent 4" w:uiPriority="47"/>
-    <w:lsdException w:name="List Table 3 Accent 4" w:uiPriority="48"/>
-    <w:lsdException w:name="List Table 4 Accent 4" w:uiPriority="49"/>
-    <w:lsdException w:name="List Table 5 Dark Accent 4" w:uiPriority="50"/>
-    <w:lsdException w:name="List Table 6 Colorful Accent 4" w:uiPriority="51"/>
-    <w:lsdException w:name="List Table 7 Colorful Accent 4" w:uiPriority="52"/>
-    <w:lsdException w:name="List Table 1 Light Accent 5" w:uiPriority="46"/>
-    <w:lsdException w:name="List Table 2 Accent 5" w:uiPriority="47"/>
-    <w:lsdException w:name="List Table 3 Accent 5" w:uiPriority="48"/>
-    <w:lsdException w:name="List Table 4 Accent 5" w:uiPriority="49"/>
-    <w:lsdException w:name="List Table 5 Dark Accent 5" w:uiPriority="50"/>
-    <w:lsdException w:name="List Table 6 Colorful Accent 5" w:uiPriority="51"/>
-    <w:lsdException w:name="List Table 7 Colorful Accent 5" w:uiPriority="52"/>
-    <w:lsdException w:name="List Table 1 Light Accent 6" w:uiPriority="46"/>
-    <w:lsdException w:name="List Table 2 Accent 6" w:uiPriority="47"/>
-    <w:lsdException w:name="List Table 3 Accent 6" w:uiPriority="48"/>
-    <w:lsdException w:name="List Table 4 Accent 6" w:uiPriority="49"/>
-    <w:lsdException w:name="List Table 5 Dark Accent 6" w:uiPriority="50"/>
-    <w:lsdException w:name="List Table 6 Colorful Accent 6" w:uiPriority="51"/>
-    <w:lsdException w:name="List Table 7 Colorful Accent 6" w:uiPriority="52"/>
-    <w:lsdException w:name="Mention" w:semiHidden="1" w:unhideWhenUsed="1"/>
-    <w:lsdException w:name="Smart Hyperlink" w:semiHidden="1" w:unhideWhenUsed="1"/>
-    <w:lsdException w:name="Hashtag" w:semiHidden="1" w:unhideWhenUsed="1"/>
-    <w:lsdException w:name="Unresolved Mention" w:semiHidden="1" w:unhideWhenUsed="1"/>
-  </w:latentStyles>
-  <w:style w:type="paragraph" w:default="1" w:styleId="Normal">
-    <w:name w:val="Normal"/>
-    <w:qFormat/>
-  </w:style>
-  <w:style w:type="character" w:default="1" w:styleId="DefaultParagraphFont">
-    <w:name w:val="Default Paragraph Font"/>
-    <w:uiPriority w:val="1"/>
-    <w:semiHidden/>
-    <w:unhideWhenUsed/>
-  </w:style>
-  <w:style w:type="table" w:default="1" w:styleId="TableNormal">
-    <w:name w:val="Normal Table"/>
-    <w:uiPriority w:val="99"/>
-    <w:semiHidden/>
-    <w:unhideWhenUsed/>
+  <w:style w:type="table" w:styleId="TableGrid">
+    <w:name w:val="Table Grid"/>
+    <w:basedOn w:val="TableNormal"/>
+    <w:uiPriority w:val="39"/>
+    <w:rsid w:val="002C142B"/>
+    <w:pPr>
+      <w:spacing w:line="240" w:lineRule="auto"/>
+    </w:pPr>
     <w:tblPr>
-      <w:tblInd w:w="0" w:type="dxa"/>
-      <w:tblCellMar>
-        <w:top w:w="0" w:type="dxa"/>
-        <w:left w:w="108" w:type="dxa"/>
-        <w:bottom w:w="0" w:type="dxa"/>
-        <w:right w:w="108" w:type="dxa"/>
-      </w:tblCellMar>
+      <w:tblBorders>
+        <w:top w:val="single" w:sz="4" w:space="0" w:color="auto"/>
+        <w:left w:val="single" w:sz="4" w:space="0" w:color="auto"/>
+        <w:bottom w:val="single" w:sz="4" w:space="0" w:color="auto"/>
+        <w:right w:val="single" w:sz="4" w:space="0" w:color="auto"/>
+        <w:insideH w:val="single" w:sz="4" w:space="0" w:color="auto"/>
+        <w:insideV w:val="single" w:sz="4" w:space="0" w:color="auto"/>
+      </w:tblBorders>
     </w:tblPr>
   </w:style>
-  <w:style w:type="numbering" w:default="1" w:styleId="NoList">
-    <w:name w:val="No List"/>
-    <w:uiPriority w:val="99"/>
-    <w:semiHidden/>
-    <w:unhideWhenUsed/>
-  </w:style>
-  <w:style w:type="paragraph" w:customStyle="1" w:styleId="6494188983367C468193CDFAA0B10102">
-    <w:name w:val="6494188983367C468193CDFAA0B10102"/>
-    <w:rsid w:val="00CF1916"/>
-  </w:style>
-  <w:style w:type="paragraph" w:customStyle="1" w:styleId="E75458A0AFD06D46B616E22364364EB6">
-    <w:name w:val="E75458A0AFD06D46B616E22364364EB6"/>
-    <w:rsid w:val="00CF1916"/>
-  </w:style>
-  <w:style w:type="paragraph" w:customStyle="1" w:styleId="9E299A2439BEA74186D398822ECAC940">
-    <w:name w:val="9E299A2439BEA74186D398822ECAC940"/>
-    <w:rsid w:val="00CF1916"/>
-  </w:style>
-  <w:style w:type="paragraph" w:customStyle="1" w:styleId="0A1460F5B481C340AF3BC7FDE354D4EE">
-    <w:name w:val="0A1460F5B481C340AF3BC7FDE354D4EE"/>
-    <w:rsid w:val="00CF1916"/>
-  </w:style>
-  <w:style w:type="paragraph" w:customStyle="1" w:styleId="FB4B18CF3470B24F8AB6B040CBFD7201">
-    <w:name w:val="FB4B18CF3470B24F8AB6B040CBFD7201"/>
-    <w:rsid w:val="00CF1916"/>
-  </w:style>
-  <w:style w:type="paragraph" w:customStyle="1" w:styleId="5CC2284272F8CD4793F116DE5AC06A09">
-    <w:name w:val="5CC2284272F8CD4793F116DE5AC06A09"/>
-    <w:rsid w:val="00CF1916"/>
-  </w:style>
-  <w:style w:type="paragraph" w:customStyle="1" w:styleId="48EEA6B2EAB4EE4A9824B7071C7EF177">
-    <w:name w:val="48EEA6B2EAB4EE4A9824B7071C7EF177"/>
-    <w:rsid w:val="00CF1916"/>
-  </w:style>
-  <w:style w:type="paragraph" w:customStyle="1" w:styleId="C4C80E97B0BD3A499EB63A97564AD5B4">
-    <w:name w:val="C4C80E97B0BD3A499EB63A97564AD5B4"/>
-    <w:rsid w:val="00CF1916"/>
-  </w:style>
-  <w:style w:type="paragraph" w:customStyle="1" w:styleId="CF6C500F2B0C4E44AE3B29CFC8FE5E87">
-    <w:name w:val="CF6C500F2B0C4E44AE3B29CFC8FE5E87"/>
-    <w:rsid w:val="00CF1916"/>
-  </w:style>
-  <w:style w:type="paragraph" w:customStyle="1" w:styleId="19602FFBB1AA65488E12F14D42A4F2C3">
-    <w:name w:val="19602FFBB1AA65488E12F14D42A4F2C3"/>
-    <w:rsid w:val="00CF1916"/>
-  </w:style>
-  <w:style w:type="paragraph" w:customStyle="1" w:styleId="666808F9BA80CC4CBDEA31D9943129CB">
-    <w:name w:val="666808F9BA80CC4CBDEA31D9943129CB"/>
-    <w:rsid w:val="00CF1916"/>
-  </w:style>
-  <w:style w:type="paragraph" w:customStyle="1" w:styleId="9EE7FE3BE46EB24791E305CB4FAE1182">
-    <w:name w:val="9EE7FE3BE46EB24791E305CB4FAE1182"/>
-    <w:rsid w:val="00CF1916"/>
-  </w:style>
-  <w:style w:type="paragraph" w:customStyle="1" w:styleId="8F71A8B34877EB4EAD92169020648177">
-    <w:name w:val="8F71A8B34877EB4EAD92169020648177"/>
-    <w:rsid w:val="00CF1916"/>
-  </w:style>
-  <w:style w:type="paragraph" w:customStyle="1" w:styleId="8CBDD1DD69ADA34EBDCD71D71FC2B416">
-    <w:name w:val="8CBDD1DD69ADA34EBDCD71D71FC2B416"/>
-    <w:rsid w:val="00CF1916"/>
-  </w:style>
-  <w:style w:type="paragraph" w:customStyle="1" w:styleId="B3B41FAEA29B9843BF77E2F079CE638F">
-    <w:name w:val="B3B41FAEA29B9843BF77E2F079CE638F"/>
-    <w:rsid w:val="00CF1916"/>
-  </w:style>
-  <w:style w:type="paragraph" w:customStyle="1" w:styleId="98424436A3473C42B5CDB5DAC206245E">
-    <w:name w:val="98424436A3473C42B5CDB5DAC206245E"/>
-    <w:rsid w:val="00CF1916"/>
-  </w:style>
-  <w:style w:type="paragraph" w:customStyle="1" w:styleId="0A3F75954C87B045BA02790734B9ACF1">
-    <w:name w:val="0A3F75954C87B045BA02790734B9ACF1"/>
-    <w:rsid w:val="00CF1916"/>
-  </w:style>
-  <w:style w:type="paragraph" w:customStyle="1" w:styleId="BC4CCDE24C4E054D936BBDE4660AC9F0">
-    <w:name w:val="BC4CCDE24C4E054D936BBDE4660AC9F0"/>
-    <w:rsid w:val="00CF1916"/>
-  </w:style>
 </w:styles>
-</file>
-
-<file path=word/glossary/webSettings.xml><?xml version="1.0" encoding="utf-8"?>
-<w:webSettings xmlns:mc="http://schemas.openxmlformats.org/markup-compatibility/2006" xmlns:r="http://schemas.openxmlformats.org/officeDocument/2006/relationships" xmlns:w="http://schemas.openxmlformats.org/wordprocessingml/2006/main" xmlns:w14="http://schemas.microsoft.com/office/word/2010/wordml" xmlns:w15="http://schemas.microsoft.com/office/word/2012/wordml" xmlns:w16cid="http://schemas.microsoft.com/office/word/2016/wordml/cid" xmlns:w16se="http://schemas.microsoft.com/office/word/2015/wordml/symex" mc:Ignorable="w14 w15 w16se w16cid">
-  <w:optimizeForBrowser/>
-  <w:allowPNG/>
-</w:webSettings>
 </file>
 
 <file path=word/theme/theme1.xml><?xml version="1.0" encoding="utf-8"?>
@@ -6627,7 +6087,7 @@
 </file>
 
 <file path=customXml/itemProps2.xml><?xml version="1.0" encoding="utf-8"?>
-<ds:datastoreItem xmlns:ds="http://schemas.openxmlformats.org/officeDocument/2006/customXml" ds:itemID="{248E7632-A2B4-D541-ABA2-5FAD814FD154}">
+<ds:datastoreItem xmlns:ds="http://schemas.openxmlformats.org/officeDocument/2006/customXml" ds:itemID="{292DD929-80C8-4893-90D3-1666F2D0E7CB}">
   <ds:schemaRefs>
     <ds:schemaRef ds:uri="http://schemas.openxmlformats.org/officeDocument/2006/bibliography"/>
   </ds:schemaRefs>

</xml_diff>

<commit_message>
Documentation finished, diagram finished
</commit_message>
<xml_diff>
--- a/Hitify Documentation.docx
+++ b/Hitify Documentation.docx
@@ -769,7 +769,7 @@
             </w:rPr>
             <w:fldChar w:fldCharType="separate"/>
           </w:r>
-          <w:hyperlink w:anchor="_Toc510743329" w:history="1">
+          <w:hyperlink w:anchor="_Toc510797915" w:history="1">
             <w:r>
               <w:rPr>
                 <w:rStyle w:val="Hyperlink"/>
@@ -796,7 +796,7 @@
                 <w:noProof/>
                 <w:webHidden/>
               </w:rPr>
-              <w:instrText xml:space="preserve"> PAGEREF _Toc510743329 \h </w:instrText>
+              <w:instrText xml:space="preserve"> PAGEREF _Toc510797915 \h </w:instrText>
             </w:r>
             <w:r>
               <w:rPr>
@@ -843,7 +843,7 @@
               <w:szCs w:val="24"/>
             </w:rPr>
           </w:pPr>
-          <w:hyperlink w:anchor="_Toc510743330" w:history="1">
+          <w:hyperlink w:anchor="_Toc510797916" w:history="1">
             <w:r>
               <w:rPr>
                 <w:rStyle w:val="Hyperlink"/>
@@ -870,7 +870,7 @@
                 <w:noProof/>
                 <w:webHidden/>
               </w:rPr>
-              <w:instrText xml:space="preserve"> PAGEREF _Toc510743330 \h </w:instrText>
+              <w:instrText xml:space="preserve"> PAGEREF _Toc510797916 \h </w:instrText>
             </w:r>
             <w:r>
               <w:rPr>
@@ -917,7 +917,7 @@
               <w:szCs w:val="24"/>
             </w:rPr>
           </w:pPr>
-          <w:hyperlink w:anchor="_Toc510743331" w:history="1">
+          <w:hyperlink w:anchor="_Toc510797917" w:history="1">
             <w:r>
               <w:rPr>
                 <w:rStyle w:val="Hyperlink"/>
@@ -944,7 +944,7 @@
                 <w:noProof/>
                 <w:webHidden/>
               </w:rPr>
-              <w:instrText xml:space="preserve"> PAGEREF _Toc510743331 \h </w:instrText>
+              <w:instrText xml:space="preserve"> PAGEREF _Toc510797917 \h </w:instrText>
             </w:r>
             <w:r>
               <w:rPr>
@@ -991,7 +991,7 @@
               <w:szCs w:val="24"/>
             </w:rPr>
           </w:pPr>
-          <w:hyperlink w:anchor="_Toc510743332" w:history="1">
+          <w:hyperlink w:anchor="_Toc510797918" w:history="1">
             <w:r>
               <w:rPr>
                 <w:rStyle w:val="Hyperlink"/>
@@ -1018,7 +1018,7 @@
                 <w:noProof/>
                 <w:webHidden/>
               </w:rPr>
-              <w:instrText xml:space="preserve"> PAGEREF _Toc510743332 \h </w:instrText>
+              <w:instrText xml:space="preserve"> PAGEREF _Toc510797918 \h </w:instrText>
             </w:r>
             <w:r>
               <w:rPr>
@@ -1065,7 +1065,7 @@
               <w:szCs w:val="24"/>
             </w:rPr>
           </w:pPr>
-          <w:hyperlink w:anchor="_Toc510743333" w:history="1">
+          <w:hyperlink w:anchor="_Toc510797919" w:history="1">
             <w:r>
               <w:rPr>
                 <w:rStyle w:val="Hyperlink"/>
@@ -1092,7 +1092,7 @@
                 <w:noProof/>
                 <w:webHidden/>
               </w:rPr>
-              <w:instrText xml:space="preserve"> PAGEREF _Toc510743333 \h </w:instrText>
+              <w:instrText xml:space="preserve"> PAGEREF _Toc510797919 \h </w:instrText>
             </w:r>
             <w:r>
               <w:rPr>
@@ -1139,7 +1139,7 @@
               <w:szCs w:val="24"/>
             </w:rPr>
           </w:pPr>
-          <w:hyperlink w:anchor="_Toc510743334" w:history="1">
+          <w:hyperlink w:anchor="_Toc510797920" w:history="1">
             <w:r>
               <w:rPr>
                 <w:rStyle w:val="Hyperlink"/>
@@ -1166,7 +1166,7 @@
                 <w:noProof/>
                 <w:webHidden/>
               </w:rPr>
-              <w:instrText xml:space="preserve"> PAGEREF _Toc510743334 \h </w:instrText>
+              <w:instrText xml:space="preserve"> PAGEREF _Toc510797920 \h </w:instrText>
             </w:r>
             <w:r>
               <w:rPr>
@@ -1211,7 +1211,7 @@
               <w:szCs w:val="24"/>
             </w:rPr>
           </w:pPr>
-          <w:hyperlink w:anchor="_Toc510743335" w:history="1">
+          <w:hyperlink w:anchor="_Toc510797921" w:history="1">
             <w:r>
               <w:rPr>
                 <w:rStyle w:val="Hyperlink"/>
@@ -1238,7 +1238,7 @@
                 <w:noProof/>
                 <w:webHidden/>
               </w:rPr>
-              <w:instrText xml:space="preserve"> PAGEREF _Toc510743335 \h </w:instrText>
+              <w:instrText xml:space="preserve"> PAGEREF _Toc510797921 \h </w:instrText>
             </w:r>
             <w:r>
               <w:rPr>
@@ -1283,7 +1283,7 @@
               <w:szCs w:val="24"/>
             </w:rPr>
           </w:pPr>
-          <w:hyperlink w:anchor="_Toc510743336" w:history="1">
+          <w:hyperlink w:anchor="_Toc510797922" w:history="1">
             <w:r>
               <w:rPr>
                 <w:rStyle w:val="Hyperlink"/>
@@ -1310,7 +1310,7 @@
                 <w:noProof/>
                 <w:webHidden/>
               </w:rPr>
-              <w:instrText xml:space="preserve"> PAGEREF _Toc510743336 \h </w:instrText>
+              <w:instrText xml:space="preserve"> PAGEREF _Toc510797922 \h </w:instrText>
             </w:r>
             <w:r>
               <w:rPr>
@@ -1355,7 +1355,7 @@
               <w:szCs w:val="24"/>
             </w:rPr>
           </w:pPr>
-          <w:hyperlink w:anchor="_Toc510743337" w:history="1">
+          <w:hyperlink w:anchor="_Toc510797923" w:history="1">
             <w:r>
               <w:rPr>
                 <w:rStyle w:val="Hyperlink"/>
@@ -1382,7 +1382,7 @@
                 <w:noProof/>
                 <w:webHidden/>
               </w:rPr>
-              <w:instrText xml:space="preserve"> PAGEREF _Toc510743337 \h </w:instrText>
+              <w:instrText xml:space="preserve"> PAGEREF _Toc510797923 \h </w:instrText>
             </w:r>
             <w:r>
               <w:rPr>
@@ -1429,7 +1429,7 @@
               <w:szCs w:val="24"/>
             </w:rPr>
           </w:pPr>
-          <w:hyperlink w:anchor="_Toc510743338" w:history="1">
+          <w:hyperlink w:anchor="_Toc510797924" w:history="1">
             <w:r>
               <w:rPr>
                 <w:rStyle w:val="Hyperlink"/>
@@ -1456,7 +1456,7 @@
                 <w:noProof/>
                 <w:webHidden/>
               </w:rPr>
-              <w:instrText xml:space="preserve"> PAGEREF _Toc510743338 \h </w:instrText>
+              <w:instrText xml:space="preserve"> PAGEREF _Toc510797924 \h </w:instrText>
             </w:r>
             <w:r>
               <w:rPr>
@@ -1501,7 +1501,7 @@
               <w:szCs w:val="24"/>
             </w:rPr>
           </w:pPr>
-          <w:hyperlink w:anchor="_Toc510743339" w:history="1">
+          <w:hyperlink w:anchor="_Toc510797925" w:history="1">
             <w:r>
               <w:rPr>
                 <w:rStyle w:val="Hyperlink"/>
@@ -1528,7 +1528,7 @@
                 <w:noProof/>
                 <w:webHidden/>
               </w:rPr>
-              <w:instrText xml:space="preserve"> PAGEREF _Toc510743339 \h </w:instrText>
+              <w:instrText xml:space="preserve"> PAGEREF _Toc510797925 \h </w:instrText>
             </w:r>
             <w:r>
               <w:rPr>
@@ -1573,7 +1573,7 @@
               <w:szCs w:val="24"/>
             </w:rPr>
           </w:pPr>
-          <w:hyperlink w:anchor="_Toc510743340" w:history="1">
+          <w:hyperlink w:anchor="_Toc510797926" w:history="1">
             <w:r>
               <w:rPr>
                 <w:rStyle w:val="Hyperlink"/>
@@ -1600,7 +1600,7 @@
                 <w:noProof/>
                 <w:webHidden/>
               </w:rPr>
-              <w:instrText xml:space="preserve"> PAGEREF _Toc510743340 \h </w:instrText>
+              <w:instrText xml:space="preserve"> PAGEREF _Toc510797926 \h </w:instrText>
             </w:r>
             <w:r>
               <w:rPr>
@@ -1645,7 +1645,7 @@
               <w:szCs w:val="24"/>
             </w:rPr>
           </w:pPr>
-          <w:hyperlink w:anchor="_Toc510743341" w:history="1">
+          <w:hyperlink w:anchor="_Toc510797927" w:history="1">
             <w:r>
               <w:rPr>
                 <w:rStyle w:val="Hyperlink"/>
@@ -1672,7 +1672,7 @@
                 <w:noProof/>
                 <w:webHidden/>
               </w:rPr>
-              <w:instrText xml:space="preserve"> PAGEREF _Toc510743341 \h </w:instrText>
+              <w:instrText xml:space="preserve"> PAGEREF _Toc510797927 \h </w:instrText>
             </w:r>
             <w:r>
               <w:rPr>
@@ -1719,7 +1719,7 @@
               <w:szCs w:val="24"/>
             </w:rPr>
           </w:pPr>
-          <w:hyperlink w:anchor="_Toc510743342" w:history="1">
+          <w:hyperlink w:anchor="_Toc510797928" w:history="1">
             <w:r>
               <w:rPr>
                 <w:rStyle w:val="Hyperlink"/>
@@ -1746,7 +1746,7 @@
                 <w:noProof/>
                 <w:webHidden/>
               </w:rPr>
-              <w:instrText xml:space="preserve"> PAGEREF _Toc510743342 \h </w:instrText>
+              <w:instrText xml:space="preserve"> PAGEREF _Toc510797928 \h </w:instrText>
             </w:r>
             <w:r>
               <w:rPr>
@@ -1791,7 +1791,7 @@
               <w:szCs w:val="24"/>
             </w:rPr>
           </w:pPr>
-          <w:hyperlink w:anchor="_Toc510743343" w:history="1">
+          <w:hyperlink w:anchor="_Toc510797929" w:history="1">
             <w:r>
               <w:rPr>
                 <w:rStyle w:val="Hyperlink"/>
@@ -1818,7 +1818,7 @@
                 <w:noProof/>
                 <w:webHidden/>
               </w:rPr>
-              <w:instrText xml:space="preserve"> PAGEREF _Toc510743343 \h </w:instrText>
+              <w:instrText xml:space="preserve"> PAGEREF _Toc510797929 \h </w:instrText>
             </w:r>
             <w:r>
               <w:rPr>
@@ -1863,7 +1863,7 @@
               <w:szCs w:val="24"/>
             </w:rPr>
           </w:pPr>
-          <w:hyperlink w:anchor="_Toc510743344" w:history="1">
+          <w:hyperlink w:anchor="_Toc510797930" w:history="1">
             <w:r>
               <w:rPr>
                 <w:rStyle w:val="Hyperlink"/>
@@ -1890,7 +1890,7 @@
                 <w:noProof/>
                 <w:webHidden/>
               </w:rPr>
-              <w:instrText xml:space="preserve"> PAGEREF _Toc510743344 \h </w:instrText>
+              <w:instrText xml:space="preserve"> PAGEREF _Toc510797930 \h </w:instrText>
             </w:r>
             <w:r>
               <w:rPr>
@@ -1935,7 +1935,7 @@
               <w:szCs w:val="24"/>
             </w:rPr>
           </w:pPr>
-          <w:hyperlink w:anchor="_Toc510743345" w:history="1">
+          <w:hyperlink w:anchor="_Toc510797931" w:history="1">
             <w:r>
               <w:rPr>
                 <w:rStyle w:val="Hyperlink"/>
@@ -1962,7 +1962,7 @@
                 <w:noProof/>
                 <w:webHidden/>
               </w:rPr>
-              <w:instrText xml:space="preserve"> PAGEREF _Toc510743345 \h </w:instrText>
+              <w:instrText xml:space="preserve"> PAGEREF _Toc510797931 \h </w:instrText>
             </w:r>
             <w:r>
               <w:rPr>
@@ -2009,13 +2009,13 @@
               <w:szCs w:val="24"/>
             </w:rPr>
           </w:pPr>
-          <w:hyperlink w:anchor="_Toc510743346" w:history="1">
+          <w:hyperlink w:anchor="_Toc510797932" w:history="1">
             <w:r>
               <w:rPr>
                 <w:rStyle w:val="Hyperlink"/>
                 <w:noProof/>
               </w:rPr>
-              <w:t>Class Overview Diagram</w:t>
+              <w:t>System Overview Diagram</w:t>
             </w:r>
             <w:r>
               <w:rPr>
@@ -2036,7 +2036,7 @@
                 <w:noProof/>
                 <w:webHidden/>
               </w:rPr>
-              <w:instrText xml:space="preserve"> PAGEREF _Toc510743346 \h </w:instrText>
+              <w:instrText xml:space="preserve"> PAGEREF _Toc510797932 \h </w:instrText>
             </w:r>
             <w:r>
               <w:rPr>
@@ -2089,6 +2089,8 @@
           <w:color w:val="000000"/>
         </w:rPr>
       </w:pPr>
+      <w:bookmarkStart w:id="0" w:name="_GoBack"/>
+      <w:bookmarkEnd w:id="0"/>
     </w:p>
     <w:p>
       <w:pPr>
@@ -2100,8 +2102,6 @@
           <w:color w:val="000000"/>
         </w:rPr>
       </w:pPr>
-      <w:bookmarkStart w:id="0" w:name="_GoBack"/>
-      <w:bookmarkEnd w:id="0"/>
     </w:p>
     <w:p/>
     <w:p/>
@@ -2132,7 +2132,7 @@
           <w:color w:val="000000"/>
         </w:rPr>
       </w:pPr>
-      <w:bookmarkStart w:id="1" w:name="_Toc510743329"/>
+      <w:bookmarkStart w:id="1" w:name="_Toc510797915"/>
       <w:r>
         <w:rPr>
           <w:rStyle w:val="SubtleEmphasis"/>
@@ -2149,7 +2149,7 @@
       <w:pPr>
         <w:pStyle w:val="Heading2"/>
       </w:pPr>
-      <w:bookmarkStart w:id="2" w:name="_Toc510743330"/>
+      <w:bookmarkStart w:id="2" w:name="_Toc510797916"/>
       <w:r>
         <w:t>Client</w:t>
       </w:r>
@@ -2289,7 +2289,7 @@
       <w:pPr>
         <w:pStyle w:val="Heading2"/>
       </w:pPr>
-      <w:bookmarkStart w:id="3" w:name="_Toc510743331"/>
+      <w:bookmarkStart w:id="3" w:name="_Toc510797917"/>
       <w:r>
         <w:t>Music Server</w:t>
       </w:r>
@@ -2609,7 +2609,7 @@
       <w:pPr>
         <w:pStyle w:val="Heading2"/>
       </w:pPr>
-      <w:bookmarkStart w:id="4" w:name="_Toc510743332"/>
+      <w:bookmarkStart w:id="4" w:name="_Toc510797918"/>
       <w:r>
         <w:t>Chat Server</w:t>
       </w:r>
@@ -2715,7 +2715,7 @@
         <w:pStyle w:val="Heading1"/>
         <w:jc w:val="both"/>
       </w:pPr>
-      <w:bookmarkStart w:id="5" w:name="_Toc510743333"/>
+      <w:bookmarkStart w:id="5" w:name="_Toc510797919"/>
       <w:r>
         <w:lastRenderedPageBreak/>
         <w:t>Overview of System</w:t>
@@ -2727,7 +2727,7 @@
         <w:pStyle w:val="Heading2"/>
         <w:jc w:val="both"/>
       </w:pPr>
-      <w:bookmarkStart w:id="6" w:name="_Toc510743334"/>
+      <w:bookmarkStart w:id="6" w:name="_Toc510797920"/>
       <w:r>
         <w:t>Client</w:t>
       </w:r>
@@ -2739,7 +2739,7 @@
         <w:spacing w:line="240" w:lineRule="auto"/>
         <w:jc w:val="both"/>
       </w:pPr>
-      <w:bookmarkStart w:id="7" w:name="_Toc510743335"/>
+      <w:bookmarkStart w:id="7" w:name="_Toc510797921"/>
       <w:r>
         <w:t>GUI</w:t>
       </w:r>
@@ -2808,7 +2808,7 @@
         <w:spacing w:line="240" w:lineRule="auto"/>
         <w:jc w:val="both"/>
       </w:pPr>
-      <w:bookmarkStart w:id="8" w:name="_Toc510743336"/>
+      <w:bookmarkStart w:id="8" w:name="_Toc510797922"/>
       <w:r>
         <w:t>Sending and Receiving Data</w:t>
       </w:r>
@@ -2939,7 +2939,7 @@
         <w:spacing w:line="240" w:lineRule="auto"/>
         <w:jc w:val="both"/>
       </w:pPr>
-      <w:bookmarkStart w:id="9" w:name="_Toc510743337"/>
+      <w:bookmarkStart w:id="9" w:name="_Toc510797923"/>
       <w:r>
         <w:t>Music Player</w:t>
       </w:r>
@@ -2996,7 +2996,7 @@
       <w:pPr>
         <w:pStyle w:val="Heading2"/>
       </w:pPr>
-      <w:bookmarkStart w:id="10" w:name="_Toc510743338"/>
+      <w:bookmarkStart w:id="10" w:name="_Toc510797924"/>
       <w:r>
         <w:lastRenderedPageBreak/>
         <w:t>Chat Server</w:t>
@@ -3008,7 +3008,7 @@
         <w:pStyle w:val="Heading3"/>
         <w:jc w:val="both"/>
       </w:pPr>
-      <w:bookmarkStart w:id="11" w:name="_Toc510743339"/>
+      <w:bookmarkStart w:id="11" w:name="_Toc510797925"/>
       <w:r>
         <w:t>Sending and Receiving Data</w:t>
       </w:r>
@@ -3051,7 +3051,7 @@
         <w:pStyle w:val="Heading3"/>
         <w:jc w:val="both"/>
       </w:pPr>
-      <w:bookmarkStart w:id="12" w:name="_Toc510743340"/>
+      <w:bookmarkStart w:id="12" w:name="_Toc510797926"/>
       <w:r>
         <w:t>Storing Chat History</w:t>
       </w:r>
@@ -3092,7 +3092,7 @@
         <w:pStyle w:val="Heading3"/>
         <w:jc w:val="both"/>
       </w:pPr>
-      <w:bookmarkStart w:id="13" w:name="_Toc510743341"/>
+      <w:bookmarkStart w:id="13" w:name="_Toc510797927"/>
       <w:r>
         <w:t>Multi-Threading</w:t>
       </w:r>
@@ -3110,7 +3110,7 @@
       <w:pPr>
         <w:pStyle w:val="Heading2"/>
       </w:pPr>
-      <w:bookmarkStart w:id="14" w:name="_Toc510743342"/>
+      <w:bookmarkStart w:id="14" w:name="_Toc510797928"/>
       <w:r>
         <w:t>Music Server</w:t>
       </w:r>
@@ -3120,7 +3120,7 @@
       <w:pPr>
         <w:pStyle w:val="Heading3"/>
       </w:pPr>
-      <w:bookmarkStart w:id="15" w:name="_Toc510743343"/>
+      <w:bookmarkStart w:id="15" w:name="_Toc510797929"/>
       <w:r>
         <w:t>Sending and Receiving Data</w:t>
       </w:r>
@@ -3162,7 +3162,7 @@
       <w:pPr>
         <w:pStyle w:val="Heading3"/>
       </w:pPr>
-      <w:bookmarkStart w:id="16" w:name="_Toc510743344"/>
+      <w:bookmarkStart w:id="16" w:name="_Toc510797930"/>
       <w:r>
         <w:t>Multi-Threading</w:t>
       </w:r>
@@ -3249,7 +3249,7 @@
       <w:pPr>
         <w:pStyle w:val="Heading3"/>
       </w:pPr>
-      <w:bookmarkStart w:id="17" w:name="_Toc510743345"/>
+      <w:bookmarkStart w:id="17" w:name="_Toc510797931"/>
       <w:r>
         <w:lastRenderedPageBreak/>
         <w:t>Database</w:t>
@@ -3740,11 +3740,25 @@
       <w:pPr>
         <w:pStyle w:val="Heading1"/>
       </w:pPr>
-      <w:bookmarkStart w:id="18" w:name="_Toc510743346"/>
-      <w:r>
-        <w:t>Class Overview Diagram</w:t>
+      <w:bookmarkStart w:id="18" w:name="_Toc510797932"/>
+      <w:r>
+        <w:t>System</w:t>
+      </w:r>
+      <w:r>
+        <w:t xml:space="preserve"> Overview Diagram</w:t>
       </w:r>
       <w:bookmarkEnd w:id="18"/>
+    </w:p>
+    <w:p>
+      <w:r>
+        <w:t xml:space="preserve">Below is a basic diagram showing the relationship between </w:t>
+      </w:r>
+      <w:r>
+        <w:t>classes/</w:t>
+      </w:r>
+      <w:r>
+        <w:t xml:space="preserve">objects when the program runs. </w:t>
+      </w:r>
     </w:p>
     <w:p>
       <w:r>
@@ -3752,18 +3766,18 @@
           <w:noProof/>
         </w:rPr>
         <w:drawing>
-          <wp:anchor distT="0" distB="0" distL="114300" distR="114300" simplePos="0" relativeHeight="251662336" behindDoc="0" locked="0" layoutInCell="1" allowOverlap="1" wp14:anchorId="76046B9F" wp14:editId="390F5D07">
+          <wp:anchor distT="0" distB="0" distL="114300" distR="114300" simplePos="0" relativeHeight="251663360" behindDoc="0" locked="0" layoutInCell="1" allowOverlap="1" wp14:anchorId="2B8045BD" wp14:editId="46BD43DE">
             <wp:simplePos x="0" y="0"/>
             <wp:positionH relativeFrom="column">
-              <wp:posOffset>0</wp:posOffset>
+              <wp:posOffset>42250</wp:posOffset>
             </wp:positionH>
             <wp:positionV relativeFrom="paragraph">
-              <wp:posOffset>425302</wp:posOffset>
+              <wp:posOffset>193350</wp:posOffset>
             </wp:positionV>
-            <wp:extent cx="5143500" cy="4648200"/>
-            <wp:effectExtent l="0" t="0" r="0" b="0"/>
+            <wp:extent cx="5507355" cy="4742815"/>
+            <wp:effectExtent l="0" t="0" r="4445" b="0"/>
             <wp:wrapSquare wrapText="bothSides"/>
-            <wp:docPr id="1" name="Picture 1"/>
+            <wp:docPr id="2" name="Picture 2"/>
             <wp:cNvGraphicFramePr>
               <a:graphicFrameLocks xmlns:a="http://schemas.openxmlformats.org/drawingml/2006/main" noChangeAspect="1"/>
             </wp:cNvGraphicFramePr>
@@ -3771,7 +3785,7 @@
               <a:graphicData uri="http://schemas.openxmlformats.org/drawingml/2006/picture">
                 <pic:pic xmlns:pic="http://schemas.openxmlformats.org/drawingml/2006/picture">
                   <pic:nvPicPr>
-                    <pic:cNvPr id="1" name="Hitify_Class_Overview.png"/>
+                    <pic:cNvPr id="2" name="Hitify_Class_Overview.png"/>
                     <pic:cNvPicPr/>
                   </pic:nvPicPr>
                   <pic:blipFill>
@@ -3789,7 +3803,7 @@
                   <pic:spPr>
                     <a:xfrm>
                       <a:off x="0" y="0"/>
-                      <a:ext cx="5143500" cy="4648200"/>
+                      <a:ext cx="5507355" cy="4742815"/>
                     </a:xfrm>
                     <a:prstGeom prst="rect">
                       <a:avLst/>
@@ -3806,9 +3820,6 @@
             </wp14:sizeRelV>
           </wp:anchor>
         </w:drawing>
-      </w:r>
-      <w:r>
-        <w:t xml:space="preserve">Below is a basic diagram showing the relationship between objects when the program runs. </w:t>
       </w:r>
     </w:p>
     <w:sectPr>
@@ -3920,6 +3931,11 @@
         <w:docPartUnique/>
       </w:docPartObj>
     </w:sdtPr>
+    <w:sdtEndPr>
+      <w:rPr>
+        <w:rStyle w:val="PageNumber"/>
+      </w:rPr>
+    </w:sdtEndPr>
     <w:sdtContent>
       <w:p>
         <w:pPr>
@@ -6499,7 +6515,7 @@
 </file>
 
 <file path=customXml/itemProps2.xml><?xml version="1.0" encoding="utf-8"?>
-<ds:datastoreItem xmlns:ds="http://schemas.openxmlformats.org/officeDocument/2006/customXml" ds:itemID="{0F9EA579-D9AC-CF43-BED4-C4E964E8F8B2}">
+<ds:datastoreItem xmlns:ds="http://schemas.openxmlformats.org/officeDocument/2006/customXml" ds:itemID="{B3E313F6-C44D-8541-A832-A158DE88C532}">
   <ds:schemaRefs>
     <ds:schemaRef ds:uri="http://schemas.openxmlformats.org/officeDocument/2006/bibliography"/>
   </ds:schemaRefs>

</xml_diff>